<commit_message>
Data model description finished.
</commit_message>
<xml_diff>
--- a/Documentation/Model podataka.docx
+++ b/Documentation/Model podataka.docx
@@ -511,8 +511,8 @@
             <w:pStyle w:val="Heading3"/>
             <w:ind w:firstLine="100"/>
             <w:sectPr>
-              <w:footerReference w:type="default" r:id="rId8"/>
-              <w:footerReference w:type="first" r:id="rId9"/>
+              <w:footerReference w:type="default" r:id="rId9"/>
+              <w:footerReference w:type="first" r:id="rId10"/>
               <w:pgSz w:w="12240" w:h="15840"/>
               <w:pgMar w:top="1360" w:right="1320" w:bottom="280" w:left="1340" w:header="720" w:footer="720" w:gutter="0"/>
               <w:pgNumType w:start="1"/>
@@ -1192,7 +1192,7 @@
             </w:r>
           </w:hyperlink>
           <w:r>
-            <w:t>4</w:t>
+            <w:t>5</w:t>
           </w:r>
         </w:p>
         <w:p>
@@ -1284,428 +1284,6 @@
                 <w:color w:val="000000"/>
               </w:rPr>
               <w:t>hijerarhija</w:t>
-            </w:r>
-            <w:r>
-              <w:rPr>
-                <w:color w:val="000000"/>
-              </w:rPr>
-              <w:tab/>
-            </w:r>
-          </w:hyperlink>
-          <w:r>
-            <w:fldChar w:fldCharType="begin"/>
-          </w:r>
-          <w:r>
-            <w:instrText xml:space="preserve"> PAGEREF _heading=h.1fob9te \h </w:instrText>
-          </w:r>
-          <w:r>
-            <w:fldChar w:fldCharType="separate"/>
-          </w:r>
-          <w:r>
-            <w:rPr>
-              <w:rFonts w:ascii="Calibri" w:eastAsia="Calibri" w:hAnsi="Calibri" w:cs="Calibri"/>
-              <w:color w:val="000000"/>
-            </w:rPr>
-            <w:t>5</w:t>
-          </w:r>
-          <w:r>
-            <w:fldChar w:fldCharType="end"/>
-          </w:r>
-        </w:p>
-        <w:p>
-          <w:pPr>
-            <w:pStyle w:val="ListParagraph"/>
-            <w:pBdr>
-              <w:top w:val="nil"/>
-              <w:left w:val="nil"/>
-              <w:bottom w:val="nil"/>
-              <w:right w:val="nil"/>
-              <w:between w:val="nil"/>
-            </w:pBdr>
-            <w:tabs>
-              <w:tab w:val="right" w:pos="9353"/>
-            </w:tabs>
-            <w:spacing w:before="123"/>
-            <w:ind w:left="720" w:right="124" w:firstLine="0"/>
-            <w:jc w:val="center"/>
-            <w:rPr>
-              <w:rFonts w:ascii="Calibri" w:eastAsia="Calibri" w:hAnsi="Calibri" w:cs="Calibri"/>
-              <w:color w:val="000000"/>
-            </w:rPr>
-          </w:pPr>
-          <w:r>
-            <w:rPr>
-              <w:color w:val="000000"/>
-            </w:rPr>
-            <w:t xml:space="preserve">          1</w:t>
-          </w:r>
-          <w:r>
-            <w:rPr>
-              <w:color w:val="000000"/>
-            </w:rPr>
-            <w:t>.</w:t>
-          </w:r>
-          <w:r>
-            <w:rPr>
-              <w:color w:val="000000"/>
-            </w:rPr>
-            <w:t>9</w:t>
-          </w:r>
-          <w:r>
-            <w:rPr>
-              <w:color w:val="000000"/>
-            </w:rPr>
-            <w:t>.</w:t>
-          </w:r>
-          <w:r>
-            <w:rPr>
-              <w:color w:val="000000"/>
-            </w:rPr>
-            <w:t>1</w:t>
-          </w:r>
-          <w:r>
-            <w:rPr>
-              <w:color w:val="000000"/>
-            </w:rPr>
-            <w:t xml:space="preserve"> </w:t>
-          </w:r>
-          <w:hyperlink w:anchor="_heading=h.1fob9te">
-            <w:r>
-              <w:rPr>
-                <w:color w:val="000000"/>
-              </w:rPr>
-              <w:t xml:space="preserve">  </w:t>
-            </w:r>
-            <w:r>
-              <w:rPr>
-                <w:i/>
-                <w:iCs/>
-                <w:color w:val="000000"/>
-              </w:rPr>
-              <w:t>Sea</w:t>
-            </w:r>
-            <w:r>
-              <w:rPr>
-                <w:i/>
-                <w:iCs/>
-                <w:color w:val="000000"/>
-              </w:rPr>
-              <w:t>Type</w:t>
-            </w:r>
-            <w:r>
-              <w:rPr>
-                <w:color w:val="000000"/>
-              </w:rPr>
-              <w:tab/>
-            </w:r>
-          </w:hyperlink>
-          <w:r>
-            <w:fldChar w:fldCharType="begin"/>
-          </w:r>
-          <w:r>
-            <w:instrText xml:space="preserve"> PAGEREF _heading=h.1fob9te \h </w:instrText>
-          </w:r>
-          <w:r>
-            <w:fldChar w:fldCharType="separate"/>
-          </w:r>
-          <w:r>
-            <w:rPr>
-              <w:rFonts w:ascii="Calibri" w:eastAsia="Calibri" w:hAnsi="Calibri" w:cs="Calibri"/>
-              <w:color w:val="000000"/>
-            </w:rPr>
-            <w:t>5</w:t>
-          </w:r>
-          <w:r>
-            <w:fldChar w:fldCharType="end"/>
-          </w:r>
-        </w:p>
-        <w:p>
-          <w:pPr>
-            <w:pStyle w:val="ListParagraph"/>
-            <w:pBdr>
-              <w:top w:val="nil"/>
-              <w:left w:val="nil"/>
-              <w:bottom w:val="nil"/>
-              <w:right w:val="nil"/>
-              <w:between w:val="nil"/>
-            </w:pBdr>
-            <w:tabs>
-              <w:tab w:val="right" w:pos="9353"/>
-            </w:tabs>
-            <w:spacing w:before="123"/>
-            <w:ind w:left="720" w:right="124" w:firstLine="0"/>
-            <w:jc w:val="center"/>
-            <w:rPr>
-              <w:rFonts w:ascii="Calibri" w:eastAsia="Calibri" w:hAnsi="Calibri" w:cs="Calibri"/>
-              <w:color w:val="000000"/>
-            </w:rPr>
-          </w:pPr>
-          <w:r>
-            <w:rPr>
-              <w:color w:val="000000"/>
-            </w:rPr>
-            <w:t xml:space="preserve">          1</w:t>
-          </w:r>
-          <w:r>
-            <w:rPr>
-              <w:color w:val="000000"/>
-            </w:rPr>
-            <w:t>.</w:t>
-          </w:r>
-          <w:r>
-            <w:rPr>
-              <w:color w:val="000000"/>
-            </w:rPr>
-            <w:t>9</w:t>
-          </w:r>
-          <w:r>
-            <w:rPr>
-              <w:color w:val="000000"/>
-            </w:rPr>
-            <w:t>.</w:t>
-          </w:r>
-          <w:r>
-            <w:rPr>
-              <w:color w:val="000000"/>
-            </w:rPr>
-            <w:t>2</w:t>
-          </w:r>
-          <w:r>
-            <w:rPr>
-              <w:color w:val="000000"/>
-            </w:rPr>
-            <w:t xml:space="preserve"> </w:t>
-          </w:r>
-          <w:hyperlink w:anchor="_heading=h.1fob9te">
-            <w:r>
-              <w:rPr>
-                <w:color w:val="000000"/>
-              </w:rPr>
-              <w:t xml:space="preserve">  </w:t>
-            </w:r>
-            <w:r>
-              <w:rPr>
-                <w:i/>
-                <w:iCs/>
-                <w:color w:val="000000"/>
-              </w:rPr>
-              <w:t>Winter</w:t>
-            </w:r>
-            <w:r>
-              <w:rPr>
-                <w:i/>
-                <w:iCs/>
-                <w:color w:val="000000"/>
-              </w:rPr>
-              <w:t>Type</w:t>
-            </w:r>
-            <w:r>
-              <w:rPr>
-                <w:color w:val="000000"/>
-              </w:rPr>
-              <w:tab/>
-            </w:r>
-          </w:hyperlink>
-          <w:r>
-            <w:fldChar w:fldCharType="begin"/>
-          </w:r>
-          <w:r>
-            <w:instrText xml:space="preserve"> PAGEREF _heading=h.1fob9te \h </w:instrText>
-          </w:r>
-          <w:r>
-            <w:fldChar w:fldCharType="separate"/>
-          </w:r>
-          <w:r>
-            <w:rPr>
-              <w:rFonts w:ascii="Calibri" w:eastAsia="Calibri" w:hAnsi="Calibri" w:cs="Calibri"/>
-              <w:color w:val="000000"/>
-            </w:rPr>
-            <w:t>5</w:t>
-          </w:r>
-          <w:r>
-            <w:fldChar w:fldCharType="end"/>
-          </w:r>
-        </w:p>
-        <w:p>
-          <w:pPr>
-            <w:pStyle w:val="ListParagraph"/>
-            <w:pBdr>
-              <w:top w:val="nil"/>
-              <w:left w:val="nil"/>
-              <w:bottom w:val="nil"/>
-              <w:right w:val="nil"/>
-              <w:between w:val="nil"/>
-            </w:pBdr>
-            <w:tabs>
-              <w:tab w:val="right" w:pos="9353"/>
-            </w:tabs>
-            <w:spacing w:before="123"/>
-            <w:ind w:left="720" w:right="124" w:firstLine="0"/>
-            <w:jc w:val="center"/>
-            <w:rPr>
-              <w:rFonts w:ascii="Calibri" w:eastAsia="Calibri" w:hAnsi="Calibri" w:cs="Calibri"/>
-              <w:color w:val="000000"/>
-            </w:rPr>
-          </w:pPr>
-          <w:r>
-            <w:rPr>
-              <w:color w:val="000000"/>
-            </w:rPr>
-            <w:t xml:space="preserve">          1</w:t>
-          </w:r>
-          <w:r>
-            <w:rPr>
-              <w:color w:val="000000"/>
-            </w:rPr>
-            <w:t>.</w:t>
-          </w:r>
-          <w:r>
-            <w:rPr>
-              <w:color w:val="000000"/>
-            </w:rPr>
-            <w:t>9</w:t>
-          </w:r>
-          <w:r>
-            <w:rPr>
-              <w:color w:val="000000"/>
-            </w:rPr>
-            <w:t>.</w:t>
-          </w:r>
-          <w:r>
-            <w:rPr>
-              <w:color w:val="000000"/>
-            </w:rPr>
-            <w:t>3</w:t>
-          </w:r>
-          <w:hyperlink w:anchor="_heading=h.1fob9te">
-            <w:r>
-              <w:rPr>
-                <w:color w:val="000000"/>
-              </w:rPr>
-              <w:t xml:space="preserve"> </w:t>
-            </w:r>
-            <w:r>
-              <w:rPr>
-                <w:i/>
-                <w:iCs/>
-                <w:color w:val="000000"/>
-              </w:rPr>
-              <w:t xml:space="preserve">  Spa</w:t>
-            </w:r>
-            <w:r>
-              <w:rPr>
-                <w:i/>
-                <w:iCs/>
-                <w:color w:val="000000"/>
-              </w:rPr>
-              <w:t>Type</w:t>
-            </w:r>
-            <w:r>
-              <w:rPr>
-                <w:color w:val="000000"/>
-              </w:rPr>
-              <w:tab/>
-            </w:r>
-          </w:hyperlink>
-          <w:r>
-            <w:fldChar w:fldCharType="begin"/>
-          </w:r>
-          <w:r>
-            <w:instrText xml:space="preserve"> PAGEREF _heading=h.1fob9te \h </w:instrText>
-          </w:r>
-          <w:r>
-            <w:fldChar w:fldCharType="separate"/>
-          </w:r>
-          <w:r>
-            <w:rPr>
-              <w:rFonts w:ascii="Calibri" w:eastAsia="Calibri" w:hAnsi="Calibri" w:cs="Calibri"/>
-              <w:color w:val="000000"/>
-            </w:rPr>
-            <w:t>5</w:t>
-          </w:r>
-          <w:r>
-            <w:fldChar w:fldCharType="end"/>
-          </w:r>
-        </w:p>
-        <w:p>
-          <w:pPr>
-            <w:pStyle w:val="ListParagraph"/>
-            <w:pBdr>
-              <w:top w:val="nil"/>
-              <w:left w:val="nil"/>
-              <w:bottom w:val="nil"/>
-              <w:right w:val="nil"/>
-              <w:between w:val="nil"/>
-            </w:pBdr>
-            <w:tabs>
-              <w:tab w:val="right" w:pos="9353"/>
-            </w:tabs>
-            <w:spacing w:before="123"/>
-            <w:ind w:left="720" w:right="124" w:firstLine="0"/>
-            <w:jc w:val="center"/>
-            <w:rPr>
-              <w:rFonts w:ascii="Calibri" w:eastAsia="Calibri" w:hAnsi="Calibri" w:cs="Calibri"/>
-              <w:color w:val="000000"/>
-            </w:rPr>
-          </w:pPr>
-          <w:r>
-            <w:rPr>
-              <w:color w:val="000000"/>
-            </w:rPr>
-            <w:t xml:space="preserve">          1</w:t>
-          </w:r>
-          <w:r>
-            <w:rPr>
-              <w:color w:val="000000"/>
-            </w:rPr>
-            <w:t>.</w:t>
-          </w:r>
-          <w:r>
-            <w:rPr>
-              <w:color w:val="000000"/>
-            </w:rPr>
-            <w:t>9</w:t>
-          </w:r>
-          <w:r>
-            <w:rPr>
-              <w:color w:val="000000"/>
-            </w:rPr>
-            <w:t>.</w:t>
-          </w:r>
-          <w:r>
-            <w:rPr>
-              <w:color w:val="000000"/>
-            </w:rPr>
-            <w:t>4</w:t>
-          </w:r>
-          <w:hyperlink w:anchor="_heading=h.1fob9te">
-            <w:r>
-              <w:rPr>
-                <w:color w:val="000000"/>
-              </w:rPr>
-              <w:t xml:space="preserve">  </w:t>
-            </w:r>
-            <w:r>
-              <w:rPr>
-                <w:color w:val="000000"/>
-              </w:rPr>
-              <w:t xml:space="preserve"> </w:t>
-            </w:r>
-            <w:r>
-              <w:rPr>
-                <w:i/>
-                <w:iCs/>
-                <w:color w:val="000000"/>
-              </w:rPr>
-              <w:t>Other</w:t>
-            </w:r>
-            <w:r>
-              <w:rPr>
-                <w:i/>
-                <w:iCs/>
-                <w:color w:val="000000"/>
-              </w:rPr>
-              <w:t>Type</w:t>
             </w:r>
             <w:r>
               <w:rPr>
@@ -1949,23 +1527,7 @@
             </w:r>
           </w:hyperlink>
           <w:r>
-            <w:fldChar w:fldCharType="begin"/>
-          </w:r>
-          <w:r>
-            <w:instrText xml:space="preserve"> PAGEREF _heading=h.1fob9te \h </w:instrText>
-          </w:r>
-          <w:r>
-            <w:fldChar w:fldCharType="separate"/>
-          </w:r>
-          <w:r>
-            <w:rPr>
-              <w:rFonts w:ascii="Calibri" w:eastAsia="Calibri" w:hAnsi="Calibri" w:cs="Calibri"/>
-              <w:color w:val="000000"/>
-            </w:rPr>
-            <w:t>5</w:t>
-          </w:r>
-          <w:r>
-            <w:fldChar w:fldCharType="end"/>
+            <w:t>6</w:t>
           </w:r>
         </w:p>
         <w:p>
@@ -2036,23 +1598,7 @@
             </w:r>
           </w:hyperlink>
           <w:r>
-            <w:fldChar w:fldCharType="begin"/>
-          </w:r>
-          <w:r>
-            <w:instrText xml:space="preserve"> PAGEREF _heading=h.1fob9te \h </w:instrText>
-          </w:r>
-          <w:r>
-            <w:fldChar w:fldCharType="separate"/>
-          </w:r>
-          <w:r>
-            <w:rPr>
-              <w:rFonts w:ascii="Calibri" w:eastAsia="Calibri" w:hAnsi="Calibri" w:cs="Calibri"/>
-              <w:color w:val="000000"/>
-            </w:rPr>
-            <w:t>5</w:t>
-          </w:r>
-          <w:r>
-            <w:fldChar w:fldCharType="end"/>
+            <w:t>6</w:t>
           </w:r>
         </w:p>
         <w:p>
@@ -2123,23 +1669,7 @@
             </w:r>
           </w:hyperlink>
           <w:r>
-            <w:fldChar w:fldCharType="begin"/>
-          </w:r>
-          <w:r>
-            <w:instrText xml:space="preserve"> PAGEREF _heading=h.1fob9te \h </w:instrText>
-          </w:r>
-          <w:r>
-            <w:fldChar w:fldCharType="separate"/>
-          </w:r>
-          <w:r>
-            <w:rPr>
-              <w:rFonts w:ascii="Calibri" w:eastAsia="Calibri" w:hAnsi="Calibri" w:cs="Calibri"/>
-              <w:color w:val="000000"/>
-            </w:rPr>
-            <w:t>5</w:t>
-          </w:r>
-          <w:r>
-            <w:fldChar w:fldCharType="end"/>
+            <w:t>6</w:t>
           </w:r>
         </w:p>
         <w:p>
@@ -2183,24 +1713,11 @@
             </w:r>
           </w:hyperlink>
           <w:r>
-            <w:fldChar w:fldCharType="begin"/>
-          </w:r>
-          <w:r>
-            <w:instrText xml:space="preserve"> PAGEREF _heading=h.30j0zll \h </w:instrText>
-          </w:r>
-          <w:r>
-            <w:fldChar w:fldCharType="separate"/>
-          </w:r>
-          <w:r>
-            <w:rPr>
-              <w:rFonts w:ascii="Calibri" w:eastAsia="Calibri" w:hAnsi="Calibri" w:cs="Calibri"/>
+            <w:rPr>
               <w:b/>
-              <w:color w:val="000000"/>
-            </w:rPr>
-            <w:t>3</w:t>
-          </w:r>
-          <w:r>
-            <w:fldChar w:fldCharType="end"/>
+              <w:bCs/>
+            </w:rPr>
+            <w:t>7</w:t>
           </w:r>
         </w:p>
         <w:p>
@@ -2339,18 +1856,18 @@
           <w:color w:val="000000"/>
         </w:rPr>
         <w:drawing>
-          <wp:anchor distT="0" distB="0" distL="114300" distR="114300" simplePos="0" relativeHeight="251660288" behindDoc="0" locked="0" layoutInCell="1" allowOverlap="1" wp14:anchorId="70863C12" wp14:editId="4476BCD0">
+          <wp:anchor distT="0" distB="0" distL="114300" distR="114300" simplePos="0" relativeHeight="251658240" behindDoc="0" locked="0" layoutInCell="1" allowOverlap="1" wp14:anchorId="4F7F4222" wp14:editId="580F9BBB">
             <wp:simplePos x="0" y="0"/>
-            <wp:positionH relativeFrom="margin">
-              <wp:align>center</wp:align>
+            <wp:positionH relativeFrom="column">
+              <wp:posOffset>-652780</wp:posOffset>
             </wp:positionH>
             <wp:positionV relativeFrom="paragraph">
-              <wp:posOffset>264911</wp:posOffset>
+              <wp:posOffset>261620</wp:posOffset>
             </wp:positionV>
-            <wp:extent cx="7321550" cy="4130675"/>
-            <wp:effectExtent l="0" t="0" r="0" b="3175"/>
+            <wp:extent cx="7399020" cy="4131945"/>
+            <wp:effectExtent l="0" t="0" r="0" b="1905"/>
             <wp:wrapTopAndBottom/>
-            <wp:docPr id="2" name="Picture 2"/>
+            <wp:docPr id="1" name="Picture 1"/>
             <wp:cNvGraphicFramePr>
               <a:graphicFrameLocks xmlns:a="http://schemas.openxmlformats.org/drawingml/2006/main" noChangeAspect="1"/>
             </wp:cNvGraphicFramePr>
@@ -2358,11 +1875,11 @@
               <a:graphicData uri="http://schemas.openxmlformats.org/drawingml/2006/picture">
                 <pic:pic xmlns:pic="http://schemas.openxmlformats.org/drawingml/2006/picture">
                   <pic:nvPicPr>
-                    <pic:cNvPr id="2" name="Picture 2"/>
+                    <pic:cNvPr id="1" name="Picture 1"/>
                     <pic:cNvPicPr/>
                   </pic:nvPicPr>
                   <pic:blipFill>
-                    <a:blip r:embed="rId10">
+                    <a:blip r:embed="rId11">
                       <a:extLst>
                         <a:ext uri="{28A0092B-C50C-407E-A947-70E740481C1C}">
                           <a14:useLocalDpi xmlns:a14="http://schemas.microsoft.com/office/drawing/2010/main" val="0"/>
@@ -2376,7 +1893,7 @@
                   <pic:spPr>
                     <a:xfrm>
                       <a:off x="0" y="0"/>
-                      <a:ext cx="7321550" cy="4130675"/>
+                      <a:ext cx="7399020" cy="4131945"/>
                     </a:xfrm>
                     <a:prstGeom prst="rect">
                       <a:avLst/>
@@ -3169,19 +2686,17 @@
           <w:sz w:val="20"/>
           <w:szCs w:val="20"/>
         </w:rPr>
-        <w:t xml:space="preserve">tako da oni mogu biti dodati naknadno od strane bilo kod putnika koji učestvuje u tom putovanju. Svako putovanje ima svoj tip koji mora biti naveden prilikom kreiranja i ostaje fiksan tokom života putovanja, i u zavisnosti od tipa putovanja može imati različite dodatke koji ga opisuju po </w:t>
+        <w:t>tako da oni mogu biti dodati naknadno od strane bilo kod putnika koji učestvuje u tom putovanju. Svako putovanje ima svoj tip koji mora biti naveden prilikom kreiranja i ostaje fiksan tokom života putovanja, i u zavisnosti od tipa</w:t>
       </w:r>
       <w:r>
         <w:rPr>
           <w:b w:val="0"/>
           <w:bCs w:val="0"/>
-          <w:i/>
-          <w:iCs/>
-          <w:color w:val="000000"/>
-          <w:sz w:val="20"/>
-          <w:szCs w:val="20"/>
-        </w:rPr>
-        <w:t xml:space="preserve">Decorator </w:t>
+          <w:color w:val="000000"/>
+          <w:sz w:val="20"/>
+          <w:szCs w:val="20"/>
+        </w:rPr>
+        <w:t>,</w:t>
       </w:r>
       <w:r>
         <w:rPr>
@@ -3191,7 +2706,61 @@
           <w:sz w:val="20"/>
           <w:szCs w:val="20"/>
         </w:rPr>
+        <w:t xml:space="preserve"> putovanja može imati različite dodatke koji ga opisuju po </w:t>
+      </w:r>
+      <w:r>
+        <w:rPr>
+          <w:b w:val="0"/>
+          <w:bCs w:val="0"/>
+          <w:i/>
+          <w:iCs/>
+          <w:color w:val="000000"/>
+          <w:sz w:val="20"/>
+          <w:szCs w:val="20"/>
+        </w:rPr>
+        <w:t xml:space="preserve">Decorator </w:t>
+      </w:r>
+      <w:r>
+        <w:rPr>
+          <w:b w:val="0"/>
+          <w:bCs w:val="0"/>
+          <w:color w:val="000000"/>
+          <w:sz w:val="20"/>
+          <w:szCs w:val="20"/>
+        </w:rPr>
         <w:t>projektnom obrascu.</w:t>
+      </w:r>
+      <w:r>
+        <w:rPr>
+          <w:b w:val="0"/>
+          <w:bCs w:val="0"/>
+          <w:color w:val="000000"/>
+          <w:sz w:val="20"/>
+          <w:szCs w:val="20"/>
+        </w:rPr>
+        <w:t xml:space="preserve"> Kako bi se obezbedilo da se kreira odgovarajući tip putovanja i odgovarajući deo hijerarhije dekorisanja, koristi se </w:t>
+      </w:r>
+      <w:r>
+        <w:rPr>
+          <w:b w:val="0"/>
+          <w:bCs w:val="0"/>
+          <w:i/>
+          <w:iCs/>
+          <w:color w:val="000000"/>
+          <w:sz w:val="20"/>
+          <w:szCs w:val="20"/>
+        </w:rPr>
+        <w:t xml:space="preserve">Abstract fastory </w:t>
+      </w:r>
+      <w:r>
+        <w:rPr>
+          <w:b w:val="0"/>
+          <w:bCs w:val="0"/>
+          <w:color w:val="000000"/>
+          <w:sz w:val="20"/>
+          <w:szCs w:val="20"/>
+        </w:rPr>
+        <w:t>projektni obrazac.</w:t>
       </w:r>
     </w:p>
     <w:p>
@@ -3603,6 +3172,25 @@
     </w:p>
     <w:p>
       <w:pPr>
+        <w:rPr>
+          <w:b/>
+          <w:bCs/>
+          <w:i/>
+          <w:sz w:val="26"/>
+          <w:szCs w:val="26"/>
+        </w:rPr>
+      </w:pPr>
+      <w:r>
+        <w:rPr>
+          <w:i/>
+          <w:sz w:val="26"/>
+          <w:szCs w:val="26"/>
+        </w:rPr>
+        <w:br w:type="page"/>
+      </w:r>
+    </w:p>
+    <w:p>
+      <w:pPr>
         <w:pStyle w:val="Heading1"/>
         <w:numPr>
           <w:ilvl w:val="1"/>
@@ -3620,6 +3208,7 @@
           <w:sz w:val="26"/>
           <w:szCs w:val="26"/>
         </w:rPr>
+        <w:lastRenderedPageBreak/>
         <w:t>AccommodationPicture</w:t>
       </w:r>
     </w:p>
@@ -3754,16 +3343,7 @@
           <w:sz w:val="20"/>
           <w:szCs w:val="20"/>
         </w:rPr>
-        <w:t xml:space="preserve">nije moguće da entitet </w:t>
-      </w:r>
-      <w:r>
-        <w:rPr>
-          <w:color w:val="000000"/>
-          <w:sz w:val="20"/>
-          <w:szCs w:val="20"/>
-        </w:rPr>
-        <w:lastRenderedPageBreak/>
-        <w:t>ima kolekciju podataka primitivnog tipa (u ovom slučaju, stringova koji bi opisivali slike), već je neophodno da se svaka slika predstavi zasebnim objektom, kako bi se isti mogao perzistirati.</w:t>
+        <w:t>nije moguće da entitet ima kolekciju podataka primitivnog tipa (u ovom slučaju, stringova koji bi opisivali slike), već je neophodno da se svaka slika predstavi zasebnim objektom, kako bi se isti mogao perzistirati.</w:t>
       </w:r>
     </w:p>
     <w:p>
@@ -3806,6 +3386,1391 @@
         </w:rPr>
         <w:t>hijerarhija</w:t>
       </w:r>
+    </w:p>
+    <w:p>
+      <w:pPr>
+        <w:spacing w:before="5"/>
+        <w:jc w:val="both"/>
+        <w:rPr>
+          <w:i/>
+          <w:iCs/>
+          <w:color w:val="000000"/>
+          <w:sz w:val="20"/>
+          <w:szCs w:val="20"/>
+        </w:rPr>
+      </w:pPr>
+    </w:p>
+    <w:p>
+      <w:pPr>
+        <w:spacing w:before="5"/>
+        <w:jc w:val="both"/>
+        <w:rPr>
+          <w:sz w:val="20"/>
+          <w:szCs w:val="20"/>
+        </w:rPr>
+      </w:pPr>
+      <w:r>
+        <w:rPr>
+          <w:color w:val="000000"/>
+          <w:sz w:val="20"/>
+          <w:szCs w:val="20"/>
+        </w:rPr>
+        <w:t xml:space="preserve">Svako putovanje ima svoj tip, ovaj tip ostaje fiksan tokom čitavog postojanja objekta putovanja i opisan je hijerarhijom klasa </w:t>
+      </w:r>
+      <w:r>
+        <w:rPr>
+          <w:i/>
+          <w:iCs/>
+          <w:color w:val="000000"/>
+          <w:sz w:val="20"/>
+          <w:szCs w:val="20"/>
+        </w:rPr>
+        <w:t xml:space="preserve">TripType. </w:t>
+      </w:r>
+      <w:r>
+        <w:rPr>
+          <w:color w:val="000000"/>
+          <w:sz w:val="20"/>
+          <w:szCs w:val="20"/>
+        </w:rPr>
+        <w:t xml:space="preserve">Sama </w:t>
+      </w:r>
+      <w:r>
+        <w:rPr>
+          <w:i/>
+          <w:iCs/>
+          <w:color w:val="000000"/>
+          <w:sz w:val="20"/>
+          <w:szCs w:val="20"/>
+        </w:rPr>
+        <w:t xml:space="preserve">TripType </w:t>
+      </w:r>
+      <w:r>
+        <w:rPr>
+          <w:color w:val="000000"/>
+          <w:sz w:val="20"/>
+          <w:szCs w:val="20"/>
+        </w:rPr>
+        <w:t xml:space="preserve">klasa predstavlja apstraktnu klasu koja ima vezu sa putovanjem i definiše apstraktne, virtuelne funkcije </w:t>
+      </w:r>
+      <w:r>
+        <w:rPr>
+          <w:color w:val="000000"/>
+          <w:sz w:val="20"/>
+          <w:szCs w:val="20"/>
+        </w:rPr>
+        <w:t>koje će biti predefinisane u konkretnim izvedenim klasama, a služe za pribavljanje ikonice koja odgovara tipu putovanja i spiska saveta koji mogu biti korisni za odgovarajući tip putovanja. Ova klasa takođe sadrži i parametar koji čuva listu za pakovanje koja može biti od pomoći putnicima. Ova lista će biti napunjena predefinisanim vrednostima, karakterističnim za svaki tip putovanja u odgovarajućoj podklasi. Korisnici koji su deo nekog putovanja imaju mogućnost da tu predefinisanu listu prošire nekim dodatnim stavkama koje smatraju za korisne, te stavke će onda biti vidljive svim ostalim korisnicima koji su deo tog putovanja.</w:t>
+      </w:r>
+      <w:r>
+        <w:t xml:space="preserve"> </w:t>
+      </w:r>
+      <w:r>
+        <w:rPr>
+          <w:sz w:val="20"/>
+          <w:szCs w:val="20"/>
+        </w:rPr>
+        <w:t xml:space="preserve">Svaka od konkretnih podklasa – </w:t>
+      </w:r>
+      <w:r>
+        <w:rPr>
+          <w:i/>
+          <w:iCs/>
+          <w:sz w:val="20"/>
+          <w:szCs w:val="20"/>
+        </w:rPr>
+        <w:t>SeaType, WinterType i SpaType</w:t>
+      </w:r>
+      <w:r>
+        <w:rPr>
+          <w:i/>
+          <w:iCs/>
+          <w:sz w:val="20"/>
+          <w:szCs w:val="20"/>
+        </w:rPr>
+        <w:t xml:space="preserve"> </w:t>
+      </w:r>
+      <w:r>
+        <w:rPr>
+          <w:sz w:val="20"/>
+          <w:szCs w:val="20"/>
+        </w:rPr>
+        <w:t xml:space="preserve">generiše početnu vrednost liste za pakovanje i predefiniše pomenute apstraktne funkcije tako da se u jednoj vraća spisak saveta vezanih za dati tip putovanja, a u drugoj se vrši učitavanje odgovarajuće ikonice i njena konverzija u </w:t>
+      </w:r>
+      <w:r>
+        <w:rPr>
+          <w:i/>
+          <w:iCs/>
+          <w:sz w:val="20"/>
+          <w:szCs w:val="20"/>
+        </w:rPr>
+        <w:t>base64</w:t>
+      </w:r>
+      <w:r>
+        <w:rPr>
+          <w:i/>
+          <w:iCs/>
+          <w:sz w:val="20"/>
+          <w:szCs w:val="20"/>
+        </w:rPr>
+        <w:t xml:space="preserve">, </w:t>
+      </w:r>
+      <w:r>
+        <w:rPr>
+          <w:sz w:val="20"/>
+          <w:szCs w:val="20"/>
+        </w:rPr>
+        <w:t>ukoliko nije već pristupano datoj ikonici, ili se već konvertovana ikonica samo vrati, ukoliko jeste.</w:t>
+      </w:r>
+    </w:p>
+    <w:p>
+      <w:pPr>
+        <w:pStyle w:val="Heading1"/>
+        <w:ind w:left="0"/>
+        <w:rPr>
+          <w:i/>
+          <w:sz w:val="26"/>
+          <w:szCs w:val="26"/>
+        </w:rPr>
+      </w:pPr>
+    </w:p>
+    <w:p>
+      <w:pPr>
+        <w:pStyle w:val="Heading1"/>
+        <w:numPr>
+          <w:ilvl w:val="1"/>
+          <w:numId w:val="4"/>
+        </w:numPr>
+        <w:rPr>
+          <w:i/>
+          <w:sz w:val="26"/>
+          <w:szCs w:val="26"/>
+        </w:rPr>
+      </w:pPr>
+      <w:r>
+        <w:rPr>
+          <w:i/>
+          <w:sz w:val="26"/>
+          <w:szCs w:val="26"/>
+        </w:rPr>
+        <w:t xml:space="preserve">AddOn </w:t>
+      </w:r>
+      <w:r>
+        <w:rPr>
+          <w:iCs/>
+          <w:sz w:val="26"/>
+          <w:szCs w:val="26"/>
+        </w:rPr>
+        <w:t>hijera</w:t>
+      </w:r>
+      <w:r>
+        <w:rPr>
+          <w:iCs/>
+          <w:sz w:val="26"/>
+          <w:szCs w:val="26"/>
+        </w:rPr>
+        <w:t>r</w:t>
+      </w:r>
+      <w:r>
+        <w:rPr>
+          <w:iCs/>
+          <w:sz w:val="26"/>
+          <w:szCs w:val="26"/>
+        </w:rPr>
+        <w:t>hija</w:t>
+      </w:r>
+    </w:p>
+    <w:p>
+      <w:pPr>
+        <w:spacing w:before="5"/>
+        <w:jc w:val="both"/>
+        <w:rPr>
+          <w:i/>
+          <w:iCs/>
+          <w:color w:val="000000"/>
+          <w:sz w:val="20"/>
+          <w:szCs w:val="20"/>
+        </w:rPr>
+      </w:pPr>
+    </w:p>
+    <w:p>
+      <w:pPr>
+        <w:spacing w:before="5"/>
+        <w:jc w:val="both"/>
+        <w:rPr>
+          <w:color w:val="000000"/>
+          <w:sz w:val="20"/>
+          <w:szCs w:val="20"/>
+        </w:rPr>
+      </w:pPr>
+      <w:r>
+        <w:rPr>
+          <w:i/>
+          <w:iCs/>
+          <w:color w:val="000000"/>
+          <w:sz w:val="20"/>
+          <w:szCs w:val="20"/>
+        </w:rPr>
+        <w:t xml:space="preserve">AddOn </w:t>
+      </w:r>
+      <w:r>
+        <w:rPr>
+          <w:color w:val="000000"/>
+          <w:sz w:val="20"/>
+          <w:szCs w:val="20"/>
+        </w:rPr>
+        <w:t xml:space="preserve">hijerarhija omogućuje </w:t>
+      </w:r>
+      <w:r>
+        <w:rPr>
+          <w:color w:val="000000"/>
+          <w:sz w:val="20"/>
+          <w:szCs w:val="20"/>
+        </w:rPr>
+        <w:t xml:space="preserve">postavljanje dodataka za neko putovanje, odnosno dekorisanje tog putovanja po principu </w:t>
+      </w:r>
+      <w:r>
+        <w:rPr>
+          <w:i/>
+          <w:iCs/>
+          <w:color w:val="000000"/>
+          <w:sz w:val="20"/>
+          <w:szCs w:val="20"/>
+        </w:rPr>
+        <w:t xml:space="preserve">Decorator </w:t>
+      </w:r>
+      <w:r>
+        <w:rPr>
+          <w:color w:val="000000"/>
+          <w:sz w:val="20"/>
+          <w:szCs w:val="20"/>
+        </w:rPr>
+        <w:t>projektnog obrasca</w:t>
+      </w:r>
+      <w:r>
+        <w:rPr>
+          <w:color w:val="000000"/>
+          <w:sz w:val="20"/>
+          <w:szCs w:val="20"/>
+        </w:rPr>
+        <w:t>.</w:t>
+      </w:r>
+      <w:r>
+        <w:rPr>
+          <w:color w:val="000000"/>
+          <w:sz w:val="20"/>
+          <w:szCs w:val="20"/>
+        </w:rPr>
+        <w:t xml:space="preserve"> Putovanje ima referencu na jedan objekat ove hijerarhije,</w:t>
+      </w:r>
+      <w:r>
+        <w:rPr>
+          <w:color w:val="000000"/>
+          <w:sz w:val="20"/>
+          <w:szCs w:val="20"/>
+        </w:rPr>
+        <w:t xml:space="preserve"> dok se ostali na dalje lančaju po principu bliskom lančanoj listi. </w:t>
+      </w:r>
+      <w:r>
+        <w:rPr>
+          <w:color w:val="000000"/>
+          <w:sz w:val="20"/>
+          <w:szCs w:val="20"/>
+        </w:rPr>
+        <w:t xml:space="preserve">Objekat na koji putovanje ima referencu </w:t>
+      </w:r>
+      <w:r>
+        <w:rPr>
+          <w:color w:val="000000"/>
+          <w:sz w:val="20"/>
+          <w:szCs w:val="20"/>
+        </w:rPr>
+        <w:t xml:space="preserve">u početku predstavlja objekat direktno izveden iz klase </w:t>
+      </w:r>
+      <w:r>
+        <w:rPr>
+          <w:i/>
+          <w:iCs/>
+          <w:color w:val="000000"/>
+          <w:sz w:val="20"/>
+          <w:szCs w:val="20"/>
+        </w:rPr>
+        <w:t xml:space="preserve">AddOn </w:t>
+      </w:r>
+      <w:r>
+        <w:rPr>
+          <w:color w:val="000000"/>
+          <w:sz w:val="20"/>
+          <w:szCs w:val="20"/>
+        </w:rPr>
+        <w:t xml:space="preserve">koja je apstraktna. </w:t>
+      </w:r>
+      <w:r>
+        <w:rPr>
+          <w:color w:val="000000"/>
+          <w:sz w:val="20"/>
+          <w:szCs w:val="20"/>
+        </w:rPr>
+        <w:t xml:space="preserve">Tim prvim nivoom klasa – </w:t>
+      </w:r>
+      <w:r>
+        <w:rPr>
+          <w:i/>
+          <w:iCs/>
+          <w:color w:val="000000"/>
+          <w:sz w:val="20"/>
+          <w:szCs w:val="20"/>
+        </w:rPr>
+        <w:t xml:space="preserve">SeaAddOn, WinterAddOn, SpaAddOn, OtherAddOn, </w:t>
+      </w:r>
+      <w:r>
+        <w:rPr>
+          <w:color w:val="000000"/>
+          <w:sz w:val="20"/>
+          <w:szCs w:val="20"/>
+        </w:rPr>
+        <w:t>obezbeđuje se da se ograniči korišćenje adekvatne podhijerarhije dekoratora, zavisno od tipa putovanja</w:t>
+      </w:r>
+      <w:r>
+        <w:rPr>
+          <w:color w:val="000000"/>
+          <w:sz w:val="20"/>
+          <w:szCs w:val="20"/>
+        </w:rPr>
+        <w:t xml:space="preserve">, dok sami objekti ovih klasa ne predstavljaju nikakve konkretne dodatke na putovanje. </w:t>
+      </w:r>
+      <w:r>
+        <w:rPr>
+          <w:color w:val="000000"/>
+          <w:sz w:val="20"/>
+          <w:szCs w:val="20"/>
+        </w:rPr>
+        <w:t xml:space="preserve">Iz svake od ovih klasa izvedena je po jedna </w:t>
+      </w:r>
+      <w:r>
+        <w:rPr>
+          <w:i/>
+          <w:iCs/>
+          <w:color w:val="000000"/>
+          <w:sz w:val="20"/>
+          <w:szCs w:val="20"/>
+        </w:rPr>
+        <w:t xml:space="preserve">Decorator </w:t>
+      </w:r>
+      <w:r>
+        <w:rPr>
+          <w:color w:val="000000"/>
+          <w:sz w:val="20"/>
+          <w:szCs w:val="20"/>
+        </w:rPr>
+        <w:t xml:space="preserve">klasa koja obezbeđuje mogućnost lančanja dekoratora istog tipa nad jednim putovanjem. </w:t>
+      </w:r>
+      <w:r>
+        <w:rPr>
+          <w:i/>
+          <w:iCs/>
+          <w:color w:val="000000"/>
+          <w:sz w:val="20"/>
+          <w:szCs w:val="20"/>
+        </w:rPr>
+        <w:t xml:space="preserve">Decorator </w:t>
+      </w:r>
+      <w:r>
+        <w:rPr>
+          <w:color w:val="000000"/>
+          <w:sz w:val="20"/>
+          <w:szCs w:val="20"/>
+        </w:rPr>
+        <w:t xml:space="preserve">klase najvišeg nivoa  - </w:t>
+      </w:r>
+      <w:r>
+        <w:rPr>
+          <w:i/>
+          <w:iCs/>
+          <w:color w:val="000000"/>
+          <w:sz w:val="20"/>
+          <w:szCs w:val="20"/>
+        </w:rPr>
+        <w:t xml:space="preserve">SeaDecorator, SpaDecorator i WinterDecorator </w:t>
+      </w:r>
+      <w:r>
+        <w:rPr>
+          <w:color w:val="000000"/>
+          <w:sz w:val="20"/>
+          <w:szCs w:val="20"/>
+        </w:rPr>
+        <w:t xml:space="preserve">obezbeđuju referencu ka bilo kojoj instanci </w:t>
+      </w:r>
+      <w:r>
+        <w:rPr>
+          <w:i/>
+          <w:iCs/>
+          <w:color w:val="000000"/>
+          <w:sz w:val="20"/>
+          <w:szCs w:val="20"/>
+        </w:rPr>
+        <w:t xml:space="preserve">AddOn </w:t>
+      </w:r>
+      <w:r>
+        <w:rPr>
+          <w:color w:val="000000"/>
+          <w:sz w:val="20"/>
+          <w:szCs w:val="20"/>
+        </w:rPr>
+        <w:t xml:space="preserve">klase odgovarajućeg tipa. Ova referenca biće dalje predefinisana u dekorator hijerarhiji tako da klase koje se nalaze dublje imaju striktnija ograničenja povodom toga na šta treba da ukazuje ta veza. Ispod ovih </w:t>
+      </w:r>
+      <w:r>
+        <w:rPr>
+          <w:i/>
+          <w:iCs/>
+          <w:color w:val="000000"/>
+          <w:sz w:val="20"/>
+          <w:szCs w:val="20"/>
+        </w:rPr>
+        <w:t xml:space="preserve">Decorator </w:t>
+      </w:r>
+      <w:r>
+        <w:rPr>
+          <w:color w:val="000000"/>
+          <w:sz w:val="20"/>
+          <w:szCs w:val="20"/>
+        </w:rPr>
+        <w:t xml:space="preserve">klasa nalaze se dekoratori prvog nivoa, ovo su dekoratori koji ne zavise od drugih instanci i mogu se proizvoljno dodati na putovanje odgovarajućeg tipa, klase koje pripadaju ovom tipu su – </w:t>
+      </w:r>
+      <w:r>
+        <w:rPr>
+          <w:i/>
+          <w:iCs/>
+          <w:color w:val="000000"/>
+          <w:sz w:val="20"/>
+          <w:szCs w:val="20"/>
+        </w:rPr>
+        <w:t xml:space="preserve">Cruise, Aquapark, Sunbeds, Waterboard, SkiPass, SkiEquipment, BikeRent, ScooterRent, Walk i TrainTour. </w:t>
+      </w:r>
+      <w:r>
+        <w:rPr>
+          <w:color w:val="000000"/>
+          <w:sz w:val="20"/>
+          <w:szCs w:val="20"/>
+        </w:rPr>
+        <w:t xml:space="preserve">Neke od ovih klasa mogu dalje biti dekorisane dodatnim detaljima. Iz ovih klasa izvedene su </w:t>
+      </w:r>
+      <w:r>
+        <w:rPr>
+          <w:i/>
+          <w:iCs/>
+          <w:color w:val="000000"/>
+          <w:sz w:val="20"/>
+          <w:szCs w:val="20"/>
+        </w:rPr>
+        <w:t xml:space="preserve">Decoator </w:t>
+      </w:r>
+      <w:r>
+        <w:rPr>
+          <w:color w:val="000000"/>
+          <w:sz w:val="20"/>
+          <w:szCs w:val="20"/>
+        </w:rPr>
+        <w:t xml:space="preserve">klase drugog nivoa – </w:t>
+      </w:r>
+      <w:r>
+        <w:rPr>
+          <w:i/>
+          <w:iCs/>
+          <w:color w:val="000000"/>
+          <w:sz w:val="20"/>
+          <w:szCs w:val="20"/>
+        </w:rPr>
+        <w:t xml:space="preserve">CruiseDecorator, SkiEquipmentDecorator, WalkDecorator i TrainTourDecorator. </w:t>
+      </w:r>
+      <w:r>
+        <w:rPr>
+          <w:i/>
+          <w:iCs/>
+          <w:color w:val="000000"/>
+          <w:sz w:val="20"/>
+          <w:szCs w:val="20"/>
+        </w:rPr>
+        <w:t xml:space="preserve"> </w:t>
+      </w:r>
+      <w:r>
+        <w:rPr>
+          <w:color w:val="000000"/>
+          <w:sz w:val="20"/>
+          <w:szCs w:val="20"/>
+        </w:rPr>
+        <w:t>Pri čemu svaka od ovih klasa uvodi ograničenje o tome na koji tip objekta treba da ukazuje referenca za lančanje</w:t>
+      </w:r>
+      <w:r>
+        <w:rPr>
+          <w:color w:val="000000"/>
+          <w:sz w:val="20"/>
+          <w:szCs w:val="20"/>
+        </w:rPr>
+        <w:t xml:space="preserve"> (to je tip objekta iz kojeg je izvedena ova </w:t>
+      </w:r>
+      <w:r>
+        <w:rPr>
+          <w:i/>
+          <w:iCs/>
+          <w:color w:val="000000"/>
+          <w:sz w:val="20"/>
+          <w:szCs w:val="20"/>
+        </w:rPr>
+        <w:t xml:space="preserve">Decorator </w:t>
+      </w:r>
+      <w:r>
+        <w:rPr>
+          <w:color w:val="000000"/>
+          <w:sz w:val="20"/>
+          <w:szCs w:val="20"/>
+        </w:rPr>
+        <w:t xml:space="preserve">klasa). Ono što dodatno uvode klase ovog nivoa jesu veze zavisnosti prvog nivoa. Pored reference koja predstavlja </w:t>
+      </w:r>
+      <w:r>
+        <w:rPr>
+          <w:i/>
+          <w:iCs/>
+          <w:color w:val="000000"/>
+          <w:sz w:val="20"/>
+          <w:szCs w:val="20"/>
+        </w:rPr>
+        <w:t xml:space="preserve">next </w:t>
+      </w:r>
+      <w:r>
+        <w:rPr>
+          <w:color w:val="000000"/>
+          <w:sz w:val="20"/>
+          <w:szCs w:val="20"/>
+        </w:rPr>
+        <w:t>polje u lančanoj listi dodataka, ove klase zavise i od jednog od dekoratora prvog nivoa i bez njega ne mogu da postoje, tako da čuvaju i referencu (id) na objekat</w:t>
+      </w:r>
+      <w:r>
+        <w:rPr>
+          <w:color w:val="000000"/>
+          <w:sz w:val="20"/>
+          <w:szCs w:val="20"/>
+        </w:rPr>
+        <w:t>, odnosno dekorator prvog nivoa,</w:t>
+      </w:r>
+      <w:r>
+        <w:rPr>
+          <w:color w:val="000000"/>
+          <w:sz w:val="20"/>
+          <w:szCs w:val="20"/>
+        </w:rPr>
+        <w:t xml:space="preserve"> od kojeg zavise. </w:t>
+      </w:r>
+      <w:r>
+        <w:rPr>
+          <w:color w:val="000000"/>
+          <w:sz w:val="20"/>
+          <w:szCs w:val="20"/>
+        </w:rPr>
+        <w:t xml:space="preserve">Iz ovih </w:t>
+      </w:r>
+      <w:r>
+        <w:rPr>
+          <w:i/>
+          <w:iCs/>
+          <w:color w:val="000000"/>
+          <w:sz w:val="20"/>
+          <w:szCs w:val="20"/>
+        </w:rPr>
+        <w:t xml:space="preserve">Decorator </w:t>
+      </w:r>
+      <w:r>
+        <w:rPr>
+          <w:color w:val="000000"/>
+          <w:sz w:val="20"/>
+          <w:szCs w:val="20"/>
+        </w:rPr>
+        <w:t xml:space="preserve">klasa sada se izvode konkretni dekoratori drugog nivoa – </w:t>
+      </w:r>
+      <w:r>
+        <w:rPr>
+          <w:i/>
+          <w:iCs/>
+          <w:color w:val="000000"/>
+          <w:sz w:val="20"/>
+          <w:szCs w:val="20"/>
+        </w:rPr>
+        <w:t xml:space="preserve">Breakfast, Lunch, </w:t>
+      </w:r>
+      <w:r>
+        <w:rPr>
+          <w:i/>
+          <w:iCs/>
+          <w:color w:val="000000"/>
+          <w:sz w:val="20"/>
+          <w:szCs w:val="20"/>
+        </w:rPr>
+        <w:t>Snowboard, Skis, SkiPoles, SkiBoots, Sled, TourGuide, Meal.</w:t>
+      </w:r>
+      <w:r>
+        <w:rPr>
+          <w:i/>
+          <w:iCs/>
+          <w:color w:val="000000"/>
+          <w:sz w:val="20"/>
+          <w:szCs w:val="20"/>
+        </w:rPr>
+        <w:t xml:space="preserve"> </w:t>
+      </w:r>
+      <w:r>
+        <w:rPr>
+          <w:color w:val="000000"/>
+          <w:sz w:val="20"/>
+          <w:szCs w:val="20"/>
+        </w:rPr>
+        <w:t xml:space="preserve">U čitavoj ovoj hijerarhiji </w:t>
+      </w:r>
+      <w:r>
+        <w:rPr>
+          <w:i/>
+          <w:iCs/>
+          <w:color w:val="000000"/>
+          <w:sz w:val="20"/>
+          <w:szCs w:val="20"/>
+        </w:rPr>
+        <w:t xml:space="preserve">Decorator </w:t>
+      </w:r>
+      <w:r>
+        <w:rPr>
+          <w:color w:val="000000"/>
+          <w:sz w:val="20"/>
+          <w:szCs w:val="20"/>
+        </w:rPr>
+        <w:t xml:space="preserve">klase su uvek apstraktne, one unose neka nova ograničenja, ili neke nove parametre, dok se iz njih izove konkretne klase koje zapravo mogu biti instancirane. </w:t>
+      </w:r>
+      <w:r>
+        <w:rPr>
+          <w:color w:val="000000"/>
+          <w:sz w:val="20"/>
+          <w:szCs w:val="20"/>
+        </w:rPr>
+        <w:t xml:space="preserve">Neki od dekoratora drugog nivoa mogu biti i dalje dekorisani, zato se iz njih izvode </w:t>
+      </w:r>
+      <w:r>
+        <w:rPr>
+          <w:i/>
+          <w:iCs/>
+          <w:color w:val="000000"/>
+          <w:sz w:val="20"/>
+          <w:szCs w:val="20"/>
+        </w:rPr>
+        <w:t xml:space="preserve">Decorator </w:t>
+      </w:r>
+      <w:r>
+        <w:rPr>
+          <w:color w:val="000000"/>
+          <w:sz w:val="20"/>
+          <w:szCs w:val="20"/>
+        </w:rPr>
+        <w:t xml:space="preserve">klase trećeg nivoa </w:t>
+      </w:r>
+      <w:r>
+        <w:rPr>
+          <w:color w:val="000000"/>
+          <w:sz w:val="20"/>
+          <w:szCs w:val="20"/>
+        </w:rPr>
+        <w:t>–</w:t>
+      </w:r>
+      <w:r>
+        <w:rPr>
+          <w:color w:val="000000"/>
+          <w:sz w:val="20"/>
+          <w:szCs w:val="20"/>
+        </w:rPr>
+        <w:t xml:space="preserve"> </w:t>
+      </w:r>
+      <w:r>
+        <w:rPr>
+          <w:i/>
+          <w:iCs/>
+          <w:color w:val="000000"/>
+          <w:sz w:val="20"/>
+          <w:szCs w:val="20"/>
+        </w:rPr>
+        <w:t xml:space="preserve">BreakfastDecorator, LunchDecorator i MealDecorator. </w:t>
+      </w:r>
+      <w:r>
+        <w:rPr>
+          <w:color w:val="000000"/>
+          <w:sz w:val="20"/>
+          <w:szCs w:val="20"/>
+        </w:rPr>
+        <w:t xml:space="preserve">Ove klase ponove uvode još striktnija ograničenja povodom toga kog tipa može biti </w:t>
+      </w:r>
+      <w:r>
+        <w:rPr>
+          <w:i/>
+          <w:iCs/>
+          <w:color w:val="000000"/>
+          <w:sz w:val="20"/>
+          <w:szCs w:val="20"/>
+        </w:rPr>
+        <w:t xml:space="preserve">next </w:t>
+      </w:r>
+      <w:r>
+        <w:rPr>
+          <w:color w:val="000000"/>
+          <w:sz w:val="20"/>
+          <w:szCs w:val="20"/>
+        </w:rPr>
+        <w:t xml:space="preserve">referenca, ali uvode i još jednu referencu jer sada ovi dekoratori, trećeg nivoa, ne zavise samo od dekoratora prvog, nego i od dekoratora drugog nivoa, pa se mora pamtiti i ova zavisnost. Iz </w:t>
+      </w:r>
+      <w:r>
+        <w:rPr>
+          <w:i/>
+          <w:iCs/>
+          <w:color w:val="000000"/>
+          <w:sz w:val="20"/>
+          <w:szCs w:val="20"/>
+        </w:rPr>
+        <w:t xml:space="preserve">Decorator </w:t>
+      </w:r>
+      <w:r>
+        <w:rPr>
+          <w:color w:val="000000"/>
+          <w:sz w:val="20"/>
+          <w:szCs w:val="20"/>
+        </w:rPr>
+        <w:t xml:space="preserve">klasa trećeg nivoa izvode se i konkretni dekoratori trećeg nivoa – </w:t>
+      </w:r>
+      <w:r>
+        <w:rPr>
+          <w:i/>
+          <w:iCs/>
+          <w:color w:val="000000"/>
+          <w:sz w:val="20"/>
+          <w:szCs w:val="20"/>
+        </w:rPr>
+        <w:t xml:space="preserve">Coffee, Tea, Juice, Wine, Dessert, Schnapps i Pogaca. </w:t>
+      </w:r>
+      <w:r>
+        <w:rPr>
+          <w:color w:val="000000"/>
+          <w:sz w:val="20"/>
+          <w:szCs w:val="20"/>
+        </w:rPr>
+        <w:t>Ovakvom organizacijom klasa omogućeno je ulančavanje dozvoljenih dekoratora na adekvatan način i pamćenje svih vrsta zavisnosi dekoratora višeg nivoa od dekoratora nižeg nivoa.</w:t>
+      </w:r>
+    </w:p>
+    <w:p>
+      <w:pPr>
+        <w:pStyle w:val="Heading1"/>
+        <w:ind w:left="0"/>
+        <w:rPr>
+          <w:i/>
+          <w:sz w:val="26"/>
+          <w:szCs w:val="26"/>
+        </w:rPr>
+      </w:pPr>
+    </w:p>
+    <w:p>
+      <w:pPr>
+        <w:pStyle w:val="Heading1"/>
+        <w:numPr>
+          <w:ilvl w:val="1"/>
+          <w:numId w:val="4"/>
+        </w:numPr>
+        <w:rPr>
+          <w:i/>
+          <w:sz w:val="26"/>
+          <w:szCs w:val="26"/>
+        </w:rPr>
+      </w:pPr>
+      <w:r>
+        <w:rPr>
+          <w:i/>
+          <w:sz w:val="26"/>
+          <w:szCs w:val="26"/>
+        </w:rPr>
+        <w:t xml:space="preserve">AbstractFactory </w:t>
+      </w:r>
+      <w:r>
+        <w:rPr>
+          <w:iCs/>
+          <w:sz w:val="26"/>
+          <w:szCs w:val="26"/>
+        </w:rPr>
+        <w:t>hijerarhija</w:t>
+      </w:r>
+    </w:p>
+    <w:p>
+      <w:pPr>
+        <w:pStyle w:val="Heading1"/>
+        <w:ind w:left="0"/>
+        <w:jc w:val="both"/>
+        <w:rPr>
+          <w:b w:val="0"/>
+          <w:bCs w:val="0"/>
+          <w:color w:val="000000"/>
+          <w:sz w:val="20"/>
+          <w:szCs w:val="20"/>
+        </w:rPr>
+      </w:pPr>
+    </w:p>
+    <w:p>
+      <w:pPr>
+        <w:pStyle w:val="Heading1"/>
+        <w:ind w:left="0"/>
+        <w:jc w:val="both"/>
+        <w:rPr>
+          <w:b w:val="0"/>
+          <w:bCs w:val="0"/>
+          <w:color w:val="000000"/>
+          <w:sz w:val="20"/>
+          <w:szCs w:val="20"/>
+        </w:rPr>
+      </w:pPr>
+      <w:r>
+        <w:rPr>
+          <w:b w:val="0"/>
+          <w:bCs w:val="0"/>
+          <w:color w:val="000000"/>
+          <w:sz w:val="20"/>
+          <w:szCs w:val="20"/>
+        </w:rPr>
+        <w:t xml:space="preserve">Ova hijerarhija klasa obezbeđuje implementaciju </w:t>
+      </w:r>
+      <w:r>
+        <w:rPr>
+          <w:b w:val="0"/>
+          <w:bCs w:val="0"/>
+          <w:i/>
+          <w:iCs/>
+          <w:color w:val="000000"/>
+          <w:sz w:val="20"/>
+          <w:szCs w:val="20"/>
+        </w:rPr>
+        <w:t xml:space="preserve">Abstract Factory </w:t>
+      </w:r>
+      <w:r>
+        <w:rPr>
+          <w:b w:val="0"/>
+          <w:bCs w:val="0"/>
+          <w:color w:val="000000"/>
+          <w:sz w:val="20"/>
+          <w:szCs w:val="20"/>
+        </w:rPr>
+        <w:t xml:space="preserve">projektnog obrasca. Osnovna klasa hijerarhije je apstraktna i </w:t>
+      </w:r>
+      <w:r>
+        <w:rPr>
+          <w:b w:val="0"/>
+          <w:bCs w:val="0"/>
+          <w:color w:val="000000"/>
+          <w:sz w:val="20"/>
+          <w:szCs w:val="20"/>
+        </w:rPr>
+        <w:t xml:space="preserve">definiše apstraktne funkcije za kreiranje objekta tipa </w:t>
+      </w:r>
+      <w:r>
+        <w:rPr>
+          <w:b w:val="0"/>
+          <w:bCs w:val="0"/>
+          <w:i/>
+          <w:iCs/>
+          <w:color w:val="000000"/>
+          <w:sz w:val="20"/>
+          <w:szCs w:val="20"/>
+        </w:rPr>
+        <w:t xml:space="preserve">AddOn </w:t>
+      </w:r>
+      <w:r>
+        <w:rPr>
+          <w:b w:val="0"/>
+          <w:bCs w:val="0"/>
+          <w:color w:val="000000"/>
+          <w:sz w:val="20"/>
+          <w:szCs w:val="20"/>
+        </w:rPr>
+        <w:t xml:space="preserve">i objekta tipa </w:t>
+      </w:r>
+      <w:r>
+        <w:rPr>
+          <w:b w:val="0"/>
+          <w:bCs w:val="0"/>
+          <w:i/>
+          <w:iCs/>
+          <w:color w:val="000000"/>
+          <w:sz w:val="20"/>
+          <w:szCs w:val="20"/>
+        </w:rPr>
+        <w:t xml:space="preserve">TripType. </w:t>
+      </w:r>
+      <w:r>
+        <w:rPr>
+          <w:b w:val="0"/>
+          <w:bCs w:val="0"/>
+          <w:color w:val="000000"/>
+          <w:sz w:val="20"/>
+          <w:szCs w:val="20"/>
+        </w:rPr>
+        <w:t xml:space="preserve">Iz ove klase izvode se konkretne klase, pri čemu postoji po jedna za svaki mogući tip putovanja – </w:t>
+      </w:r>
+      <w:r>
+        <w:rPr>
+          <w:b w:val="0"/>
+          <w:bCs w:val="0"/>
+          <w:i/>
+          <w:iCs/>
+          <w:color w:val="000000"/>
+          <w:sz w:val="20"/>
+          <w:szCs w:val="20"/>
+        </w:rPr>
+        <w:t>SeaFactory, SpaFac</w:t>
+      </w:r>
+      <w:r>
+        <w:rPr>
+          <w:b w:val="0"/>
+          <w:bCs w:val="0"/>
+          <w:i/>
+          <w:iCs/>
+          <w:color w:val="000000"/>
+          <w:sz w:val="20"/>
+          <w:szCs w:val="20"/>
+        </w:rPr>
+        <w:t>to</w:t>
+      </w:r>
+      <w:r>
+        <w:rPr>
+          <w:b w:val="0"/>
+          <w:bCs w:val="0"/>
+          <w:i/>
+          <w:iCs/>
+          <w:color w:val="000000"/>
+          <w:sz w:val="20"/>
+          <w:szCs w:val="20"/>
+        </w:rPr>
+        <w:t xml:space="preserve">ry, WinterFactory i OtherFactory. </w:t>
+      </w:r>
+      <w:r>
+        <w:rPr>
+          <w:b w:val="0"/>
+          <w:bCs w:val="0"/>
+          <w:color w:val="000000"/>
+          <w:sz w:val="20"/>
+          <w:szCs w:val="20"/>
+        </w:rPr>
+        <w:t>Ove klase predefinišu apstraktne funkcije tako da kreiraju i dodatak i tip putovanja odgovarajućeg tipa.</w:t>
+      </w:r>
+    </w:p>
+    <w:p>
+      <w:pPr>
+        <w:pStyle w:val="Heading1"/>
+        <w:ind w:left="0"/>
+        <w:jc w:val="both"/>
+        <w:rPr>
+          <w:b w:val="0"/>
+          <w:bCs w:val="0"/>
+          <w:i/>
+          <w:sz w:val="26"/>
+          <w:szCs w:val="26"/>
+        </w:rPr>
+      </w:pPr>
+    </w:p>
+    <w:p>
+      <w:pPr>
+        <w:pStyle w:val="Heading1"/>
+        <w:numPr>
+          <w:ilvl w:val="1"/>
+          <w:numId w:val="4"/>
+        </w:numPr>
+        <w:rPr>
+          <w:i/>
+          <w:sz w:val="26"/>
+          <w:szCs w:val="26"/>
+        </w:rPr>
+      </w:pPr>
+      <w:r>
+        <w:rPr>
+          <w:i/>
+          <w:sz w:val="26"/>
+          <w:szCs w:val="26"/>
+        </w:rPr>
+        <w:t>Votable</w:t>
+      </w:r>
+    </w:p>
+    <w:p>
+      <w:pPr>
+        <w:pStyle w:val="Heading1"/>
+        <w:ind w:left="0"/>
+        <w:jc w:val="both"/>
+        <w:rPr>
+          <w:b w:val="0"/>
+          <w:bCs w:val="0"/>
+          <w:color w:val="000000"/>
+          <w:sz w:val="20"/>
+          <w:szCs w:val="20"/>
+        </w:rPr>
+      </w:pPr>
+    </w:p>
+    <w:p>
+      <w:pPr>
+        <w:pStyle w:val="Heading1"/>
+        <w:ind w:left="0"/>
+        <w:jc w:val="both"/>
+        <w:rPr>
+          <w:b w:val="0"/>
+          <w:bCs w:val="0"/>
+          <w:color w:val="000000"/>
+          <w:sz w:val="20"/>
+          <w:szCs w:val="20"/>
+        </w:rPr>
+      </w:pPr>
+      <w:r>
+        <w:rPr>
+          <w:b w:val="0"/>
+          <w:bCs w:val="0"/>
+          <w:color w:val="000000"/>
+          <w:sz w:val="20"/>
+          <w:szCs w:val="20"/>
+        </w:rPr>
+        <w:t xml:space="preserve">Za objekte tipa </w:t>
+      </w:r>
+      <w:r>
+        <w:rPr>
+          <w:b w:val="0"/>
+          <w:bCs w:val="0"/>
+          <w:i/>
+          <w:iCs/>
+          <w:color w:val="000000"/>
+          <w:sz w:val="20"/>
+          <w:szCs w:val="20"/>
+        </w:rPr>
+        <w:t xml:space="preserve">Location, Accommodation </w:t>
+      </w:r>
+      <w:r>
+        <w:rPr>
+          <w:b w:val="0"/>
+          <w:bCs w:val="0"/>
+          <w:color w:val="000000"/>
+          <w:sz w:val="20"/>
+          <w:szCs w:val="20"/>
+        </w:rPr>
+        <w:t xml:space="preserve">i bilo koji objekat iz </w:t>
+      </w:r>
+      <w:r>
+        <w:rPr>
+          <w:b w:val="0"/>
+          <w:bCs w:val="0"/>
+          <w:i/>
+          <w:iCs/>
+          <w:color w:val="000000"/>
+          <w:sz w:val="20"/>
+          <w:szCs w:val="20"/>
+        </w:rPr>
+        <w:t xml:space="preserve">AddOn </w:t>
+      </w:r>
+      <w:r>
+        <w:rPr>
+          <w:b w:val="0"/>
+          <w:bCs w:val="0"/>
+          <w:color w:val="000000"/>
+          <w:sz w:val="20"/>
+          <w:szCs w:val="20"/>
+        </w:rPr>
+        <w:t>hijerarhije je moguće glasati</w:t>
+      </w:r>
+      <w:r>
+        <w:rPr>
+          <w:b w:val="0"/>
+          <w:bCs w:val="0"/>
+          <w:color w:val="000000"/>
+          <w:sz w:val="20"/>
+          <w:szCs w:val="20"/>
+        </w:rPr>
+        <w:t>.</w:t>
+      </w:r>
+      <w:r>
+        <w:rPr>
+          <w:b w:val="0"/>
+          <w:bCs w:val="0"/>
+          <w:color w:val="000000"/>
+          <w:sz w:val="20"/>
+          <w:szCs w:val="20"/>
+        </w:rPr>
+        <w:t xml:space="preserve"> Svaki korisnik, kojeg se taj objekat tiče, može da da jedan glas za njega koji je pozitivan ili negativan. </w:t>
+      </w:r>
+      <w:r>
+        <w:rPr>
+          <w:b w:val="0"/>
+          <w:bCs w:val="0"/>
+          <w:color w:val="000000"/>
+          <w:sz w:val="20"/>
+          <w:szCs w:val="20"/>
+        </w:rPr>
+        <w:t xml:space="preserve">Kako bi se omogućilo uniformno glasanje za objekte svih različitih tipova, svaki od njih ima referencu na objekat tipa </w:t>
+      </w:r>
+      <w:r>
+        <w:rPr>
+          <w:b w:val="0"/>
+          <w:bCs w:val="0"/>
+          <w:i/>
+          <w:iCs/>
+          <w:color w:val="000000"/>
+          <w:sz w:val="20"/>
+          <w:szCs w:val="20"/>
+        </w:rPr>
+        <w:t xml:space="preserve">Votable </w:t>
+      </w:r>
+      <w:r>
+        <w:rPr>
+          <w:b w:val="0"/>
+          <w:bCs w:val="0"/>
+          <w:color w:val="000000"/>
+          <w:sz w:val="20"/>
+          <w:szCs w:val="20"/>
+        </w:rPr>
+        <w:t>koji pruža usluge glasanja i čuva informacije o svim glasovima i o broju pozitivnih i negativnih glasova za objekat za koji je zadužen.</w:t>
+      </w:r>
+      <w:r>
+        <w:rPr>
+          <w:b w:val="0"/>
+          <w:bCs w:val="0"/>
+          <w:color w:val="000000"/>
+          <w:sz w:val="20"/>
+          <w:szCs w:val="20"/>
+        </w:rPr>
+        <w:t xml:space="preserve"> Objekti ove klase imaju niz objekata klase </w:t>
+      </w:r>
+      <w:r>
+        <w:rPr>
+          <w:b w:val="0"/>
+          <w:bCs w:val="0"/>
+          <w:i/>
+          <w:iCs/>
+          <w:color w:val="000000"/>
+          <w:sz w:val="20"/>
+          <w:szCs w:val="20"/>
+        </w:rPr>
+        <w:t xml:space="preserve">Vote </w:t>
+      </w:r>
+      <w:r>
+        <w:rPr>
+          <w:b w:val="0"/>
+          <w:bCs w:val="0"/>
+          <w:color w:val="000000"/>
+          <w:sz w:val="20"/>
+          <w:szCs w:val="20"/>
+        </w:rPr>
+        <w:t xml:space="preserve">u kojem se pamte svi glasovi za dati objekat, a kako se sam broj pozitivnih i negativnih glasova vrlo često pribavlja, oni se čuvaju u samom objektu klase </w:t>
+      </w:r>
+      <w:r>
+        <w:rPr>
+          <w:b w:val="0"/>
+          <w:bCs w:val="0"/>
+          <w:i/>
+          <w:iCs/>
+          <w:color w:val="000000"/>
+          <w:sz w:val="20"/>
+          <w:szCs w:val="20"/>
+        </w:rPr>
+        <w:t xml:space="preserve">Votalbe </w:t>
+      </w:r>
+      <w:r>
+        <w:rPr>
+          <w:b w:val="0"/>
+          <w:bCs w:val="0"/>
+          <w:color w:val="000000"/>
+          <w:sz w:val="20"/>
+          <w:szCs w:val="20"/>
+        </w:rPr>
+        <w:t>kako bi bili lako dostupni.</w:t>
+      </w:r>
+    </w:p>
+    <w:p>
+      <w:pPr>
+        <w:pStyle w:val="Heading1"/>
+        <w:ind w:left="0"/>
+        <w:rPr>
+          <w:i/>
+          <w:sz w:val="26"/>
+          <w:szCs w:val="26"/>
+        </w:rPr>
+      </w:pPr>
+    </w:p>
+    <w:p>
+      <w:pPr>
+        <w:pStyle w:val="Heading1"/>
+        <w:numPr>
+          <w:ilvl w:val="1"/>
+          <w:numId w:val="4"/>
+        </w:numPr>
+        <w:rPr>
+          <w:i/>
+          <w:sz w:val="26"/>
+          <w:szCs w:val="26"/>
+        </w:rPr>
+      </w:pPr>
+      <w:r>
+        <w:rPr>
+          <w:i/>
+          <w:sz w:val="26"/>
+          <w:szCs w:val="26"/>
+        </w:rPr>
+        <w:t>Vote</w:t>
+      </w:r>
+    </w:p>
+    <w:p>
+      <w:pPr>
+        <w:pBdr>
+          <w:top w:val="nil"/>
+          <w:left w:val="nil"/>
+          <w:bottom w:val="nil"/>
+          <w:right w:val="nil"/>
+          <w:between w:val="nil"/>
+        </w:pBdr>
+        <w:spacing w:before="5"/>
+        <w:rPr>
+          <w:color w:val="000000"/>
+          <w:sz w:val="20"/>
+          <w:szCs w:val="20"/>
+        </w:rPr>
+      </w:pPr>
+    </w:p>
+    <w:p>
+      <w:pPr>
+        <w:pStyle w:val="Heading1"/>
+        <w:ind w:left="0"/>
+        <w:jc w:val="both"/>
+        <w:rPr>
+          <w:b w:val="0"/>
+          <w:bCs w:val="0"/>
+          <w:color w:val="000000"/>
+          <w:sz w:val="20"/>
+          <w:szCs w:val="20"/>
+        </w:rPr>
+      </w:pPr>
+      <w:r>
+        <w:rPr>
+          <w:b w:val="0"/>
+          <w:bCs w:val="0"/>
+          <w:color w:val="000000"/>
+          <w:sz w:val="20"/>
+          <w:szCs w:val="20"/>
+        </w:rPr>
+        <w:t xml:space="preserve">Klasa </w:t>
+      </w:r>
+      <w:r>
+        <w:rPr>
+          <w:b w:val="0"/>
+          <w:bCs w:val="0"/>
+          <w:i/>
+          <w:iCs/>
+          <w:color w:val="000000"/>
+          <w:sz w:val="20"/>
+          <w:szCs w:val="20"/>
+        </w:rPr>
+        <w:t xml:space="preserve">Vote </w:t>
+      </w:r>
+      <w:r>
+        <w:rPr>
+          <w:b w:val="0"/>
+          <w:bCs w:val="0"/>
+          <w:color w:val="000000"/>
+          <w:sz w:val="20"/>
+          <w:szCs w:val="20"/>
+        </w:rPr>
+        <w:t>obezbeđuje čuvanje informacija o jednom glasu. Pamti da li je taj glas pozitivan ili ne, koji je korisnik glasao i za koji to objekat</w:t>
+      </w:r>
+      <w:r>
+        <w:rPr>
+          <w:b w:val="0"/>
+          <w:bCs w:val="0"/>
+          <w:color w:val="000000"/>
+          <w:sz w:val="20"/>
+          <w:szCs w:val="20"/>
+        </w:rPr>
+        <w:t>.</w:t>
+      </w:r>
+    </w:p>
+    <w:p>
+      <w:pPr>
+        <w:pStyle w:val="Heading1"/>
+        <w:ind w:left="0"/>
+        <w:jc w:val="both"/>
+        <w:rPr>
+          <w:b w:val="0"/>
+          <w:bCs w:val="0"/>
+          <w:color w:val="000000"/>
+          <w:sz w:val="20"/>
+          <w:szCs w:val="20"/>
+        </w:rPr>
+      </w:pPr>
+    </w:p>
+    <w:p>
+      <w:pPr>
+        <w:rPr>
+          <w:color w:val="000000"/>
+          <w:sz w:val="20"/>
+          <w:szCs w:val="20"/>
+        </w:rPr>
+      </w:pPr>
+      <w:r>
+        <w:rPr>
+          <w:b/>
+          <w:bCs/>
+          <w:color w:val="000000"/>
+          <w:sz w:val="20"/>
+          <w:szCs w:val="20"/>
+        </w:rPr>
+        <w:br w:type="page"/>
+      </w:r>
+    </w:p>
+    <w:p>
+      <w:pPr>
+        <w:pStyle w:val="Heading1"/>
+        <w:numPr>
+          <w:ilvl w:val="0"/>
+          <w:numId w:val="4"/>
+        </w:numPr>
+        <w:jc w:val="both"/>
+      </w:pPr>
+      <w:r>
+        <w:lastRenderedPageBreak/>
+        <w:t xml:space="preserve"> </w:t>
+      </w:r>
+      <w:r>
+        <w:t xml:space="preserve"> </w:t>
+      </w:r>
+      <w:r>
+        <w:t xml:space="preserve">Model </w:t>
+      </w:r>
+      <w:r>
+        <w:t>entiteta</w:t>
+      </w:r>
+    </w:p>
+    <w:p>
+      <w:pPr>
+        <w:pStyle w:val="Heading1"/>
+        <w:ind w:left="0"/>
+        <w:jc w:val="both"/>
+        <w:rPr>
+          <w:b w:val="0"/>
+          <w:bCs w:val="0"/>
+          <w:color w:val="000000"/>
+          <w:sz w:val="20"/>
+          <w:szCs w:val="20"/>
+        </w:rPr>
+      </w:pPr>
+    </w:p>
+    <w:p>
+      <w:pPr>
+        <w:pStyle w:val="Heading1"/>
+        <w:ind w:left="0"/>
+        <w:jc w:val="both"/>
+        <w:rPr>
+          <w:b w:val="0"/>
+          <w:bCs w:val="0"/>
+          <w:color w:val="000000"/>
+          <w:sz w:val="20"/>
+          <w:szCs w:val="20"/>
+        </w:rPr>
+      </w:pPr>
     </w:p>
     <w:p>
       <w:pPr>
@@ -5108,7 +6073,6 @@
   <w:style w:type="character" w:default="1" w:styleId="DefaultParagraphFont">
     <w:name w:val="Default Paragraph Font"/>
     <w:uiPriority w:val="1"/>
-    <w:semiHidden/>
     <w:unhideWhenUsed/>
   </w:style>
   <w:style w:type="table" w:default="1" w:styleId="TableNormal">
@@ -5600,6 +6564,10 @@
 </go:gDocsCustomXmlDataStorage>
 </file>
 
+<file path=customXml/item2.xml><?xml version="1.0" encoding="utf-8"?>
+<b:Sources xmlns:b="http://schemas.openxmlformats.org/officeDocument/2006/bibliography" xmlns="http://schemas.openxmlformats.org/officeDocument/2006/bibliography" SelectedStyle="\APASixthEditionOfficeOnline.xsl" StyleName="APA" Version="6"/>
+</file>
+
 <file path=customXml/itemProps1.xml><?xml version="1.0" encoding="utf-8"?>
 <ds:datastoreItem xmlns:ds="http://schemas.openxmlformats.org/officeDocument/2006/customXml" ds:itemID="{11111111-1234-1234-1234-123412341234}">
   <ds:schemaRefs>
@@ -5607,4 +6575,12 @@
     <ds:schemaRef ds:uri="http://schemas.openxmlformats.org/officeDocument/2006/relationships"/>
   </ds:schemaRefs>
 </ds:datastoreItem>
+</file>
+
+<file path=customXml/itemProps2.xml><?xml version="1.0" encoding="utf-8"?>
+<ds:datastoreItem xmlns:ds="http://schemas.openxmlformats.org/officeDocument/2006/customXml" ds:itemID="{6FFCC7E7-5CB5-4DC1-8DFD-8FDEE96B2824}">
+  <ds:schemaRefs>
+    <ds:schemaRef ds:uri="http://schemas.openxmlformats.org/officeDocument/2006/bibliography"/>
+  </ds:schemaRefs>
+</ds:datastoreItem>
 </file>
</xml_diff>

<commit_message>
Added description of the database model and an explanation of mapping mechanisms.
</commit_message>
<xml_diff>
--- a/Documentation/Model podataka.docx
+++ b/Documentation/Model podataka.docx
@@ -1,6 +1,6 @@
 
 <file path=word/document.xml><?xml version="1.0" encoding="utf-8"?>
-<w:document xmlns:wpc="http://schemas.microsoft.com/office/word/2010/wordprocessingCanvas" xmlns:cx="http://schemas.microsoft.com/office/drawing/2014/chartex" xmlns:cx1="http://schemas.microsoft.com/office/drawing/2015/9/8/chartex" xmlns:cx2="http://schemas.microsoft.com/office/drawing/2015/10/21/chartex" xmlns:cx3="http://schemas.microsoft.com/office/drawing/2016/5/9/chartex" xmlns:cx4="http://schemas.microsoft.com/office/drawing/2016/5/10/chartex" xmlns:cx5="http://schemas.microsoft.com/office/drawing/2016/5/11/chartex" xmlns:cx6="http://schemas.microsoft.com/office/drawing/2016/5/12/chartex" xmlns:cx7="http://schemas.microsoft.com/office/drawing/2016/5/13/chartex" xmlns:cx8="http://schemas.microsoft.com/office/drawing/2016/5/14/chartex" xmlns:mc="http://schemas.openxmlformats.org/markup-compatibility/2006" xmlns:aink="http://schemas.microsoft.com/office/drawing/2016/ink" xmlns:am3d="http://schemas.microsoft.com/office/drawing/2017/model3d" xmlns:o="urn:schemas-microsoft-com:office:office" xmlns:r="http://schemas.openxmlformats.org/officeDocument/2006/relationships" xmlns:m="http://schemas.openxmlformats.org/officeDocument/2006/math" xmlns:v="urn:schemas-microsoft-com:vml" xmlns:wp14="http://schemas.microsoft.com/office/word/2010/wordprocessingDrawing" xmlns:wp="http://schemas.openxmlformats.org/drawingml/2006/wordprocessingDrawing" xmlns:w10="urn:schemas-microsoft-com:office:word" xmlns:w="http://schemas.openxmlformats.org/wordprocessingml/2006/main" xmlns:w14="http://schemas.microsoft.com/office/word/2010/wordml" xmlns:w15="http://schemas.microsoft.com/office/word/2012/wordml" xmlns:w16cex="http://schemas.microsoft.com/office/word/2018/wordml/cex" xmlns:w16cid="http://schemas.microsoft.com/office/word/2016/wordml/cid" xmlns:w16="http://schemas.microsoft.com/office/word/2018/wordml" xmlns:w16se="http://schemas.microsoft.com/office/word/2015/wordml/symex" xmlns:wpg="http://schemas.microsoft.com/office/word/2010/wordprocessingGroup" xmlns:wpi="http://schemas.microsoft.com/office/word/2010/wordprocessingInk" xmlns:wne="http://schemas.microsoft.com/office/word/2006/wordml" xmlns:wps="http://schemas.microsoft.com/office/word/2010/wordprocessingShape" mc:Ignorable="w14 w15 w16se w16cid w16 w16cex wp14">
+<w:document xmlns:wpc="http://schemas.microsoft.com/office/word/2010/wordprocessingCanvas" xmlns:mc="http://schemas.openxmlformats.org/markup-compatibility/2006" xmlns:o="urn:schemas-microsoft-com:office:office" xmlns:r="http://schemas.openxmlformats.org/officeDocument/2006/relationships" xmlns:m="http://schemas.openxmlformats.org/officeDocument/2006/math" xmlns:v="urn:schemas-microsoft-com:vml" xmlns:wp14="http://schemas.microsoft.com/office/word/2010/wordprocessingDrawing" xmlns:wp="http://schemas.openxmlformats.org/drawingml/2006/wordprocessingDrawing" xmlns:w10="urn:schemas-microsoft-com:office:word" xmlns:w="http://schemas.openxmlformats.org/wordprocessingml/2006/main" xmlns:w14="http://schemas.microsoft.com/office/word/2010/wordml" xmlns:wpg="http://schemas.microsoft.com/office/word/2010/wordprocessingGroup" xmlns:wpi="http://schemas.microsoft.com/office/word/2010/wordprocessingInk" xmlns:wne="http://schemas.microsoft.com/office/word/2006/wordml" xmlns:wps="http://schemas.microsoft.com/office/word/2010/wordprocessingShape" mc:Ignorable="w14 wp14">
   <w:body>
     <w:p>
       <w:pPr>
@@ -511,8 +511,8 @@
             <w:pStyle w:val="Heading3"/>
             <w:ind w:firstLine="100"/>
             <w:sectPr>
-              <w:footerReference w:type="default" r:id="rId9"/>
-              <w:footerReference w:type="first" r:id="rId10"/>
+              <w:footerReference w:type="default" r:id="rId10"/>
+              <w:footerReference w:type="first" r:id="rId11"/>
               <w:pgSz w:w="12240" w:h="15840"/>
               <w:pgMar w:top="1360" w:right="1320" w:bottom="280" w:left="1340" w:header="720" w:footer="720" w:gutter="0"/>
               <w:pgNumType w:start="1"/>
@@ -1854,6 +1854,7 @@
         <w:rPr>
           <w:noProof/>
           <w:color w:val="000000"/>
+          <w:lang w:val="en-US"/>
         </w:rPr>
         <w:drawing>
           <wp:anchor distT="0" distB="0" distL="114300" distR="114300" simplePos="0" relativeHeight="251658240" behindDoc="0" locked="0" layoutInCell="1" allowOverlap="1" wp14:anchorId="4F7F4222" wp14:editId="580F9BBB">
@@ -1879,7 +1880,7 @@
                     <pic:cNvPicPr/>
                   </pic:nvPicPr>
                   <pic:blipFill>
-                    <a:blip r:embed="rId11">
+                    <a:blip r:embed="rId12">
                       <a:extLst>
                         <a:ext uri="{28A0092B-C50C-407E-A947-70E740481C1C}">
                           <a14:useLocalDpi xmlns:a14="http://schemas.microsoft.com/office/drawing/2010/main" val="0"/>
@@ -2409,7 +2410,16 @@
           <w:sz w:val="20"/>
           <w:szCs w:val="20"/>
         </w:rPr>
-        <w:t>koji omogućuje ravnopravno tretiranje korisnika i tima pri dodavanju (u tim ili putovanje).</w:t>
+        <w:t xml:space="preserve">koji omogućuje ravnopravno tretiranje korisnika i tima pri dodavanju (u tim ili </w:t>
+      </w:r>
+      <w:r>
+        <w:rPr>
+          <w:color w:val="000000"/>
+          <w:sz w:val="20"/>
+          <w:szCs w:val="20"/>
+        </w:rPr>
+        <w:lastRenderedPageBreak/>
+        <w:t>putovanje).</w:t>
       </w:r>
     </w:p>
     <w:p>
@@ -2431,7 +2441,6 @@
           <w:sz w:val="26"/>
           <w:szCs w:val="26"/>
         </w:rPr>
-        <w:lastRenderedPageBreak/>
         <w:t>Member</w:t>
       </w:r>
     </w:p>
@@ -4154,7 +4163,16 @@
           <w:sz w:val="20"/>
           <w:szCs w:val="20"/>
         </w:rPr>
-        <w:t>Ovakvom organizacijom klasa omogućeno je ulančavanje dozvoljenih dekoratora na adekvatan način i pamćenje svih vrsta zavisnosi dekoratora višeg nivoa od dekoratora nižeg nivoa.</w:t>
+        <w:t xml:space="preserve">Ovakvom organizacijom klasa omogućeno je ulančavanje dozvoljenih dekoratora na </w:t>
+      </w:r>
+      <w:r>
+        <w:rPr>
+          <w:color w:val="000000"/>
+          <w:sz w:val="20"/>
+          <w:szCs w:val="20"/>
+        </w:rPr>
+        <w:lastRenderedPageBreak/>
+        <w:t>adekvatan način i pamćenje svih vrsta zavisnosi dekoratora višeg nivoa od dekoratora nižeg nivoa.</w:t>
       </w:r>
     </w:p>
     <w:p>
@@ -4761,7 +4779,6 @@
     <w:p>
       <w:pPr>
         <w:pStyle w:val="Heading1"/>
-        <w:ind w:left="0"/>
         <w:jc w:val="both"/>
         <w:rPr>
           <w:b w:val="0"/>
@@ -4771,26 +4788,618 @@
           <w:szCs w:val="20"/>
         </w:rPr>
       </w:pPr>
-    </w:p>
-    <w:p>
-      <w:pPr>
-        <w:pBdr>
-          <w:top w:val="nil"/>
-          <w:left w:val="nil"/>
-          <w:bottom w:val="nil"/>
-          <w:right w:val="nil"/>
-          <w:between w:val="nil"/>
-        </w:pBdr>
-        <w:spacing w:before="5"/>
-        <w:rPr>
-          <w:color w:val="000000"/>
-          <w:sz w:val="20"/>
-          <w:szCs w:val="20"/>
-        </w:rPr>
-      </w:pPr>
-    </w:p>
-    <w:p>
-      <w:pPr>
+      <w:r>
+        <w:rPr>
+          <w:b w:val="0"/>
+          <w:bCs w:val="0"/>
+          <w:color w:val="000000"/>
+          <w:sz w:val="20"/>
+          <w:szCs w:val="20"/>
+        </w:rPr>
+        <w:t>Opisan model podataka ima odgovarajuću reprezentaciju u bazi podataka, u vidu modela entiteta, čiji je dijagram prikazan na sledećoj slici:</w:t>
+      </w:r>
+    </w:p>
+    <w:p>
+      <w:pPr>
+        <w:pStyle w:val="Heading1"/>
+        <w:jc w:val="both"/>
+        <w:rPr>
+          <w:b w:val="0"/>
+          <w:bCs w:val="0"/>
+          <w:color w:val="000000"/>
+          <w:sz w:val="20"/>
+          <w:szCs w:val="20"/>
+        </w:rPr>
+      </w:pPr>
+      <w:r>
+        <w:rPr>
+          <w:b w:val="0"/>
+          <w:bCs w:val="0"/>
+          <w:noProof/>
+          <w:color w:val="000000"/>
+          <w:sz w:val="20"/>
+          <w:szCs w:val="20"/>
+          <w:lang w:val="en-US"/>
+        </w:rPr>
+        <w:drawing>
+          <wp:inline distT="0" distB="0" distL="0" distR="0" wp14:anchorId="13EA0B49" wp14:editId="747BF749">
+            <wp:extent cx="6830766" cy="4046220"/>
+            <wp:effectExtent l="0" t="0" r="8255" b="0"/>
+            <wp:docPr id="4" name="Picture 4"/>
+            <wp:cNvGraphicFramePr>
+              <a:graphicFrameLocks xmlns:a="http://schemas.openxmlformats.org/drawingml/2006/main" noChangeAspect="1"/>
+            </wp:cNvGraphicFramePr>
+            <a:graphic xmlns:a="http://schemas.openxmlformats.org/drawingml/2006/main">
+              <a:graphicData uri="http://schemas.openxmlformats.org/drawingml/2006/picture">
+                <pic:pic xmlns:pic="http://schemas.openxmlformats.org/drawingml/2006/picture">
+                  <pic:nvPicPr>
+                    <pic:cNvPr id="0" name="baza.PNG"/>
+                    <pic:cNvPicPr/>
+                  </pic:nvPicPr>
+                  <pic:blipFill>
+                    <a:blip r:embed="rId13">
+                      <a:extLst>
+                        <a:ext uri="{28A0092B-C50C-407E-A947-70E740481C1C}">
+                          <a14:useLocalDpi xmlns:a14="http://schemas.microsoft.com/office/drawing/2010/main" val="0"/>
+                        </a:ext>
+                      </a:extLst>
+                    </a:blip>
+                    <a:stretch>
+                      <a:fillRect/>
+                    </a:stretch>
+                  </pic:blipFill>
+                  <pic:spPr>
+                    <a:xfrm>
+                      <a:off x="0" y="0"/>
+                      <a:ext cx="6835440" cy="4048989"/>
+                    </a:xfrm>
+                    <a:prstGeom prst="rect">
+                      <a:avLst/>
+                    </a:prstGeom>
+                  </pic:spPr>
+                </pic:pic>
+              </a:graphicData>
+            </a:graphic>
+          </wp:inline>
+        </w:drawing>
+      </w:r>
+    </w:p>
+    <w:p>
+      <w:pPr>
+        <w:jc w:val="both"/>
+        <w:rPr>
+          <w:color w:val="000000"/>
+          <w:sz w:val="20"/>
+          <w:szCs w:val="20"/>
+        </w:rPr>
+      </w:pPr>
+      <w:bookmarkStart w:id="1" w:name="_heading=h.30j0zll" w:colFirst="0" w:colLast="0"/>
+      <w:bookmarkEnd w:id="1"/>
+    </w:p>
+    <w:p>
+      <w:pPr>
+        <w:jc w:val="both"/>
+        <w:rPr>
+          <w:color w:val="000000"/>
+        </w:rPr>
+      </w:pPr>
+      <w:r>
+        <w:rPr>
+          <w:color w:val="000000"/>
+        </w:rPr>
+        <w:t>O</w:t>
+      </w:r>
+      <w:r>
+        <w:rPr>
+          <w:color w:val="000000"/>
+        </w:rPr>
+        <w:t>snovne</w:t>
+      </w:r>
+      <w:r>
+        <w:rPr>
+          <w:color w:val="000000"/>
+        </w:rPr>
+        <w:t xml:space="preserve"> </w:t>
+      </w:r>
+      <w:r>
+        <w:rPr>
+          <w:color w:val="000000"/>
+        </w:rPr>
+        <w:t>klase</w:t>
+      </w:r>
+      <w:r>
+        <w:rPr>
+          <w:color w:val="000000"/>
+        </w:rPr>
+        <w:t xml:space="preserve"> (</w:t>
+      </w:r>
+      <w:r>
+        <w:rPr>
+          <w:i/>
+          <w:color w:val="000000"/>
+        </w:rPr>
+        <w:t xml:space="preserve">User, Team, Trip, Item, Location, Accommodation, AccommodationPicture, Votable i Vote) </w:t>
+      </w:r>
+      <w:r>
+        <w:rPr>
+          <w:color w:val="000000"/>
+        </w:rPr>
+        <w:t>imaju o</w:t>
+      </w:r>
+      <w:r>
+        <w:rPr>
+          <w:color w:val="000000"/>
+        </w:rPr>
+        <w:t xml:space="preserve">dgovarajuće tabele u bazi, a reference koje postoje između ovih klasa predstavljene su odgovarajućim stranim ključevima. </w:t>
+      </w:r>
+      <w:r>
+        <w:rPr>
+          <w:i/>
+          <w:color w:val="000000"/>
+        </w:rPr>
+        <w:t>TeamUser</w:t>
+      </w:r>
+      <w:r>
+        <w:rPr>
+          <w:color w:val="000000"/>
+        </w:rPr>
+        <w:t xml:space="preserve"> i </w:t>
+      </w:r>
+      <w:r>
+        <w:rPr>
+          <w:i/>
+          <w:color w:val="000000"/>
+        </w:rPr>
+        <w:t>TripUser</w:t>
+      </w:r>
+      <w:r>
+        <w:rPr>
+          <w:color w:val="000000"/>
+        </w:rPr>
+        <w:t xml:space="preserve"> tabele generisane su radi predstavljanja </w:t>
+      </w:r>
+      <w:r>
+        <w:rPr>
+          <w:i/>
+          <w:color w:val="000000"/>
+        </w:rPr>
+        <w:t>many-to-many</w:t>
+      </w:r>
+      <w:r>
+        <w:rPr>
+          <w:color w:val="000000"/>
+        </w:rPr>
+        <w:t xml:space="preserve"> veza između korisnika i timova, i korisnika i putovanja.</w:t>
+      </w:r>
+      <w:r>
+        <w:rPr>
+          <w:color w:val="000000"/>
+        </w:rPr>
+        <w:t xml:space="preserve"> </w:t>
+      </w:r>
+    </w:p>
+    <w:p>
+      <w:pPr>
+        <w:jc w:val="both"/>
+        <w:rPr>
+          <w:color w:val="000000"/>
+        </w:rPr>
+      </w:pPr>
+    </w:p>
+    <w:p>
+      <w:pPr>
+        <w:jc w:val="both"/>
+        <w:rPr>
+          <w:color w:val="000000"/>
+        </w:rPr>
+      </w:pPr>
+      <w:r>
+        <w:rPr>
+          <w:color w:val="000000"/>
+        </w:rPr>
+        <w:t xml:space="preserve">Čitava </w:t>
+      </w:r>
+      <w:r>
+        <w:rPr>
+          <w:i/>
+          <w:color w:val="000000"/>
+        </w:rPr>
+        <w:t>AddOn</w:t>
+      </w:r>
+      <w:r>
+        <w:rPr>
+          <w:color w:val="000000"/>
+        </w:rPr>
+        <w:t xml:space="preserve"> hijerarhija, odnosno sve klase koje je čine, predstavljene su jednom tabelom (</w:t>
+      </w:r>
+      <w:r>
+        <w:rPr>
+          <w:i/>
+          <w:color w:val="000000"/>
+        </w:rPr>
+        <w:t>AddOn</w:t>
+      </w:r>
+      <w:r>
+        <w:rPr>
+          <w:i/>
+          <w:color w:val="000000"/>
+        </w:rPr>
+        <w:t>s</w:t>
+      </w:r>
+      <w:r>
+        <w:rPr>
+          <w:i/>
+          <w:color w:val="000000"/>
+        </w:rPr>
+        <w:t xml:space="preserve"> </w:t>
+      </w:r>
+      <w:r>
+        <w:rPr>
+          <w:color w:val="000000"/>
+        </w:rPr>
+        <w:t xml:space="preserve">tabela). </w:t>
+      </w:r>
+      <w:r>
+        <w:rPr>
+          <w:color w:val="000000"/>
+        </w:rPr>
+        <w:t xml:space="preserve">Atribut </w:t>
+      </w:r>
+      <w:r>
+        <w:rPr>
+          <w:i/>
+          <w:color w:val="000000"/>
+        </w:rPr>
+        <w:t>Discriminator</w:t>
+      </w:r>
+      <w:r>
+        <w:rPr>
+          <w:color w:val="000000"/>
+        </w:rPr>
+        <w:t xml:space="preserve"> je pomoćni atribut uveden od strane same baze, i nosi informaciju o tome na koju konkretnu klasu iz </w:t>
+      </w:r>
+      <w:r>
+        <w:rPr>
+          <w:i/>
+          <w:color w:val="000000"/>
+        </w:rPr>
+        <w:t>AddOn</w:t>
+      </w:r>
+      <w:r>
+        <w:rPr>
+          <w:color w:val="000000"/>
+        </w:rPr>
+        <w:t xml:space="preserve"> hijerarhije se odnosi određena vrsta</w:t>
+      </w:r>
+      <w:r>
+        <w:rPr>
+          <w:color w:val="000000"/>
+        </w:rPr>
+        <w:t>.</w:t>
+      </w:r>
+      <w:r>
+        <w:rPr>
+          <w:color w:val="000000"/>
+        </w:rPr>
+        <w:t xml:space="preserve"> A</w:t>
+      </w:r>
+      <w:r>
+        <w:rPr>
+          <w:color w:val="000000"/>
+        </w:rPr>
+        <w:t xml:space="preserve">tributi koji u nazivu sadrže </w:t>
+      </w:r>
+      <w:r>
+        <w:rPr>
+          <w:i/>
+          <w:color w:val="000000"/>
+        </w:rPr>
+        <w:t>DecoratorId</w:t>
+      </w:r>
+      <w:r>
+        <w:rPr>
+          <w:color w:val="000000"/>
+        </w:rPr>
+        <w:t xml:space="preserve"> se koriste kako bi predstavili lančanu strukturu ove hijerarhije, opisanu u odeljku </w:t>
+      </w:r>
+      <w:r>
+        <w:rPr>
+          <w:b/>
+          <w:color w:val="000000"/>
+        </w:rPr>
+        <w:t xml:space="preserve">1.10 </w:t>
+      </w:r>
+      <w:r>
+        <w:rPr>
+          <w:b/>
+          <w:i/>
+          <w:color w:val="000000"/>
+        </w:rPr>
+        <w:t>AddOn</w:t>
+      </w:r>
+      <w:r>
+        <w:rPr>
+          <w:color w:val="000000"/>
+        </w:rPr>
+        <w:t xml:space="preserve"> </w:t>
+      </w:r>
+      <w:r>
+        <w:rPr>
+          <w:b/>
+          <w:color w:val="000000"/>
+        </w:rPr>
+        <w:t>hijerarhija</w:t>
+      </w:r>
+      <w:r>
+        <w:rPr>
+          <w:color w:val="000000"/>
+        </w:rPr>
+        <w:t xml:space="preserve"> (atribut čiji je naziv upravo </w:t>
+      </w:r>
+      <w:r>
+        <w:rPr>
+          <w:i/>
+          <w:color w:val="000000"/>
+        </w:rPr>
+        <w:t>DecoratorId</w:t>
+      </w:r>
+      <w:r>
+        <w:rPr>
+          <w:color w:val="000000"/>
+        </w:rPr>
+        <w:t xml:space="preserve"> se odnosi na granu hijerarhije vezanu za </w:t>
+      </w:r>
+      <w:r>
+        <w:rPr>
+          <w:i/>
+          <w:color w:val="000000"/>
+        </w:rPr>
+        <w:t>SeaAddOn</w:t>
+      </w:r>
+      <w:r>
+        <w:rPr>
+          <w:color w:val="000000"/>
+        </w:rPr>
+        <w:t xml:space="preserve"> klasu, a iz naziva druga dva </w:t>
+      </w:r>
+      <w:r>
+        <w:rPr>
+          <w:i/>
+          <w:color w:val="000000"/>
+        </w:rPr>
+        <w:t>DecoratorId</w:t>
+      </w:r>
+      <w:r>
+        <w:rPr>
+          <w:color w:val="000000"/>
+        </w:rPr>
+        <w:t xml:space="preserve"> atributa se zaključuje na koje se grane odnose). Jedan ovakav atribut jedne vrste u </w:t>
+      </w:r>
+      <w:r>
+        <w:rPr>
+          <w:i/>
+          <w:color w:val="000000"/>
+        </w:rPr>
+        <w:t>AddOns</w:t>
+      </w:r>
+      <w:r>
+        <w:rPr>
+          <w:color w:val="000000"/>
+        </w:rPr>
+        <w:t xml:space="preserve"> tabeli predstavlja strani ključ ka drugoj vrsti iste tabele. Na sam početak ove</w:t>
+      </w:r>
+      <w:r>
+        <w:rPr>
+          <w:color w:val="000000"/>
+        </w:rPr>
+        <w:t xml:space="preserve"> lančane</w:t>
+      </w:r>
+      <w:r>
+        <w:rPr>
+          <w:color w:val="000000"/>
+        </w:rPr>
+        <w:t xml:space="preserve"> strukture ukazuje atribut </w:t>
+      </w:r>
+      <w:r>
+        <w:rPr>
+          <w:i/>
+          <w:color w:val="000000"/>
+        </w:rPr>
+        <w:t>AddOnId</w:t>
+      </w:r>
+      <w:r>
+        <w:rPr>
+          <w:color w:val="000000"/>
+        </w:rPr>
+        <w:t xml:space="preserve"> u tabeli </w:t>
+      </w:r>
+      <w:r>
+        <w:rPr>
+          <w:i/>
+          <w:color w:val="000000"/>
+        </w:rPr>
+        <w:t>Trips</w:t>
+      </w:r>
+      <w:r>
+        <w:rPr>
+          <w:color w:val="000000"/>
+        </w:rPr>
+        <w:t>. Atributi</w:t>
+      </w:r>
+      <w:r>
+        <w:rPr>
+          <w:color w:val="000000"/>
+        </w:rPr>
+        <w:t xml:space="preserve"> jedne vrste</w:t>
+      </w:r>
+      <w:r>
+        <w:rPr>
+          <w:color w:val="000000"/>
+        </w:rPr>
+        <w:t xml:space="preserve"> tabele </w:t>
+      </w:r>
+      <w:r>
+        <w:rPr>
+          <w:i/>
+          <w:color w:val="000000"/>
+        </w:rPr>
+        <w:t>AddOns</w:t>
+      </w:r>
+      <w:r>
+        <w:rPr>
+          <w:color w:val="000000"/>
+        </w:rPr>
+        <w:t xml:space="preserve"> koji u nazivu </w:t>
+      </w:r>
+      <w:r>
+        <w:rPr>
+          <w:color w:val="000000"/>
+        </w:rPr>
+        <w:t>sadrže</w:t>
+      </w:r>
+      <w:r>
+        <w:rPr>
+          <w:color w:val="000000"/>
+        </w:rPr>
+        <w:t xml:space="preserve"> </w:t>
+      </w:r>
+      <w:r>
+        <w:rPr>
+          <w:i/>
+          <w:color w:val="000000"/>
+        </w:rPr>
+        <w:t>Lvl1DependId</w:t>
+      </w:r>
+      <w:r>
+        <w:rPr>
+          <w:color w:val="000000"/>
+        </w:rPr>
+        <w:t xml:space="preserve"> ukazuju na onu </w:t>
+      </w:r>
+      <w:r>
+        <w:rPr>
+          <w:i/>
+          <w:color w:val="000000"/>
+        </w:rPr>
+        <w:t>AddOn</w:t>
+      </w:r>
+      <w:r>
+        <w:rPr>
+          <w:color w:val="000000"/>
+        </w:rPr>
+        <w:t xml:space="preserve"> jedinku nivoa jedan koju ta vrsta dekoriše. Po istom principu, atributi koji u nazivu sadrže </w:t>
+      </w:r>
+      <w:r>
+        <w:rPr>
+          <w:i/>
+          <w:color w:val="000000"/>
+        </w:rPr>
+        <w:t>Lvl2DependId</w:t>
+      </w:r>
+      <w:r>
+        <w:rPr>
+          <w:color w:val="000000"/>
+        </w:rPr>
+        <w:t xml:space="preserve"> se odnose na </w:t>
+      </w:r>
+      <w:r>
+        <w:rPr>
+          <w:i/>
+          <w:color w:val="000000"/>
+        </w:rPr>
+        <w:t>AddOn</w:t>
+      </w:r>
+      <w:r>
+        <w:rPr>
+          <w:color w:val="000000"/>
+        </w:rPr>
+        <w:t xml:space="preserve">-ove nivoa dva.  Na ovaj način, entitetima u bazi podataka predstavljene su instance i dekoratori hijerarhije </w:t>
+      </w:r>
+      <w:r>
+        <w:rPr>
+          <w:i/>
+          <w:color w:val="000000"/>
+        </w:rPr>
+        <w:t>AddOn</w:t>
+      </w:r>
+      <w:r>
+        <w:rPr>
+          <w:color w:val="000000"/>
+        </w:rPr>
+        <w:t>.</w:t>
+      </w:r>
+    </w:p>
+    <w:p>
+      <w:pPr>
+        <w:rPr>
+          <w:color w:val="000000"/>
+        </w:rPr>
+      </w:pPr>
+      <w:r>
+        <w:rPr>
+          <w:color w:val="000000"/>
+        </w:rPr>
+        <w:br w:type="page"/>
+      </w:r>
+    </w:p>
+    <w:p>
+      <w:pPr>
+        <w:pStyle w:val="Heading1"/>
+        <w:numPr>
+          <w:ilvl w:val="0"/>
+          <w:numId w:val="4"/>
+        </w:numPr>
+        <w:jc w:val="both"/>
+      </w:pPr>
+      <w:r>
+        <w:lastRenderedPageBreak/>
+        <w:t xml:space="preserve">  </w:t>
+      </w:r>
+      <w:r>
+        <w:t>Mehanizam mapiranja</w:t>
+      </w:r>
+    </w:p>
+    <w:p>
+      <w:pPr>
+        <w:pStyle w:val="Heading1"/>
+        <w:ind w:left="460"/>
+        <w:jc w:val="both"/>
+      </w:pPr>
+    </w:p>
+    <w:p>
+      <w:pPr>
+        <w:pStyle w:val="Heading1"/>
+        <w:numPr>
+          <w:ilvl w:val="1"/>
+          <w:numId w:val="4"/>
+        </w:numPr>
+        <w:jc w:val="both"/>
+        <w:rPr>
+          <w:i/>
+          <w:sz w:val="26"/>
+          <w:szCs w:val="26"/>
+        </w:rPr>
+      </w:pPr>
+      <w:r>
+        <w:rPr>
+          <w:i/>
+          <w:sz w:val="26"/>
+          <w:szCs w:val="26"/>
+        </w:rPr>
+        <w:t xml:space="preserve">Mapiranje između </w:t>
+      </w:r>
+      <w:r>
+        <w:rPr>
+          <w:i/>
+          <w:sz w:val="26"/>
+          <w:szCs w:val="26"/>
+        </w:rPr>
+        <w:t>entiteta baze podataka i domenskih objekata</w:t>
+      </w:r>
+    </w:p>
+    <w:p>
+      <w:pPr>
+        <w:jc w:val="both"/>
         <w:rPr>
           <w:b/>
           <w:bCs/>
@@ -4798,14 +5407,152 @@
           <w:szCs w:val="28"/>
         </w:rPr>
       </w:pPr>
-      <w:bookmarkStart w:id="1" w:name="_heading=h.30j0zll" w:colFirst="0" w:colLast="0"/>
-      <w:bookmarkEnd w:id="1"/>
-      <w:r>
-        <w:rPr>
-          <w:color w:val="000000"/>
-        </w:rPr>
-        <w:t xml:space="preserve"> </w:t>
-      </w:r>
+    </w:p>
+    <w:p>
+      <w:pPr>
+        <w:jc w:val="both"/>
+      </w:pPr>
+      <w:r>
+        <w:rPr>
+          <w:i/>
+        </w:rPr>
+        <w:t>TravelPlan</w:t>
+      </w:r>
+      <w:r>
+        <w:t xml:space="preserve"> projekat koristi SQL Server bazu za skladištenje entiteta i perzistenciju stanja sistema. Za mapiranje između objekata </w:t>
+      </w:r>
+      <w:r>
+        <w:t>entitetskih</w:t>
+      </w:r>
+      <w:r>
+        <w:t xml:space="preserve"> klasa i </w:t>
+      </w:r>
+      <w:r>
+        <w:t xml:space="preserve">samih </w:t>
+      </w:r>
+      <w:r>
+        <w:t>entiteta baze</w:t>
+      </w:r>
+      <w:r>
+        <w:t xml:space="preserve"> podataka</w:t>
+      </w:r>
+      <w:r>
+        <w:t xml:space="preserve"> korišćen je Entity Framework Core objektno-relacioni maper. Pristup mapiranju je </w:t>
+      </w:r>
+      <w:r>
+        <w:rPr>
+          <w:i/>
+        </w:rPr>
+        <w:t>code-first</w:t>
+      </w:r>
+      <w:r>
+        <w:t xml:space="preserve">, tako da su tabele relacione baze automatski kreirane na osnovu </w:t>
+      </w:r>
+      <w:r>
+        <w:t>POCO klasa kojima je prethodno uspostavljen već opisani model podataka.</w:t>
+      </w:r>
+    </w:p>
+    <w:p>
+      <w:pPr>
+        <w:ind w:left="100"/>
+        <w:jc w:val="both"/>
+      </w:pPr>
+    </w:p>
+    <w:p>
+      <w:pPr>
+        <w:pStyle w:val="Heading1"/>
+        <w:numPr>
+          <w:ilvl w:val="1"/>
+          <w:numId w:val="4"/>
+        </w:numPr>
+        <w:jc w:val="both"/>
+        <w:rPr>
+          <w:i/>
+          <w:sz w:val="26"/>
+          <w:szCs w:val="26"/>
+        </w:rPr>
+      </w:pPr>
+      <w:r>
+        <w:rPr>
+          <w:i/>
+          <w:sz w:val="26"/>
+          <w:szCs w:val="26"/>
+        </w:rPr>
+        <w:t xml:space="preserve">Mapiranje </w:t>
+      </w:r>
+      <w:r>
+        <w:rPr>
+          <w:i/>
+          <w:sz w:val="26"/>
+          <w:szCs w:val="26"/>
+        </w:rPr>
+        <w:t>domenskih i Data-transfer objekata</w:t>
+      </w:r>
+    </w:p>
+    <w:p>
+      <w:pPr>
+        <w:pStyle w:val="Heading1"/>
+        <w:jc w:val="both"/>
+        <w:rPr>
+          <w:i/>
+          <w:sz w:val="26"/>
+          <w:szCs w:val="26"/>
+        </w:rPr>
+      </w:pPr>
+    </w:p>
+    <w:p>
+      <w:pPr>
+        <w:jc w:val="both"/>
+      </w:pPr>
+      <w:r>
+        <w:t xml:space="preserve">Komunikacija serverske i klijentske strane aplikacije omogućena je slanjem </w:t>
+      </w:r>
+      <w:r>
+        <w:rPr>
+          <w:i/>
+        </w:rPr>
+        <w:t>Data-transfer objekata</w:t>
+      </w:r>
+      <w:r>
+        <w:t xml:space="preserve"> (DTO) između ove dve strane, putem RESTful API-ja. DTO klase su uvedene kako bi se klijentu omogućio uvid u tačno određene podatke iz čitavog skupa podataka koje </w:t>
+      </w:r>
+      <w:r>
+        <w:t>entitetske</w:t>
+      </w:r>
+      <w:r>
+        <w:t xml:space="preserve"> klase sadrže. Takođe, ove DTO klase uređuju podatke na način koji odgovara konkretnim API pozivima, kako bi se smanjilo slanje redundatnih podataka prilikom komunikacije. Z</w:t>
+      </w:r>
+      <w:r>
+        <w:t xml:space="preserve">a mapiranje entitetskih u Data-transfer objekte, korišćen je .NET paket </w:t>
+      </w:r>
+      <w:r>
+        <w:rPr>
+          <w:i/>
+        </w:rPr>
+        <w:t>AutoMapper</w:t>
+      </w:r>
+      <w:r>
+        <w:t>.</w:t>
+      </w:r>
+      <w:bookmarkStart w:id="2" w:name="_GoBack"/>
+      <w:bookmarkEnd w:id="2"/>
+    </w:p>
+    <w:p>
+      <w:pPr>
+        <w:ind w:left="100"/>
+        <w:jc w:val="both"/>
+        <w:rPr>
+          <w:i/>
+        </w:rPr>
+      </w:pPr>
+    </w:p>
+    <w:p>
+      <w:pPr>
+        <w:jc w:val="both"/>
+        <w:rPr>
+          <w:color w:val="000000"/>
+        </w:rPr>
+      </w:pPr>
     </w:p>
     <w:sectPr>
       <w:pgSz w:w="12240" w:h="15840"/>
@@ -4817,7 +5564,7 @@
 </file>
 
 <file path=word/endnotes.xml><?xml version="1.0" encoding="utf-8"?>
-<w:endnotes xmlns:wpc="http://schemas.microsoft.com/office/word/2010/wordprocessingCanvas" xmlns:cx="http://schemas.microsoft.com/office/drawing/2014/chartex" xmlns:cx1="http://schemas.microsoft.com/office/drawing/2015/9/8/chartex" xmlns:cx2="http://schemas.microsoft.com/office/drawing/2015/10/21/chartex" xmlns:cx3="http://schemas.microsoft.com/office/drawing/2016/5/9/chartex" xmlns:cx4="http://schemas.microsoft.com/office/drawing/2016/5/10/chartex" xmlns:cx5="http://schemas.microsoft.com/office/drawing/2016/5/11/chartex" xmlns:cx6="http://schemas.microsoft.com/office/drawing/2016/5/12/chartex" xmlns:cx7="http://schemas.microsoft.com/office/drawing/2016/5/13/chartex" xmlns:cx8="http://schemas.microsoft.com/office/drawing/2016/5/14/chartex" xmlns:mc="http://schemas.openxmlformats.org/markup-compatibility/2006" xmlns:aink="http://schemas.microsoft.com/office/drawing/2016/ink" xmlns:am3d="http://schemas.microsoft.com/office/drawing/2017/model3d" xmlns:o="urn:schemas-microsoft-com:office:office" xmlns:r="http://schemas.openxmlformats.org/officeDocument/2006/relationships" xmlns:m="http://schemas.openxmlformats.org/officeDocument/2006/math" xmlns:v="urn:schemas-microsoft-com:vml" xmlns:wp14="http://schemas.microsoft.com/office/word/2010/wordprocessingDrawing" xmlns:wp="http://schemas.openxmlformats.org/drawingml/2006/wordprocessingDrawing" xmlns:w10="urn:schemas-microsoft-com:office:word" xmlns:w="http://schemas.openxmlformats.org/wordprocessingml/2006/main" xmlns:w14="http://schemas.microsoft.com/office/word/2010/wordml" xmlns:w15="http://schemas.microsoft.com/office/word/2012/wordml" xmlns:w16cex="http://schemas.microsoft.com/office/word/2018/wordml/cex" xmlns:w16cid="http://schemas.microsoft.com/office/word/2016/wordml/cid" xmlns:w16="http://schemas.microsoft.com/office/word/2018/wordml" xmlns:w16se="http://schemas.microsoft.com/office/word/2015/wordml/symex" xmlns:wpg="http://schemas.microsoft.com/office/word/2010/wordprocessingGroup" xmlns:wpi="http://schemas.microsoft.com/office/word/2010/wordprocessingInk" xmlns:wne="http://schemas.microsoft.com/office/word/2006/wordml" xmlns:wps="http://schemas.microsoft.com/office/word/2010/wordprocessingShape" mc:Ignorable="w14 w15 w16se w16cid w16 w16cex wp14">
+<w:endnotes xmlns:wpc="http://schemas.microsoft.com/office/word/2010/wordprocessingCanvas" xmlns:mc="http://schemas.openxmlformats.org/markup-compatibility/2006" xmlns:o="urn:schemas-microsoft-com:office:office" xmlns:r="http://schemas.openxmlformats.org/officeDocument/2006/relationships" xmlns:m="http://schemas.openxmlformats.org/officeDocument/2006/math" xmlns:v="urn:schemas-microsoft-com:vml" xmlns:wp14="http://schemas.microsoft.com/office/word/2010/wordprocessingDrawing" xmlns:wp="http://schemas.openxmlformats.org/drawingml/2006/wordprocessingDrawing" xmlns:w10="urn:schemas-microsoft-com:office:word" xmlns:w="http://schemas.openxmlformats.org/wordprocessingml/2006/main" xmlns:w14="http://schemas.microsoft.com/office/word/2010/wordml" xmlns:wpg="http://schemas.microsoft.com/office/word/2010/wordprocessingGroup" xmlns:wpi="http://schemas.microsoft.com/office/word/2010/wordprocessingInk" xmlns:wne="http://schemas.microsoft.com/office/word/2006/wordml" xmlns:wps="http://schemas.microsoft.com/office/word/2010/wordprocessingShape" mc:Ignorable="w14 wp14">
   <w:endnote w:type="separator" w:id="-1">
     <w:p>
       <w:r>
@@ -4836,7 +5583,7 @@
 </file>
 
 <file path=word/footer1.xml><?xml version="1.0" encoding="utf-8"?>
-<w:ftr xmlns:wpc="http://schemas.microsoft.com/office/word/2010/wordprocessingCanvas" xmlns:cx="http://schemas.microsoft.com/office/drawing/2014/chartex" xmlns:cx1="http://schemas.microsoft.com/office/drawing/2015/9/8/chartex" xmlns:cx2="http://schemas.microsoft.com/office/drawing/2015/10/21/chartex" xmlns:cx3="http://schemas.microsoft.com/office/drawing/2016/5/9/chartex" xmlns:cx4="http://schemas.microsoft.com/office/drawing/2016/5/10/chartex" xmlns:cx5="http://schemas.microsoft.com/office/drawing/2016/5/11/chartex" xmlns:cx6="http://schemas.microsoft.com/office/drawing/2016/5/12/chartex" xmlns:cx7="http://schemas.microsoft.com/office/drawing/2016/5/13/chartex" xmlns:cx8="http://schemas.microsoft.com/office/drawing/2016/5/14/chartex" xmlns:mc="http://schemas.openxmlformats.org/markup-compatibility/2006" xmlns:aink="http://schemas.microsoft.com/office/drawing/2016/ink" xmlns:am3d="http://schemas.microsoft.com/office/drawing/2017/model3d" xmlns:o="urn:schemas-microsoft-com:office:office" xmlns:r="http://schemas.openxmlformats.org/officeDocument/2006/relationships" xmlns:m="http://schemas.openxmlformats.org/officeDocument/2006/math" xmlns:v="urn:schemas-microsoft-com:vml" xmlns:wp14="http://schemas.microsoft.com/office/word/2010/wordprocessingDrawing" xmlns:wp="http://schemas.openxmlformats.org/drawingml/2006/wordprocessingDrawing" xmlns:w10="urn:schemas-microsoft-com:office:word" xmlns:w="http://schemas.openxmlformats.org/wordprocessingml/2006/main" xmlns:w14="http://schemas.microsoft.com/office/word/2010/wordml" xmlns:w15="http://schemas.microsoft.com/office/word/2012/wordml" xmlns:w16cex="http://schemas.microsoft.com/office/word/2018/wordml/cex" xmlns:w16cid="http://schemas.microsoft.com/office/word/2016/wordml/cid" xmlns:w16="http://schemas.microsoft.com/office/word/2018/wordml" xmlns:w16se="http://schemas.microsoft.com/office/word/2015/wordml/symex" xmlns:wpg="http://schemas.microsoft.com/office/word/2010/wordprocessingGroup" xmlns:wpi="http://schemas.microsoft.com/office/word/2010/wordprocessingInk" xmlns:wne="http://schemas.microsoft.com/office/word/2006/wordml" xmlns:wps="http://schemas.microsoft.com/office/word/2010/wordprocessingShape" mc:Ignorable="w14 w15 w16se w16cid w16 w16cex wp14">
+<w:ftr xmlns:wpc="http://schemas.microsoft.com/office/word/2010/wordprocessingCanvas" xmlns:mc="http://schemas.openxmlformats.org/markup-compatibility/2006" xmlns:o="urn:schemas-microsoft-com:office:office" xmlns:r="http://schemas.openxmlformats.org/officeDocument/2006/relationships" xmlns:m="http://schemas.openxmlformats.org/officeDocument/2006/math" xmlns:v="urn:schemas-microsoft-com:vml" xmlns:wp14="http://schemas.microsoft.com/office/word/2010/wordprocessingDrawing" xmlns:wp="http://schemas.openxmlformats.org/drawingml/2006/wordprocessingDrawing" xmlns:w10="urn:schemas-microsoft-com:office:word" xmlns:w="http://schemas.openxmlformats.org/wordprocessingml/2006/main" xmlns:w14="http://schemas.microsoft.com/office/word/2010/wordml" xmlns:wpg="http://schemas.microsoft.com/office/word/2010/wordprocessingGroup" xmlns:wpi="http://schemas.microsoft.com/office/word/2010/wordprocessingInk" xmlns:wne="http://schemas.microsoft.com/office/word/2006/wordml" xmlns:wps="http://schemas.microsoft.com/office/word/2010/wordprocessingShape" mc:Ignorable="w14 wp14">
   <w:p>
     <w:pPr>
       <w:pBdr>
@@ -4878,7 +5625,7 @@
         <w:noProof/>
         <w:color w:val="000000"/>
       </w:rPr>
-      <w:t>2</w:t>
+      <w:t>8</w:t>
     </w:r>
     <w:r>
       <w:rPr>
@@ -4909,7 +5656,7 @@
 </file>
 
 <file path=word/footer2.xml><?xml version="1.0" encoding="utf-8"?>
-<w:ftr xmlns:wpc="http://schemas.microsoft.com/office/word/2010/wordprocessingCanvas" xmlns:cx="http://schemas.microsoft.com/office/drawing/2014/chartex" xmlns:cx1="http://schemas.microsoft.com/office/drawing/2015/9/8/chartex" xmlns:cx2="http://schemas.microsoft.com/office/drawing/2015/10/21/chartex" xmlns:cx3="http://schemas.microsoft.com/office/drawing/2016/5/9/chartex" xmlns:cx4="http://schemas.microsoft.com/office/drawing/2016/5/10/chartex" xmlns:cx5="http://schemas.microsoft.com/office/drawing/2016/5/11/chartex" xmlns:cx6="http://schemas.microsoft.com/office/drawing/2016/5/12/chartex" xmlns:cx7="http://schemas.microsoft.com/office/drawing/2016/5/13/chartex" xmlns:cx8="http://schemas.microsoft.com/office/drawing/2016/5/14/chartex" xmlns:mc="http://schemas.openxmlformats.org/markup-compatibility/2006" xmlns:aink="http://schemas.microsoft.com/office/drawing/2016/ink" xmlns:am3d="http://schemas.microsoft.com/office/drawing/2017/model3d" xmlns:o="urn:schemas-microsoft-com:office:office" xmlns:r="http://schemas.openxmlformats.org/officeDocument/2006/relationships" xmlns:m="http://schemas.openxmlformats.org/officeDocument/2006/math" xmlns:v="urn:schemas-microsoft-com:vml" xmlns:wp14="http://schemas.microsoft.com/office/word/2010/wordprocessingDrawing" xmlns:wp="http://schemas.openxmlformats.org/drawingml/2006/wordprocessingDrawing" xmlns:w10="urn:schemas-microsoft-com:office:word" xmlns:w="http://schemas.openxmlformats.org/wordprocessingml/2006/main" xmlns:w14="http://schemas.microsoft.com/office/word/2010/wordml" xmlns:w15="http://schemas.microsoft.com/office/word/2012/wordml" xmlns:w16cex="http://schemas.microsoft.com/office/word/2018/wordml/cex" xmlns:w16cid="http://schemas.microsoft.com/office/word/2016/wordml/cid" xmlns:w16="http://schemas.microsoft.com/office/word/2018/wordml" xmlns:w16se="http://schemas.microsoft.com/office/word/2015/wordml/symex" xmlns:wpg="http://schemas.microsoft.com/office/word/2010/wordprocessingGroup" xmlns:wpi="http://schemas.microsoft.com/office/word/2010/wordprocessingInk" xmlns:wne="http://schemas.microsoft.com/office/word/2006/wordml" xmlns:wps="http://schemas.microsoft.com/office/word/2010/wordprocessingShape" mc:Ignorable="w14 w15 w16se w16cid w16 w16cex wp14">
+<w:ftr xmlns:wpc="http://schemas.microsoft.com/office/word/2010/wordprocessingCanvas" xmlns:mc="http://schemas.openxmlformats.org/markup-compatibility/2006" xmlns:o="urn:schemas-microsoft-com:office:office" xmlns:r="http://schemas.openxmlformats.org/officeDocument/2006/relationships" xmlns:m="http://schemas.openxmlformats.org/officeDocument/2006/math" xmlns:v="urn:schemas-microsoft-com:vml" xmlns:wp14="http://schemas.microsoft.com/office/word/2010/wordprocessingDrawing" xmlns:wp="http://schemas.openxmlformats.org/drawingml/2006/wordprocessingDrawing" xmlns:w10="urn:schemas-microsoft-com:office:word" xmlns:w="http://schemas.openxmlformats.org/wordprocessingml/2006/main" xmlns:w14="http://schemas.microsoft.com/office/word/2010/wordml" xmlns:wpg="http://schemas.microsoft.com/office/word/2010/wordprocessingGroup" xmlns:wpi="http://schemas.microsoft.com/office/word/2010/wordprocessingInk" xmlns:wne="http://schemas.microsoft.com/office/word/2006/wordml" xmlns:wps="http://schemas.microsoft.com/office/word/2010/wordprocessingShape" mc:Ignorable="w14 wp14">
   <w:p>
     <w:pPr>
       <w:pBdr>
@@ -4944,7 +5691,7 @@
 </file>
 
 <file path=word/footnotes.xml><?xml version="1.0" encoding="utf-8"?>
-<w:footnotes xmlns:wpc="http://schemas.microsoft.com/office/word/2010/wordprocessingCanvas" xmlns:cx="http://schemas.microsoft.com/office/drawing/2014/chartex" xmlns:cx1="http://schemas.microsoft.com/office/drawing/2015/9/8/chartex" xmlns:cx2="http://schemas.microsoft.com/office/drawing/2015/10/21/chartex" xmlns:cx3="http://schemas.microsoft.com/office/drawing/2016/5/9/chartex" xmlns:cx4="http://schemas.microsoft.com/office/drawing/2016/5/10/chartex" xmlns:cx5="http://schemas.microsoft.com/office/drawing/2016/5/11/chartex" xmlns:cx6="http://schemas.microsoft.com/office/drawing/2016/5/12/chartex" xmlns:cx7="http://schemas.microsoft.com/office/drawing/2016/5/13/chartex" xmlns:cx8="http://schemas.microsoft.com/office/drawing/2016/5/14/chartex" xmlns:mc="http://schemas.openxmlformats.org/markup-compatibility/2006" xmlns:aink="http://schemas.microsoft.com/office/drawing/2016/ink" xmlns:am3d="http://schemas.microsoft.com/office/drawing/2017/model3d" xmlns:o="urn:schemas-microsoft-com:office:office" xmlns:r="http://schemas.openxmlformats.org/officeDocument/2006/relationships" xmlns:m="http://schemas.openxmlformats.org/officeDocument/2006/math" xmlns:v="urn:schemas-microsoft-com:vml" xmlns:wp14="http://schemas.microsoft.com/office/word/2010/wordprocessingDrawing" xmlns:wp="http://schemas.openxmlformats.org/drawingml/2006/wordprocessingDrawing" xmlns:w10="urn:schemas-microsoft-com:office:word" xmlns:w="http://schemas.openxmlformats.org/wordprocessingml/2006/main" xmlns:w14="http://schemas.microsoft.com/office/word/2010/wordml" xmlns:w15="http://schemas.microsoft.com/office/word/2012/wordml" xmlns:w16cex="http://schemas.microsoft.com/office/word/2018/wordml/cex" xmlns:w16cid="http://schemas.microsoft.com/office/word/2016/wordml/cid" xmlns:w16="http://schemas.microsoft.com/office/word/2018/wordml" xmlns:w16se="http://schemas.microsoft.com/office/word/2015/wordml/symex" xmlns:wpg="http://schemas.microsoft.com/office/word/2010/wordprocessingGroup" xmlns:wpi="http://schemas.microsoft.com/office/word/2010/wordprocessingInk" xmlns:wne="http://schemas.microsoft.com/office/word/2006/wordml" xmlns:wps="http://schemas.microsoft.com/office/word/2010/wordprocessingShape" mc:Ignorable="w14 w15 w16se w16cid w16 w16cex wp14">
+<w:footnotes xmlns:wpc="http://schemas.microsoft.com/office/word/2010/wordprocessingCanvas" xmlns:mc="http://schemas.openxmlformats.org/markup-compatibility/2006" xmlns:o="urn:schemas-microsoft-com:office:office" xmlns:r="http://schemas.openxmlformats.org/officeDocument/2006/relationships" xmlns:m="http://schemas.openxmlformats.org/officeDocument/2006/math" xmlns:v="urn:schemas-microsoft-com:vml" xmlns:wp14="http://schemas.microsoft.com/office/word/2010/wordprocessingDrawing" xmlns:wp="http://schemas.openxmlformats.org/drawingml/2006/wordprocessingDrawing" xmlns:w10="urn:schemas-microsoft-com:office:word" xmlns:w="http://schemas.openxmlformats.org/wordprocessingml/2006/main" xmlns:w14="http://schemas.microsoft.com/office/word/2010/wordml" xmlns:wpg="http://schemas.microsoft.com/office/word/2010/wordprocessingGroup" xmlns:wpi="http://schemas.microsoft.com/office/word/2010/wordprocessingInk" xmlns:wne="http://schemas.microsoft.com/office/word/2006/wordml" xmlns:wps="http://schemas.microsoft.com/office/word/2010/wordprocessingShape" mc:Ignorable="w14 wp14">
   <w:footnote w:type="separator" w:id="-1">
     <w:p>
       <w:r>
@@ -4963,8 +5710,8 @@
 </file>
 
 <file path=word/numbering.xml><?xml version="1.0" encoding="utf-8"?>
-<w:numbering xmlns:wpc="http://schemas.microsoft.com/office/word/2010/wordprocessingCanvas" xmlns:cx="http://schemas.microsoft.com/office/drawing/2014/chartex" xmlns:cx1="http://schemas.microsoft.com/office/drawing/2015/9/8/chartex" xmlns:cx2="http://schemas.microsoft.com/office/drawing/2015/10/21/chartex" xmlns:cx3="http://schemas.microsoft.com/office/drawing/2016/5/9/chartex" xmlns:cx4="http://schemas.microsoft.com/office/drawing/2016/5/10/chartex" xmlns:cx5="http://schemas.microsoft.com/office/drawing/2016/5/11/chartex" xmlns:cx6="http://schemas.microsoft.com/office/drawing/2016/5/12/chartex" xmlns:cx7="http://schemas.microsoft.com/office/drawing/2016/5/13/chartex" xmlns:cx8="http://schemas.microsoft.com/office/drawing/2016/5/14/chartex" xmlns:mc="http://schemas.openxmlformats.org/markup-compatibility/2006" xmlns:aink="http://schemas.microsoft.com/office/drawing/2016/ink" xmlns:am3d="http://schemas.microsoft.com/office/drawing/2017/model3d" xmlns:o="urn:schemas-microsoft-com:office:office" xmlns:r="http://schemas.openxmlformats.org/officeDocument/2006/relationships" xmlns:m="http://schemas.openxmlformats.org/officeDocument/2006/math" xmlns:v="urn:schemas-microsoft-com:vml" xmlns:wp14="http://schemas.microsoft.com/office/word/2010/wordprocessingDrawing" xmlns:wp="http://schemas.openxmlformats.org/drawingml/2006/wordprocessingDrawing" xmlns:w10="urn:schemas-microsoft-com:office:word" xmlns:w="http://schemas.openxmlformats.org/wordprocessingml/2006/main" xmlns:w14="http://schemas.microsoft.com/office/word/2010/wordml" xmlns:w15="http://schemas.microsoft.com/office/word/2012/wordml" xmlns:w16cex="http://schemas.microsoft.com/office/word/2018/wordml/cex" xmlns:w16cid="http://schemas.microsoft.com/office/word/2016/wordml/cid" xmlns:w16="http://schemas.microsoft.com/office/word/2018/wordml" xmlns:w16se="http://schemas.microsoft.com/office/word/2015/wordml/symex" xmlns:wpg="http://schemas.microsoft.com/office/word/2010/wordprocessingGroup" xmlns:wpi="http://schemas.microsoft.com/office/word/2010/wordprocessingInk" xmlns:wne="http://schemas.microsoft.com/office/word/2006/wordml" xmlns:wps="http://schemas.microsoft.com/office/word/2010/wordprocessingShape" mc:Ignorable="w14 w15 w16se w16cid w16 w16cex wp14">
-  <w:abstractNum w:abstractNumId="0" w15:restartNumberingAfterBreak="0">
+<w:numbering xmlns:wpc="http://schemas.microsoft.com/office/word/2010/wordprocessingCanvas" xmlns:mc="http://schemas.openxmlformats.org/markup-compatibility/2006" xmlns:o="urn:schemas-microsoft-com:office:office" xmlns:r="http://schemas.openxmlformats.org/officeDocument/2006/relationships" xmlns:m="http://schemas.openxmlformats.org/officeDocument/2006/math" xmlns:v="urn:schemas-microsoft-com:vml" xmlns:wp14="http://schemas.microsoft.com/office/word/2010/wordprocessingDrawing" xmlns:wp="http://schemas.openxmlformats.org/drawingml/2006/wordprocessingDrawing" xmlns:w10="urn:schemas-microsoft-com:office:word" xmlns:w="http://schemas.openxmlformats.org/wordprocessingml/2006/main" xmlns:w14="http://schemas.microsoft.com/office/word/2010/wordml" xmlns:wpg="http://schemas.microsoft.com/office/word/2010/wordprocessingGroup" xmlns:wpi="http://schemas.microsoft.com/office/word/2010/wordprocessingInk" xmlns:wne="http://schemas.microsoft.com/office/word/2006/wordml" xmlns:wps="http://schemas.microsoft.com/office/word/2010/wordprocessingShape" mc:Ignorable="w14 wp14">
+  <w:abstractNum w:abstractNumId="0">
     <w:nsid w:val="025A719D"/>
     <w:multiLevelType w:val="multilevel"/>
     <w:tmpl w:val="5CC43BBC"/>
@@ -5050,7 +5797,7 @@
       </w:pPr>
     </w:lvl>
   </w:abstractNum>
-  <w:abstractNum w:abstractNumId="1" w15:restartNumberingAfterBreak="0">
+  <w:abstractNum w:abstractNumId="1">
     <w:nsid w:val="115D48B0"/>
     <w:multiLevelType w:val="multilevel"/>
     <w:tmpl w:val="7F02CD08"/>
@@ -5140,7 +5887,7 @@
       </w:pPr>
     </w:lvl>
   </w:abstractNum>
-  <w:abstractNum w:abstractNumId="2" w15:restartNumberingAfterBreak="0">
+  <w:abstractNum w:abstractNumId="2">
     <w:nsid w:val="124336F1"/>
     <w:multiLevelType w:val="multilevel"/>
     <w:tmpl w:val="F1201D7C"/>
@@ -5231,7 +5978,93 @@
       </w:pPr>
     </w:lvl>
   </w:abstractNum>
-  <w:abstractNum w:abstractNumId="3" w15:restartNumberingAfterBreak="0">
+  <w:abstractNum w:abstractNumId="3">
+    <w:nsid w:val="2909790B"/>
+    <w:multiLevelType w:val="multilevel"/>
+    <w:tmpl w:val="5CC43BBC"/>
+    <w:lvl w:ilvl="0">
+      <w:start w:val="1"/>
+      <w:numFmt w:val="decimal"/>
+      <w:lvlText w:val="%1."/>
+      <w:lvlJc w:val="left"/>
+      <w:pPr>
+        <w:ind w:left="460" w:hanging="360"/>
+      </w:pPr>
+    </w:lvl>
+    <w:lvl w:ilvl="1">
+      <w:start w:val="1"/>
+      <w:numFmt w:val="decimal"/>
+      <w:lvlText w:val="%1.%2."/>
+      <w:lvlJc w:val="left"/>
+      <w:pPr>
+        <w:ind w:left="1435" w:hanging="720"/>
+      </w:pPr>
+    </w:lvl>
+    <w:lvl w:ilvl="2">
+      <w:start w:val="1"/>
+      <w:numFmt w:val="decimal"/>
+      <w:lvlText w:val="%1.%2.%3."/>
+      <w:lvlJc w:val="left"/>
+      <w:pPr>
+        <w:ind w:left="2050" w:hanging="720"/>
+      </w:pPr>
+    </w:lvl>
+    <w:lvl w:ilvl="3">
+      <w:start w:val="1"/>
+      <w:numFmt w:val="decimal"/>
+      <w:lvlText w:val="%1.%2.%3.%4."/>
+      <w:lvlJc w:val="left"/>
+      <w:pPr>
+        <w:ind w:left="3025" w:hanging="1080"/>
+      </w:pPr>
+    </w:lvl>
+    <w:lvl w:ilvl="4">
+      <w:start w:val="1"/>
+      <w:numFmt w:val="decimal"/>
+      <w:lvlText w:val="%1.%2.%3.%4.%5."/>
+      <w:lvlJc w:val="left"/>
+      <w:pPr>
+        <w:ind w:left="4000" w:hanging="1440"/>
+      </w:pPr>
+    </w:lvl>
+    <w:lvl w:ilvl="5">
+      <w:start w:val="1"/>
+      <w:numFmt w:val="decimal"/>
+      <w:lvlText w:val="%1.%2.%3.%4.%5.%6."/>
+      <w:lvlJc w:val="left"/>
+      <w:pPr>
+        <w:ind w:left="4615" w:hanging="1440"/>
+      </w:pPr>
+    </w:lvl>
+    <w:lvl w:ilvl="6">
+      <w:start w:val="1"/>
+      <w:numFmt w:val="decimal"/>
+      <w:lvlText w:val="%1.%2.%3.%4.%5.%6.%7."/>
+      <w:lvlJc w:val="left"/>
+      <w:pPr>
+        <w:ind w:left="5590" w:hanging="1800"/>
+      </w:pPr>
+    </w:lvl>
+    <w:lvl w:ilvl="7">
+      <w:start w:val="1"/>
+      <w:numFmt w:val="decimal"/>
+      <w:lvlText w:val="%1.%2.%3.%4.%5.%6.%7.%8."/>
+      <w:lvlJc w:val="left"/>
+      <w:pPr>
+        <w:ind w:left="6565" w:hanging="2160"/>
+      </w:pPr>
+    </w:lvl>
+    <w:lvl w:ilvl="8">
+      <w:start w:val="1"/>
+      <w:numFmt w:val="decimal"/>
+      <w:lvlText w:val="%1.%2.%3.%4.%5.%6.%7.%8.%9."/>
+      <w:lvlJc w:val="left"/>
+      <w:pPr>
+        <w:ind w:left="7180" w:hanging="2160"/>
+      </w:pPr>
+    </w:lvl>
+  </w:abstractNum>
+  <w:abstractNum w:abstractNumId="4">
     <w:nsid w:val="4A9B5A55"/>
     <w:multiLevelType w:val="multilevel"/>
     <w:tmpl w:val="5CC43BBC"/>
@@ -5317,7 +6150,7 @@
       </w:pPr>
     </w:lvl>
   </w:abstractNum>
-  <w:abstractNum w:abstractNumId="4" w15:restartNumberingAfterBreak="0">
+  <w:abstractNum w:abstractNumId="5">
     <w:nsid w:val="6EEB0CD9"/>
     <w:multiLevelType w:val="multilevel"/>
     <w:tmpl w:val="0CAEB90E"/>
@@ -5430,7 +6263,7 @@
       </w:rPr>
     </w:lvl>
   </w:abstractNum>
-  <w:abstractNum w:abstractNumId="5" w15:restartNumberingAfterBreak="0">
+  <w:abstractNum w:abstractNumId="6">
     <w:nsid w:val="6F5308E2"/>
     <w:multiLevelType w:val="multilevel"/>
     <w:tmpl w:val="F39E8300"/>
@@ -5543,17 +6376,189 @@
       </w:rPr>
     </w:lvl>
   </w:abstractNum>
+  <w:abstractNum w:abstractNumId="7">
+    <w:nsid w:val="73235190"/>
+    <w:multiLevelType w:val="multilevel"/>
+    <w:tmpl w:val="5CC43BBC"/>
+    <w:lvl w:ilvl="0">
+      <w:start w:val="1"/>
+      <w:numFmt w:val="decimal"/>
+      <w:lvlText w:val="%1."/>
+      <w:lvlJc w:val="left"/>
+      <w:pPr>
+        <w:ind w:left="460" w:hanging="360"/>
+      </w:pPr>
+    </w:lvl>
+    <w:lvl w:ilvl="1">
+      <w:start w:val="1"/>
+      <w:numFmt w:val="decimal"/>
+      <w:lvlText w:val="%1.%2."/>
+      <w:lvlJc w:val="left"/>
+      <w:pPr>
+        <w:ind w:left="1435" w:hanging="720"/>
+      </w:pPr>
+    </w:lvl>
+    <w:lvl w:ilvl="2">
+      <w:start w:val="1"/>
+      <w:numFmt w:val="decimal"/>
+      <w:lvlText w:val="%1.%2.%3."/>
+      <w:lvlJc w:val="left"/>
+      <w:pPr>
+        <w:ind w:left="2050" w:hanging="720"/>
+      </w:pPr>
+    </w:lvl>
+    <w:lvl w:ilvl="3">
+      <w:start w:val="1"/>
+      <w:numFmt w:val="decimal"/>
+      <w:lvlText w:val="%1.%2.%3.%4."/>
+      <w:lvlJc w:val="left"/>
+      <w:pPr>
+        <w:ind w:left="3025" w:hanging="1080"/>
+      </w:pPr>
+    </w:lvl>
+    <w:lvl w:ilvl="4">
+      <w:start w:val="1"/>
+      <w:numFmt w:val="decimal"/>
+      <w:lvlText w:val="%1.%2.%3.%4.%5."/>
+      <w:lvlJc w:val="left"/>
+      <w:pPr>
+        <w:ind w:left="4000" w:hanging="1440"/>
+      </w:pPr>
+    </w:lvl>
+    <w:lvl w:ilvl="5">
+      <w:start w:val="1"/>
+      <w:numFmt w:val="decimal"/>
+      <w:lvlText w:val="%1.%2.%3.%4.%5.%6."/>
+      <w:lvlJc w:val="left"/>
+      <w:pPr>
+        <w:ind w:left="4615" w:hanging="1440"/>
+      </w:pPr>
+    </w:lvl>
+    <w:lvl w:ilvl="6">
+      <w:start w:val="1"/>
+      <w:numFmt w:val="decimal"/>
+      <w:lvlText w:val="%1.%2.%3.%4.%5.%6.%7."/>
+      <w:lvlJc w:val="left"/>
+      <w:pPr>
+        <w:ind w:left="5590" w:hanging="1800"/>
+      </w:pPr>
+    </w:lvl>
+    <w:lvl w:ilvl="7">
+      <w:start w:val="1"/>
+      <w:numFmt w:val="decimal"/>
+      <w:lvlText w:val="%1.%2.%3.%4.%5.%6.%7.%8."/>
+      <w:lvlJc w:val="left"/>
+      <w:pPr>
+        <w:ind w:left="6565" w:hanging="2160"/>
+      </w:pPr>
+    </w:lvl>
+    <w:lvl w:ilvl="8">
+      <w:start w:val="1"/>
+      <w:numFmt w:val="decimal"/>
+      <w:lvlText w:val="%1.%2.%3.%4.%5.%6.%7.%8.%9."/>
+      <w:lvlJc w:val="left"/>
+      <w:pPr>
+        <w:ind w:left="7180" w:hanging="2160"/>
+      </w:pPr>
+    </w:lvl>
+  </w:abstractNum>
+  <w:abstractNum w:abstractNumId="8">
+    <w:nsid w:val="7AE749A7"/>
+    <w:multiLevelType w:val="multilevel"/>
+    <w:tmpl w:val="5CC43BBC"/>
+    <w:lvl w:ilvl="0">
+      <w:start w:val="1"/>
+      <w:numFmt w:val="decimal"/>
+      <w:lvlText w:val="%1."/>
+      <w:lvlJc w:val="left"/>
+      <w:pPr>
+        <w:ind w:left="460" w:hanging="360"/>
+      </w:pPr>
+    </w:lvl>
+    <w:lvl w:ilvl="1">
+      <w:start w:val="1"/>
+      <w:numFmt w:val="decimal"/>
+      <w:lvlText w:val="%1.%2."/>
+      <w:lvlJc w:val="left"/>
+      <w:pPr>
+        <w:ind w:left="1435" w:hanging="720"/>
+      </w:pPr>
+    </w:lvl>
+    <w:lvl w:ilvl="2">
+      <w:start w:val="1"/>
+      <w:numFmt w:val="decimal"/>
+      <w:lvlText w:val="%1.%2.%3."/>
+      <w:lvlJc w:val="left"/>
+      <w:pPr>
+        <w:ind w:left="2050" w:hanging="720"/>
+      </w:pPr>
+    </w:lvl>
+    <w:lvl w:ilvl="3">
+      <w:start w:val="1"/>
+      <w:numFmt w:val="decimal"/>
+      <w:lvlText w:val="%1.%2.%3.%4."/>
+      <w:lvlJc w:val="left"/>
+      <w:pPr>
+        <w:ind w:left="3025" w:hanging="1080"/>
+      </w:pPr>
+    </w:lvl>
+    <w:lvl w:ilvl="4">
+      <w:start w:val="1"/>
+      <w:numFmt w:val="decimal"/>
+      <w:lvlText w:val="%1.%2.%3.%4.%5."/>
+      <w:lvlJc w:val="left"/>
+      <w:pPr>
+        <w:ind w:left="4000" w:hanging="1440"/>
+      </w:pPr>
+    </w:lvl>
+    <w:lvl w:ilvl="5">
+      <w:start w:val="1"/>
+      <w:numFmt w:val="decimal"/>
+      <w:lvlText w:val="%1.%2.%3.%4.%5.%6."/>
+      <w:lvlJc w:val="left"/>
+      <w:pPr>
+        <w:ind w:left="4615" w:hanging="1440"/>
+      </w:pPr>
+    </w:lvl>
+    <w:lvl w:ilvl="6">
+      <w:start w:val="1"/>
+      <w:numFmt w:val="decimal"/>
+      <w:lvlText w:val="%1.%2.%3.%4.%5.%6.%7."/>
+      <w:lvlJc w:val="left"/>
+      <w:pPr>
+        <w:ind w:left="5590" w:hanging="1800"/>
+      </w:pPr>
+    </w:lvl>
+    <w:lvl w:ilvl="7">
+      <w:start w:val="1"/>
+      <w:numFmt w:val="decimal"/>
+      <w:lvlText w:val="%1.%2.%3.%4.%5.%6.%7.%8."/>
+      <w:lvlJc w:val="left"/>
+      <w:pPr>
+        <w:ind w:left="6565" w:hanging="2160"/>
+      </w:pPr>
+    </w:lvl>
+    <w:lvl w:ilvl="8">
+      <w:start w:val="1"/>
+      <w:numFmt w:val="decimal"/>
+      <w:lvlText w:val="%1.%2.%3.%4.%5.%6.%7.%8.%9."/>
+      <w:lvlJc w:val="left"/>
+      <w:pPr>
+        <w:ind w:left="7180" w:hanging="2160"/>
+      </w:pPr>
+    </w:lvl>
+  </w:abstractNum>
   <w:num w:numId="1">
-    <w:abstractNumId w:val="4"/>
+    <w:abstractNumId w:val="5"/>
   </w:num>
   <w:num w:numId="2">
-    <w:abstractNumId w:val="5"/>
+    <w:abstractNumId w:val="6"/>
   </w:num>
   <w:num w:numId="3">
     <w:abstractNumId w:val="2"/>
   </w:num>
   <w:num w:numId="4">
-    <w:abstractNumId w:val="3"/>
+    <w:abstractNumId w:val="4"/>
   </w:num>
   <w:num w:numId="5">
     <w:abstractNumId w:val="1"/>
@@ -5561,11 +6566,20 @@
   <w:num w:numId="6">
     <w:abstractNumId w:val="0"/>
   </w:num>
+  <w:num w:numId="7">
+    <w:abstractNumId w:val="7"/>
+  </w:num>
+  <w:num w:numId="8">
+    <w:abstractNumId w:val="8"/>
+  </w:num>
+  <w:num w:numId="9">
+    <w:abstractNumId w:val="3"/>
+  </w:num>
 </w:numbering>
 </file>
 
 <file path=word/styles.xml><?xml version="1.0" encoding="utf-8"?>
-<w:styles xmlns:mc="http://schemas.openxmlformats.org/markup-compatibility/2006" xmlns:r="http://schemas.openxmlformats.org/officeDocument/2006/relationships" xmlns:w="http://schemas.openxmlformats.org/wordprocessingml/2006/main" xmlns:w14="http://schemas.microsoft.com/office/word/2010/wordml" xmlns:w15="http://schemas.microsoft.com/office/word/2012/wordml" xmlns:w16cex="http://schemas.microsoft.com/office/word/2018/wordml/cex" xmlns:w16cid="http://schemas.microsoft.com/office/word/2016/wordml/cid" xmlns:w16="http://schemas.microsoft.com/office/word/2018/wordml" xmlns:w16se="http://schemas.microsoft.com/office/word/2015/wordml/symex" mc:Ignorable="w14 w15 w16se w16cid w16 w16cex">
+<w:styles xmlns:mc="http://schemas.openxmlformats.org/markup-compatibility/2006" xmlns:r="http://schemas.openxmlformats.org/officeDocument/2006/relationships" xmlns:w="http://schemas.openxmlformats.org/wordprocessingml/2006/main" xmlns:w14="http://schemas.microsoft.com/office/word/2010/wordml" mc:Ignorable="w14">
   <w:docDefaults>
     <w:rPrDefault>
       <w:rPr>
@@ -5581,383 +6595,144 @@
       </w:pPr>
     </w:pPrDefault>
   </w:docDefaults>
-  <w:latentStyles w:defLockedState="0" w:defUIPriority="99" w:defSemiHidden="0" w:defUnhideWhenUsed="0" w:defQFormat="0" w:count="376">
-    <w:lsdException w:name="Normal" w:uiPriority="0" w:qFormat="1"/>
-    <w:lsdException w:name="heading 1" w:uiPriority="9" w:qFormat="1"/>
-    <w:lsdException w:name="heading 2" w:semiHidden="1" w:uiPriority="9" w:unhideWhenUsed="1" w:qFormat="1"/>
-    <w:lsdException w:name="heading 3" w:semiHidden="1" w:uiPriority="9" w:unhideWhenUsed="1" w:qFormat="1"/>
-    <w:lsdException w:name="heading 4" w:semiHidden="1" w:uiPriority="9" w:unhideWhenUsed="1" w:qFormat="1"/>
-    <w:lsdException w:name="heading 5" w:semiHidden="1" w:uiPriority="9" w:unhideWhenUsed="1" w:qFormat="1"/>
-    <w:lsdException w:name="heading 6" w:semiHidden="1" w:uiPriority="9" w:unhideWhenUsed="1" w:qFormat="1"/>
-    <w:lsdException w:name="heading 7" w:semiHidden="1" w:uiPriority="9" w:unhideWhenUsed="1" w:qFormat="1"/>
-    <w:lsdException w:name="heading 8" w:semiHidden="1" w:uiPriority="9" w:unhideWhenUsed="1" w:qFormat="1"/>
-    <w:lsdException w:name="heading 9" w:semiHidden="1" w:uiPriority="9" w:unhideWhenUsed="1" w:qFormat="1"/>
-    <w:lsdException w:name="index 1" w:semiHidden="1" w:unhideWhenUsed="1"/>
-    <w:lsdException w:name="index 2" w:semiHidden="1" w:unhideWhenUsed="1"/>
-    <w:lsdException w:name="index 3" w:semiHidden="1" w:unhideWhenUsed="1"/>
-    <w:lsdException w:name="index 4" w:semiHidden="1" w:unhideWhenUsed="1"/>
-    <w:lsdException w:name="index 5" w:semiHidden="1" w:unhideWhenUsed="1"/>
-    <w:lsdException w:name="index 6" w:semiHidden="1" w:unhideWhenUsed="1"/>
-    <w:lsdException w:name="index 7" w:semiHidden="1" w:unhideWhenUsed="1"/>
-    <w:lsdException w:name="index 8" w:semiHidden="1" w:unhideWhenUsed="1"/>
-    <w:lsdException w:name="index 9" w:semiHidden="1" w:unhideWhenUsed="1"/>
-    <w:lsdException w:name="toc 1" w:semiHidden="1" w:uiPriority="39" w:unhideWhenUsed="1"/>
-    <w:lsdException w:name="toc 2" w:semiHidden="1" w:uiPriority="39" w:unhideWhenUsed="1"/>
-    <w:lsdException w:name="toc 3" w:semiHidden="1" w:uiPriority="39" w:unhideWhenUsed="1"/>
-    <w:lsdException w:name="toc 4" w:semiHidden="1" w:uiPriority="39" w:unhideWhenUsed="1"/>
-    <w:lsdException w:name="toc 5" w:semiHidden="1" w:uiPriority="39" w:unhideWhenUsed="1"/>
-    <w:lsdException w:name="toc 6" w:semiHidden="1" w:uiPriority="39" w:unhideWhenUsed="1"/>
-    <w:lsdException w:name="toc 7" w:semiHidden="1" w:uiPriority="39" w:unhideWhenUsed="1"/>
-    <w:lsdException w:name="toc 8" w:semiHidden="1" w:uiPriority="39" w:unhideWhenUsed="1"/>
-    <w:lsdException w:name="toc 9" w:semiHidden="1" w:uiPriority="39" w:unhideWhenUsed="1"/>
-    <w:lsdException w:name="Normal Indent" w:semiHidden="1" w:unhideWhenUsed="1"/>
-    <w:lsdException w:name="footnote text" w:semiHidden="1" w:unhideWhenUsed="1"/>
-    <w:lsdException w:name="annotation text" w:semiHidden="1" w:unhideWhenUsed="1"/>
-    <w:lsdException w:name="header" w:semiHidden="1" w:unhideWhenUsed="1"/>
-    <w:lsdException w:name="footer" w:semiHidden="1" w:unhideWhenUsed="1"/>
-    <w:lsdException w:name="index heading" w:semiHidden="1" w:unhideWhenUsed="1"/>
-    <w:lsdException w:name="caption" w:semiHidden="1" w:uiPriority="35" w:unhideWhenUsed="1" w:qFormat="1"/>
-    <w:lsdException w:name="table of figures" w:semiHidden="1" w:unhideWhenUsed="1"/>
-    <w:lsdException w:name="envelope address" w:semiHidden="1" w:unhideWhenUsed="1"/>
-    <w:lsdException w:name="envelope return" w:semiHidden="1" w:unhideWhenUsed="1"/>
-    <w:lsdException w:name="footnote reference" w:semiHidden="1" w:unhideWhenUsed="1"/>
-    <w:lsdException w:name="annotation reference" w:semiHidden="1" w:unhideWhenUsed="1"/>
-    <w:lsdException w:name="line number" w:semiHidden="1" w:unhideWhenUsed="1"/>
-    <w:lsdException w:name="page number" w:semiHidden="1" w:unhideWhenUsed="1"/>
-    <w:lsdException w:name="endnote reference" w:semiHidden="1" w:unhideWhenUsed="1"/>
-    <w:lsdException w:name="endnote text" w:semiHidden="1" w:unhideWhenUsed="1"/>
-    <w:lsdException w:name="table of authorities" w:semiHidden="1" w:unhideWhenUsed="1"/>
-    <w:lsdException w:name="macro" w:semiHidden="1" w:unhideWhenUsed="1"/>
-    <w:lsdException w:name="toa heading" w:semiHidden="1" w:unhideWhenUsed="1"/>
-    <w:lsdException w:name="List" w:semiHidden="1" w:unhideWhenUsed="1"/>
-    <w:lsdException w:name="List Bullet" w:semiHidden="1" w:unhideWhenUsed="1"/>
-    <w:lsdException w:name="List Number" w:semiHidden="1" w:unhideWhenUsed="1"/>
-    <w:lsdException w:name="List 2" w:semiHidden="1" w:unhideWhenUsed="1"/>
-    <w:lsdException w:name="List 3" w:semiHidden="1" w:unhideWhenUsed="1"/>
-    <w:lsdException w:name="List 4" w:semiHidden="1" w:unhideWhenUsed="1"/>
-    <w:lsdException w:name="List 5" w:semiHidden="1" w:unhideWhenUsed="1"/>
-    <w:lsdException w:name="List Bullet 2" w:semiHidden="1" w:unhideWhenUsed="1"/>
-    <w:lsdException w:name="List Bullet 3" w:semiHidden="1" w:unhideWhenUsed="1"/>
-    <w:lsdException w:name="List Bullet 4" w:semiHidden="1" w:unhideWhenUsed="1"/>
-    <w:lsdException w:name="List Bullet 5" w:semiHidden="1" w:unhideWhenUsed="1"/>
-    <w:lsdException w:name="List Number 2" w:semiHidden="1" w:unhideWhenUsed="1"/>
-    <w:lsdException w:name="List Number 3" w:semiHidden="1" w:unhideWhenUsed="1"/>
-    <w:lsdException w:name="List Number 4" w:semiHidden="1" w:unhideWhenUsed="1"/>
-    <w:lsdException w:name="List Number 5" w:semiHidden="1" w:unhideWhenUsed="1"/>
-    <w:lsdException w:name="Title" w:uiPriority="10" w:qFormat="1"/>
-    <w:lsdException w:name="Closing" w:semiHidden="1" w:unhideWhenUsed="1"/>
-    <w:lsdException w:name="Signature" w:semiHidden="1" w:unhideWhenUsed="1"/>
-    <w:lsdException w:name="Default Paragraph Font" w:semiHidden="1" w:uiPriority="1" w:unhideWhenUsed="1"/>
-    <w:lsdException w:name="Body Text" w:semiHidden="1" w:unhideWhenUsed="1"/>
-    <w:lsdException w:name="Body Text Indent" w:semiHidden="1" w:unhideWhenUsed="1"/>
-    <w:lsdException w:name="List Continue" w:semiHidden="1" w:unhideWhenUsed="1"/>
-    <w:lsdException w:name="List Continue 2" w:semiHidden="1" w:unhideWhenUsed="1"/>
-    <w:lsdException w:name="List Continue 3" w:semiHidden="1" w:unhideWhenUsed="1"/>
-    <w:lsdException w:name="List Continue 4" w:semiHidden="1" w:unhideWhenUsed="1"/>
-    <w:lsdException w:name="List Continue 5" w:semiHidden="1" w:unhideWhenUsed="1"/>
-    <w:lsdException w:name="Message Header" w:semiHidden="1" w:unhideWhenUsed="1"/>
-    <w:lsdException w:name="Subtitle" w:uiPriority="11" w:qFormat="1"/>
-    <w:lsdException w:name="Salutation" w:semiHidden="1" w:unhideWhenUsed="1"/>
-    <w:lsdException w:name="Date" w:semiHidden="1" w:unhideWhenUsed="1"/>
-    <w:lsdException w:name="Body Text First Indent" w:semiHidden="1" w:unhideWhenUsed="1"/>
-    <w:lsdException w:name="Body Text First Indent 2" w:semiHidden="1" w:unhideWhenUsed="1"/>
-    <w:lsdException w:name="Note Heading" w:semiHidden="1" w:unhideWhenUsed="1"/>
-    <w:lsdException w:name="Body Text 2" w:semiHidden="1" w:unhideWhenUsed="1"/>
-    <w:lsdException w:name="Body Text 3" w:semiHidden="1" w:unhideWhenUsed="1"/>
-    <w:lsdException w:name="Body Text Indent 2" w:semiHidden="1" w:unhideWhenUsed="1"/>
-    <w:lsdException w:name="Body Text Indent 3" w:semiHidden="1" w:unhideWhenUsed="1"/>
-    <w:lsdException w:name="Block Text" w:semiHidden="1" w:unhideWhenUsed="1"/>
-    <w:lsdException w:name="Hyperlink" w:semiHidden="1" w:unhideWhenUsed="1"/>
-    <w:lsdException w:name="FollowedHyperlink" w:semiHidden="1" w:unhideWhenUsed="1"/>
-    <w:lsdException w:name="Strong" w:uiPriority="22" w:qFormat="1"/>
-    <w:lsdException w:name="Emphasis" w:uiPriority="20" w:qFormat="1"/>
-    <w:lsdException w:name="Document Map" w:semiHidden="1" w:unhideWhenUsed="1"/>
-    <w:lsdException w:name="Plain Text" w:semiHidden="1" w:unhideWhenUsed="1"/>
-    <w:lsdException w:name="E-mail Signature" w:semiHidden="1" w:unhideWhenUsed="1"/>
-    <w:lsdException w:name="HTML Top of Form" w:semiHidden="1" w:unhideWhenUsed="1"/>
-    <w:lsdException w:name="HTML Bottom of Form" w:semiHidden="1" w:unhideWhenUsed="1"/>
-    <w:lsdException w:name="Normal (Web)" w:semiHidden="1" w:unhideWhenUsed="1"/>
-    <w:lsdException w:name="HTML Acronym" w:semiHidden="1" w:unhideWhenUsed="1"/>
-    <w:lsdException w:name="HTML Address" w:semiHidden="1" w:unhideWhenUsed="1"/>
-    <w:lsdException w:name="HTML Cite" w:semiHidden="1" w:unhideWhenUsed="1"/>
-    <w:lsdException w:name="HTML Code" w:semiHidden="1" w:unhideWhenUsed="1"/>
-    <w:lsdException w:name="HTML Definition" w:semiHidden="1" w:unhideWhenUsed="1"/>
-    <w:lsdException w:name="HTML Keyboard" w:semiHidden="1" w:unhideWhenUsed="1"/>
-    <w:lsdException w:name="HTML Preformatted" w:semiHidden="1" w:unhideWhenUsed="1"/>
-    <w:lsdException w:name="HTML Sample" w:semiHidden="1" w:unhideWhenUsed="1"/>
-    <w:lsdException w:name="HTML Typewriter" w:semiHidden="1" w:unhideWhenUsed="1"/>
-    <w:lsdException w:name="HTML Variable" w:semiHidden="1" w:unhideWhenUsed="1"/>
-    <w:lsdException w:name="Normal Table" w:semiHidden="1" w:unhideWhenUsed="1"/>
-    <w:lsdException w:name="annotation subject" w:semiHidden="1" w:unhideWhenUsed="1"/>
-    <w:lsdException w:name="No List" w:semiHidden="1" w:unhideWhenUsed="1"/>
-    <w:lsdException w:name="Outline List 1" w:semiHidden="1" w:unhideWhenUsed="1"/>
-    <w:lsdException w:name="Outline List 2" w:semiHidden="1" w:unhideWhenUsed="1"/>
-    <w:lsdException w:name="Outline List 3" w:semiHidden="1" w:unhideWhenUsed="1"/>
-    <w:lsdException w:name="Table Simple 1" w:semiHidden="1" w:unhideWhenUsed="1"/>
-    <w:lsdException w:name="Table Simple 2" w:semiHidden="1" w:unhideWhenUsed="1"/>
-    <w:lsdException w:name="Table Simple 3" w:semiHidden="1" w:unhideWhenUsed="1"/>
-    <w:lsdException w:name="Table Classic 1" w:semiHidden="1" w:unhideWhenUsed="1"/>
-    <w:lsdException w:name="Table Classic 2" w:semiHidden="1" w:unhideWhenUsed="1"/>
-    <w:lsdException w:name="Table Classic 3" w:semiHidden="1" w:unhideWhenUsed="1"/>
-    <w:lsdException w:name="Table Classic 4" w:semiHidden="1" w:unhideWhenUsed="1"/>
-    <w:lsdException w:name="Table Colorful 1" w:semiHidden="1" w:unhideWhenUsed="1"/>
-    <w:lsdException w:name="Table Colorful 2" w:semiHidden="1" w:unhideWhenUsed="1"/>
-    <w:lsdException w:name="Table Colorful 3" w:semiHidden="1" w:unhideWhenUsed="1"/>
-    <w:lsdException w:name="Table Columns 1" w:semiHidden="1" w:unhideWhenUsed="1"/>
-    <w:lsdException w:name="Table Columns 2" w:semiHidden="1" w:unhideWhenUsed="1"/>
-    <w:lsdException w:name="Table Columns 3" w:semiHidden="1" w:unhideWhenUsed="1"/>
-    <w:lsdException w:name="Table Columns 4" w:semiHidden="1" w:unhideWhenUsed="1"/>
-    <w:lsdException w:name="Table Columns 5" w:semiHidden="1" w:unhideWhenUsed="1"/>
-    <w:lsdException w:name="Table Grid 1" w:semiHidden="1" w:unhideWhenUsed="1"/>
-    <w:lsdException w:name="Table Grid 2" w:semiHidden="1" w:unhideWhenUsed="1"/>
-    <w:lsdException w:name="Table Grid 3" w:semiHidden="1" w:unhideWhenUsed="1"/>
-    <w:lsdException w:name="Table Grid 4" w:semiHidden="1" w:unhideWhenUsed="1"/>
-    <w:lsdException w:name="Table Grid 5" w:semiHidden="1" w:unhideWhenUsed="1"/>
-    <w:lsdException w:name="Table Grid 6" w:semiHidden="1" w:unhideWhenUsed="1"/>
-    <w:lsdException w:name="Table Grid 7" w:semiHidden="1" w:unhideWhenUsed="1"/>
-    <w:lsdException w:name="Table Grid 8" w:semiHidden="1" w:unhideWhenUsed="1"/>
-    <w:lsdException w:name="Table List 1" w:semiHidden="1" w:unhideWhenUsed="1"/>
-    <w:lsdException w:name="Table List 2" w:semiHidden="1" w:unhideWhenUsed="1"/>
-    <w:lsdException w:name="Table List 3" w:semiHidden="1" w:unhideWhenUsed="1"/>
-    <w:lsdException w:name="Table List 4" w:semiHidden="1" w:unhideWhenUsed="1"/>
-    <w:lsdException w:name="Table List 5" w:semiHidden="1" w:unhideWhenUsed="1"/>
-    <w:lsdException w:name="Table List 6" w:semiHidden="1" w:unhideWhenUsed="1"/>
-    <w:lsdException w:name="Table List 7" w:semiHidden="1" w:unhideWhenUsed="1"/>
-    <w:lsdException w:name="Table List 8" w:semiHidden="1" w:unhideWhenUsed="1"/>
-    <w:lsdException w:name="Table 3D effects 1" w:semiHidden="1" w:unhideWhenUsed="1"/>
-    <w:lsdException w:name="Table 3D effects 2" w:semiHidden="1" w:unhideWhenUsed="1"/>
-    <w:lsdException w:name="Table 3D effects 3" w:semiHidden="1" w:unhideWhenUsed="1"/>
-    <w:lsdException w:name="Table Contemporary" w:semiHidden="1" w:unhideWhenUsed="1"/>
-    <w:lsdException w:name="Table Elegant" w:semiHidden="1" w:unhideWhenUsed="1"/>
-    <w:lsdException w:name="Table Professional" w:semiHidden="1" w:unhideWhenUsed="1"/>
-    <w:lsdException w:name="Table Subtle 1" w:semiHidden="1" w:unhideWhenUsed="1"/>
-    <w:lsdException w:name="Table Subtle 2" w:semiHidden="1" w:unhideWhenUsed="1"/>
-    <w:lsdException w:name="Table Web 1" w:semiHidden="1" w:unhideWhenUsed="1"/>
-    <w:lsdException w:name="Table Web 2" w:semiHidden="1" w:unhideWhenUsed="1"/>
-    <w:lsdException w:name="Table Web 3" w:semiHidden="1" w:unhideWhenUsed="1"/>
-    <w:lsdException w:name="Balloon Text" w:semiHidden="1" w:unhideWhenUsed="1"/>
-    <w:lsdException w:name="Table Grid" w:uiPriority="39"/>
-    <w:lsdException w:name="Table Theme" w:semiHidden="1" w:unhideWhenUsed="1"/>
-    <w:lsdException w:name="Placeholder Text" w:semiHidden="1"/>
-    <w:lsdException w:name="No Spacing" w:uiPriority="1" w:qFormat="1"/>
-    <w:lsdException w:name="Light Shading" w:uiPriority="60"/>
-    <w:lsdException w:name="Light List" w:uiPriority="61"/>
-    <w:lsdException w:name="Light Grid" w:uiPriority="62"/>
-    <w:lsdException w:name="Medium Shading 1" w:uiPriority="63"/>
-    <w:lsdException w:name="Medium Shading 2" w:uiPriority="64"/>
-    <w:lsdException w:name="Medium List 1" w:uiPriority="65"/>
-    <w:lsdException w:name="Medium List 2" w:uiPriority="66"/>
-    <w:lsdException w:name="Medium Grid 1" w:uiPriority="67"/>
-    <w:lsdException w:name="Medium Grid 2" w:uiPriority="68"/>
-    <w:lsdException w:name="Medium Grid 3" w:uiPriority="69"/>
-    <w:lsdException w:name="Dark List" w:uiPriority="70"/>
-    <w:lsdException w:name="Colorful Shading" w:uiPriority="71"/>
-    <w:lsdException w:name="Colorful List" w:uiPriority="72"/>
-    <w:lsdException w:name="Colorful Grid" w:uiPriority="73"/>
-    <w:lsdException w:name="Light Shading Accent 1" w:uiPriority="60"/>
-    <w:lsdException w:name="Light List Accent 1" w:uiPriority="61"/>
-    <w:lsdException w:name="Light Grid Accent 1" w:uiPriority="62"/>
-    <w:lsdException w:name="Medium Shading 1 Accent 1" w:uiPriority="63"/>
-    <w:lsdException w:name="Medium Shading 2 Accent 1" w:uiPriority="64"/>
-    <w:lsdException w:name="Medium List 1 Accent 1" w:uiPriority="65"/>
-    <w:lsdException w:name="Revision" w:semiHidden="1"/>
-    <w:lsdException w:name="List Paragraph" w:uiPriority="34" w:qFormat="1"/>
-    <w:lsdException w:name="Quote" w:uiPriority="29" w:qFormat="1"/>
-    <w:lsdException w:name="Intense Quote" w:uiPriority="30" w:qFormat="1"/>
-    <w:lsdException w:name="Medium List 2 Accent 1" w:uiPriority="66"/>
-    <w:lsdException w:name="Medium Grid 1 Accent 1" w:uiPriority="67"/>
-    <w:lsdException w:name="Medium Grid 2 Accent 1" w:uiPriority="68"/>
-    <w:lsdException w:name="Medium Grid 3 Accent 1" w:uiPriority="69"/>
-    <w:lsdException w:name="Dark List Accent 1" w:uiPriority="70"/>
-    <w:lsdException w:name="Colorful Shading Accent 1" w:uiPriority="71"/>
-    <w:lsdException w:name="Colorful List Accent 1" w:uiPriority="72"/>
-    <w:lsdException w:name="Colorful Grid Accent 1" w:uiPriority="73"/>
-    <w:lsdException w:name="Light Shading Accent 2" w:uiPriority="60"/>
-    <w:lsdException w:name="Light List Accent 2" w:uiPriority="61"/>
-    <w:lsdException w:name="Light Grid Accent 2" w:uiPriority="62"/>
-    <w:lsdException w:name="Medium Shading 1 Accent 2" w:uiPriority="63"/>
-    <w:lsdException w:name="Medium Shading 2 Accent 2" w:uiPriority="64"/>
-    <w:lsdException w:name="Medium List 1 Accent 2" w:uiPriority="65"/>
-    <w:lsdException w:name="Medium List 2 Accent 2" w:uiPriority="66"/>
-    <w:lsdException w:name="Medium Grid 1 Accent 2" w:uiPriority="67"/>
-    <w:lsdException w:name="Medium Grid 2 Accent 2" w:uiPriority="68"/>
-    <w:lsdException w:name="Medium Grid 3 Accent 2" w:uiPriority="69"/>
-    <w:lsdException w:name="Dark List Accent 2" w:uiPriority="70"/>
-    <w:lsdException w:name="Colorful Shading Accent 2" w:uiPriority="71"/>
-    <w:lsdException w:name="Colorful List Accent 2" w:uiPriority="72"/>
-    <w:lsdException w:name="Colorful Grid Accent 2" w:uiPriority="73"/>
-    <w:lsdException w:name="Light Shading Accent 3" w:uiPriority="60"/>
-    <w:lsdException w:name="Light List Accent 3" w:uiPriority="61"/>
-    <w:lsdException w:name="Light Grid Accent 3" w:uiPriority="62"/>
-    <w:lsdException w:name="Medium Shading 1 Accent 3" w:uiPriority="63"/>
-    <w:lsdException w:name="Medium Shading 2 Accent 3" w:uiPriority="64"/>
-    <w:lsdException w:name="Medium List 1 Accent 3" w:uiPriority="65"/>
-    <w:lsdException w:name="Medium List 2 Accent 3" w:uiPriority="66"/>
-    <w:lsdException w:name="Medium Grid 1 Accent 3" w:uiPriority="67"/>
-    <w:lsdException w:name="Medium Grid 2 Accent 3" w:uiPriority="68"/>
-    <w:lsdException w:name="Medium Grid 3 Accent 3" w:uiPriority="69"/>
-    <w:lsdException w:name="Dark List Accent 3" w:uiPriority="70"/>
-    <w:lsdException w:name="Colorful Shading Accent 3" w:uiPriority="71"/>
-    <w:lsdException w:name="Colorful List Accent 3" w:uiPriority="72"/>
-    <w:lsdException w:name="Colorful Grid Accent 3" w:uiPriority="73"/>
-    <w:lsdException w:name="Light Shading Accent 4" w:uiPriority="60"/>
-    <w:lsdException w:name="Light List Accent 4" w:uiPriority="61"/>
-    <w:lsdException w:name="Light Grid Accent 4" w:uiPriority="62"/>
-    <w:lsdException w:name="Medium Shading 1 Accent 4" w:uiPriority="63"/>
-    <w:lsdException w:name="Medium Shading 2 Accent 4" w:uiPriority="64"/>
-    <w:lsdException w:name="Medium List 1 Accent 4" w:uiPriority="65"/>
-    <w:lsdException w:name="Medium List 2 Accent 4" w:uiPriority="66"/>
-    <w:lsdException w:name="Medium Grid 1 Accent 4" w:uiPriority="67"/>
-    <w:lsdException w:name="Medium Grid 2 Accent 4" w:uiPriority="68"/>
-    <w:lsdException w:name="Medium Grid 3 Accent 4" w:uiPriority="69"/>
-    <w:lsdException w:name="Dark List Accent 4" w:uiPriority="70"/>
-    <w:lsdException w:name="Colorful Shading Accent 4" w:uiPriority="71"/>
-    <w:lsdException w:name="Colorful List Accent 4" w:uiPriority="72"/>
-    <w:lsdException w:name="Colorful Grid Accent 4" w:uiPriority="73"/>
-    <w:lsdException w:name="Light Shading Accent 5" w:uiPriority="60"/>
-    <w:lsdException w:name="Light List Accent 5" w:uiPriority="61"/>
-    <w:lsdException w:name="Light Grid Accent 5" w:uiPriority="62"/>
-    <w:lsdException w:name="Medium Shading 1 Accent 5" w:uiPriority="63"/>
-    <w:lsdException w:name="Medium Shading 2 Accent 5" w:uiPriority="64"/>
-    <w:lsdException w:name="Medium List 1 Accent 5" w:uiPriority="65"/>
-    <w:lsdException w:name="Medium List 2 Accent 5" w:uiPriority="66"/>
-    <w:lsdException w:name="Medium Grid 1 Accent 5" w:uiPriority="67"/>
-    <w:lsdException w:name="Medium Grid 2 Accent 5" w:uiPriority="68"/>
-    <w:lsdException w:name="Medium Grid 3 Accent 5" w:uiPriority="69"/>
-    <w:lsdException w:name="Dark List Accent 5" w:uiPriority="70"/>
-    <w:lsdException w:name="Colorful Shading Accent 5" w:uiPriority="71"/>
-    <w:lsdException w:name="Colorful List Accent 5" w:uiPriority="72"/>
-    <w:lsdException w:name="Colorful Grid Accent 5" w:uiPriority="73"/>
-    <w:lsdException w:name="Light Shading Accent 6" w:uiPriority="60"/>
-    <w:lsdException w:name="Light List Accent 6" w:uiPriority="61"/>
-    <w:lsdException w:name="Light Grid Accent 6" w:uiPriority="62"/>
-    <w:lsdException w:name="Medium Shading 1 Accent 6" w:uiPriority="63"/>
-    <w:lsdException w:name="Medium Shading 2 Accent 6" w:uiPriority="64"/>
-    <w:lsdException w:name="Medium List 1 Accent 6" w:uiPriority="65"/>
-    <w:lsdException w:name="Medium List 2 Accent 6" w:uiPriority="66"/>
-    <w:lsdException w:name="Medium Grid 1 Accent 6" w:uiPriority="67"/>
-    <w:lsdException w:name="Medium Grid 2 Accent 6" w:uiPriority="68"/>
-    <w:lsdException w:name="Medium Grid 3 Accent 6" w:uiPriority="69"/>
-    <w:lsdException w:name="Dark List Accent 6" w:uiPriority="70"/>
-    <w:lsdException w:name="Colorful Shading Accent 6" w:uiPriority="71"/>
-    <w:lsdException w:name="Colorful List Accent 6" w:uiPriority="72"/>
-    <w:lsdException w:name="Colorful Grid Accent 6" w:uiPriority="73"/>
-    <w:lsdException w:name="Subtle Emphasis" w:uiPriority="19" w:qFormat="1"/>
-    <w:lsdException w:name="Intense Emphasis" w:uiPriority="21" w:qFormat="1"/>
-    <w:lsdException w:name="Subtle Reference" w:uiPriority="31" w:qFormat="1"/>
-    <w:lsdException w:name="Intense Reference" w:uiPriority="32" w:qFormat="1"/>
-    <w:lsdException w:name="Book Title" w:uiPriority="33" w:qFormat="1"/>
-    <w:lsdException w:name="Bibliography" w:semiHidden="1" w:uiPriority="37" w:unhideWhenUsed="1"/>
-    <w:lsdException w:name="TOC Heading" w:semiHidden="1" w:uiPriority="39" w:unhideWhenUsed="1" w:qFormat="1"/>
-    <w:lsdException w:name="Plain Table 1" w:uiPriority="41"/>
-    <w:lsdException w:name="Plain Table 2" w:uiPriority="42"/>
-    <w:lsdException w:name="Plain Table 3" w:uiPriority="43"/>
-    <w:lsdException w:name="Plain Table 4" w:uiPriority="44"/>
-    <w:lsdException w:name="Plain Table 5" w:uiPriority="45"/>
-    <w:lsdException w:name="Grid Table Light" w:uiPriority="40"/>
-    <w:lsdException w:name="Grid Table 1 Light" w:uiPriority="46"/>
-    <w:lsdException w:name="Grid Table 2" w:uiPriority="47"/>
-    <w:lsdException w:name="Grid Table 3" w:uiPriority="48"/>
-    <w:lsdException w:name="Grid Table 4" w:uiPriority="49"/>
-    <w:lsdException w:name="Grid Table 5 Dark" w:uiPriority="50"/>
-    <w:lsdException w:name="Grid Table 6 Colorful" w:uiPriority="51"/>
-    <w:lsdException w:name="Grid Table 7 Colorful" w:uiPriority="52"/>
-    <w:lsdException w:name="Grid Table 1 Light Accent 1" w:uiPriority="46"/>
-    <w:lsdException w:name="Grid Table 2 Accent 1" w:uiPriority="47"/>
-    <w:lsdException w:name="Grid Table 3 Accent 1" w:uiPriority="48"/>
-    <w:lsdException w:name="Grid Table 4 Accent 1" w:uiPriority="49"/>
-    <w:lsdException w:name="Grid Table 5 Dark Accent 1" w:uiPriority="50"/>
-    <w:lsdException w:name="Grid Table 6 Colorful Accent 1" w:uiPriority="51"/>
-    <w:lsdException w:name="Grid Table 7 Colorful Accent 1" w:uiPriority="52"/>
-    <w:lsdException w:name="Grid Table 1 Light Accent 2" w:uiPriority="46"/>
-    <w:lsdException w:name="Grid Table 2 Accent 2" w:uiPriority="47"/>
-    <w:lsdException w:name="Grid Table 3 Accent 2" w:uiPriority="48"/>
-    <w:lsdException w:name="Grid Table 4 Accent 2" w:uiPriority="49"/>
-    <w:lsdException w:name="Grid Table 5 Dark Accent 2" w:uiPriority="50"/>
-    <w:lsdException w:name="Grid Table 6 Colorful Accent 2" w:uiPriority="51"/>
-    <w:lsdException w:name="Grid Table 7 Colorful Accent 2" w:uiPriority="52"/>
-    <w:lsdException w:name="Grid Table 1 Light Accent 3" w:uiPriority="46"/>
-    <w:lsdException w:name="Grid Table 2 Accent 3" w:uiPriority="47"/>
-    <w:lsdException w:name="Grid Table 3 Accent 3" w:uiPriority="48"/>
-    <w:lsdException w:name="Grid Table 4 Accent 3" w:uiPriority="49"/>
-    <w:lsdException w:name="Grid Table 5 Dark Accent 3" w:uiPriority="50"/>
-    <w:lsdException w:name="Grid Table 6 Colorful Accent 3" w:uiPriority="51"/>
-    <w:lsdException w:name="Grid Table 7 Colorful Accent 3" w:uiPriority="52"/>
-    <w:lsdException w:name="Grid Table 1 Light Accent 4" w:uiPriority="46"/>
-    <w:lsdException w:name="Grid Table 2 Accent 4" w:uiPriority="47"/>
-    <w:lsdException w:name="Grid Table 3 Accent 4" w:uiPriority="48"/>
-    <w:lsdException w:name="Grid Table 4 Accent 4" w:uiPriority="49"/>
-    <w:lsdException w:name="Grid Table 5 Dark Accent 4" w:uiPriority="50"/>
-    <w:lsdException w:name="Grid Table 6 Colorful Accent 4" w:uiPriority="51"/>
-    <w:lsdException w:name="Grid Table 7 Colorful Accent 4" w:uiPriority="52"/>
-    <w:lsdException w:name="Grid Table 1 Light Accent 5" w:uiPriority="46"/>
-    <w:lsdException w:name="Grid Table 2 Accent 5" w:uiPriority="47"/>
-    <w:lsdException w:name="Grid Table 3 Accent 5" w:uiPriority="48"/>
-    <w:lsdException w:name="Grid Table 4 Accent 5" w:uiPriority="49"/>
-    <w:lsdException w:name="Grid Table 5 Dark Accent 5" w:uiPriority="50"/>
-    <w:lsdException w:name="Grid Table 6 Colorful Accent 5" w:uiPriority="51"/>
-    <w:lsdException w:name="Grid Table 7 Colorful Accent 5" w:uiPriority="52"/>
-    <w:lsdException w:name="Grid Table 1 Light Accent 6" w:uiPriority="46"/>
-    <w:lsdException w:name="Grid Table 2 Accent 6" w:uiPriority="47"/>
-    <w:lsdException w:name="Grid Table 3 Accent 6" w:uiPriority="48"/>
-    <w:lsdException w:name="Grid Table 4 Accent 6" w:uiPriority="49"/>
-    <w:lsdException w:name="Grid Table 5 Dark Accent 6" w:uiPriority="50"/>
-    <w:lsdException w:name="Grid Table 6 Colorful Accent 6" w:uiPriority="51"/>
-    <w:lsdException w:name="Grid Table 7 Colorful Accent 6" w:uiPriority="52"/>
-    <w:lsdException w:name="List Table 1 Light" w:uiPriority="46"/>
-    <w:lsdException w:name="List Table 2" w:uiPriority="47"/>
-    <w:lsdException w:name="List Table 3" w:uiPriority="48"/>
-    <w:lsdException w:name="List Table 4" w:uiPriority="49"/>
-    <w:lsdException w:name="List Table 5 Dark" w:uiPriority="50"/>
-    <w:lsdException w:name="List Table 6 Colorful" w:uiPriority="51"/>
-    <w:lsdException w:name="List Table 7 Colorful" w:uiPriority="52"/>
-    <w:lsdException w:name="List Table 1 Light Accent 1" w:uiPriority="46"/>
-    <w:lsdException w:name="List Table 2 Accent 1" w:uiPriority="47"/>
-    <w:lsdException w:name="List Table 3 Accent 1" w:uiPriority="48"/>
-    <w:lsdException w:name="List Table 4 Accent 1" w:uiPriority="49"/>
-    <w:lsdException w:name="List Table 5 Dark Accent 1" w:uiPriority="50"/>
-    <w:lsdException w:name="List Table 6 Colorful Accent 1" w:uiPriority="51"/>
-    <w:lsdException w:name="List Table 7 Colorful Accent 1" w:uiPriority="52"/>
-    <w:lsdException w:name="List Table 1 Light Accent 2" w:uiPriority="46"/>
-    <w:lsdException w:name="List Table 2 Accent 2" w:uiPriority="47"/>
-    <w:lsdException w:name="List Table 3 Accent 2" w:uiPriority="48"/>
-    <w:lsdException w:name="List Table 4 Accent 2" w:uiPriority="49"/>
-    <w:lsdException w:name="List Table 5 Dark Accent 2" w:uiPriority="50"/>
-    <w:lsdException w:name="List Table 6 Colorful Accent 2" w:uiPriority="51"/>
-    <w:lsdException w:name="List Table 7 Colorful Accent 2" w:uiPriority="52"/>
-    <w:lsdException w:name="List Table 1 Light Accent 3" w:uiPriority="46"/>
-    <w:lsdException w:name="List Table 2 Accent 3" w:uiPriority="47"/>
-    <w:lsdException w:name="List Table 3 Accent 3" w:uiPriority="48"/>
-    <w:lsdException w:name="List Table 4 Accent 3" w:uiPriority="49"/>
-    <w:lsdException w:name="List Table 5 Dark Accent 3" w:uiPriority="50"/>
-    <w:lsdException w:name="List Table 6 Colorful Accent 3" w:uiPriority="51"/>
-    <w:lsdException w:name="List Table 7 Colorful Accent 3" w:uiPriority="52"/>
-    <w:lsdException w:name="List Table 1 Light Accent 4" w:uiPriority="46"/>
-    <w:lsdException w:name="List Table 2 Accent 4" w:uiPriority="47"/>
-    <w:lsdException w:name="List Table 3 Accent 4" w:uiPriority="48"/>
-    <w:lsdException w:name="List Table 4 Accent 4" w:uiPriority="49"/>
-    <w:lsdException w:name="List Table 5 Dark Accent 4" w:uiPriority="50"/>
-    <w:lsdException w:name="List Table 6 Colorful Accent 4" w:uiPriority="51"/>
-    <w:lsdException w:name="List Table 7 Colorful Accent 4" w:uiPriority="52"/>
-    <w:lsdException w:name="List Table 1 Light Accent 5" w:uiPriority="46"/>
-    <w:lsdException w:name="List Table 2 Accent 5" w:uiPriority="47"/>
-    <w:lsdException w:name="List Table 3 Accent 5" w:uiPriority="48"/>
-    <w:lsdException w:name="List Table 4 Accent 5" w:uiPriority="49"/>
-    <w:lsdException w:name="List Table 5 Dark Accent 5" w:uiPriority="50"/>
-    <w:lsdException w:name="List Table 6 Colorful Accent 5" w:uiPriority="51"/>
-    <w:lsdException w:name="List Table 7 Colorful Accent 5" w:uiPriority="52"/>
-    <w:lsdException w:name="List Table 1 Light Accent 6" w:uiPriority="46"/>
-    <w:lsdException w:name="List Table 2 Accent 6" w:uiPriority="47"/>
-    <w:lsdException w:name="List Table 3 Accent 6" w:uiPriority="48"/>
-    <w:lsdException w:name="List Table 4 Accent 6" w:uiPriority="49"/>
-    <w:lsdException w:name="List Table 5 Dark Accent 6" w:uiPriority="50"/>
-    <w:lsdException w:name="List Table 6 Colorful Accent 6" w:uiPriority="51"/>
-    <w:lsdException w:name="List Table 7 Colorful Accent 6" w:uiPriority="52"/>
-    <w:lsdException w:name="Mention" w:semiHidden="1" w:unhideWhenUsed="1"/>
-    <w:lsdException w:name="Smart Hyperlink" w:semiHidden="1" w:unhideWhenUsed="1"/>
-    <w:lsdException w:name="Hashtag" w:semiHidden="1" w:unhideWhenUsed="1"/>
-    <w:lsdException w:name="Unresolved Mention" w:semiHidden="1" w:unhideWhenUsed="1"/>
-    <w:lsdException w:name="Smart Link" w:semiHidden="1" w:unhideWhenUsed="1"/>
+  <w:latentStyles w:defLockedState="0" w:defUIPriority="99" w:defSemiHidden="1" w:defUnhideWhenUsed="1" w:defQFormat="0" w:count="267">
+    <w:lsdException w:name="Normal" w:semiHidden="0" w:uiPriority="0" w:unhideWhenUsed="0" w:qFormat="1"/>
+    <w:lsdException w:name="heading 1" w:semiHidden="0" w:uiPriority="9" w:unhideWhenUsed="0" w:qFormat="1"/>
+    <w:lsdException w:name="heading 2" w:uiPriority="9" w:qFormat="1"/>
+    <w:lsdException w:name="heading 3" w:uiPriority="9" w:qFormat="1"/>
+    <w:lsdException w:name="heading 4" w:uiPriority="9" w:qFormat="1"/>
+    <w:lsdException w:name="heading 5" w:uiPriority="9" w:qFormat="1"/>
+    <w:lsdException w:name="heading 6" w:uiPriority="9" w:qFormat="1"/>
+    <w:lsdException w:name="heading 7" w:uiPriority="9" w:qFormat="1"/>
+    <w:lsdException w:name="heading 8" w:uiPriority="9" w:qFormat="1"/>
+    <w:lsdException w:name="heading 9" w:uiPriority="9" w:qFormat="1"/>
+    <w:lsdException w:name="toc 1" w:uiPriority="39"/>
+    <w:lsdException w:name="toc 2" w:uiPriority="39"/>
+    <w:lsdException w:name="toc 3" w:uiPriority="39"/>
+    <w:lsdException w:name="toc 4" w:uiPriority="39"/>
+    <w:lsdException w:name="toc 5" w:uiPriority="39"/>
+    <w:lsdException w:name="toc 6" w:uiPriority="39"/>
+    <w:lsdException w:name="toc 7" w:uiPriority="39"/>
+    <w:lsdException w:name="toc 8" w:uiPriority="39"/>
+    <w:lsdException w:name="toc 9" w:uiPriority="39"/>
+    <w:lsdException w:name="caption" w:uiPriority="35" w:qFormat="1"/>
+    <w:lsdException w:name="Title" w:semiHidden="0" w:uiPriority="10" w:unhideWhenUsed="0" w:qFormat="1"/>
+    <w:lsdException w:name="Default Paragraph Font" w:uiPriority="1"/>
+    <w:lsdException w:name="Subtitle" w:semiHidden="0" w:uiPriority="11" w:unhideWhenUsed="0" w:qFormat="1"/>
+    <w:lsdException w:name="Strong" w:semiHidden="0" w:uiPriority="22" w:unhideWhenUsed="0" w:qFormat="1"/>
+    <w:lsdException w:name="Emphasis" w:semiHidden="0" w:uiPriority="20" w:unhideWhenUsed="0" w:qFormat="1"/>
+    <w:lsdException w:name="Table Grid" w:semiHidden="0" w:uiPriority="39" w:unhideWhenUsed="0"/>
+    <w:lsdException w:name="Placeholder Text" w:unhideWhenUsed="0"/>
+    <w:lsdException w:name="No Spacing" w:semiHidden="0" w:uiPriority="1" w:unhideWhenUsed="0" w:qFormat="1"/>
+    <w:lsdException w:name="Light Shading" w:semiHidden="0" w:uiPriority="60" w:unhideWhenUsed="0"/>
+    <w:lsdException w:name="Light List" w:semiHidden="0" w:uiPriority="61" w:unhideWhenUsed="0"/>
+    <w:lsdException w:name="Light Grid" w:semiHidden="0" w:uiPriority="62" w:unhideWhenUsed="0"/>
+    <w:lsdException w:name="Medium Shading 1" w:semiHidden="0" w:uiPriority="63" w:unhideWhenUsed="0"/>
+    <w:lsdException w:name="Medium Shading 2" w:semiHidden="0" w:uiPriority="64" w:unhideWhenUsed="0"/>
+    <w:lsdException w:name="Medium List 1" w:semiHidden="0" w:uiPriority="65" w:unhideWhenUsed="0"/>
+    <w:lsdException w:name="Medium List 2" w:semiHidden="0" w:uiPriority="66" w:unhideWhenUsed="0"/>
+    <w:lsdException w:name="Medium Grid 1" w:semiHidden="0" w:uiPriority="67" w:unhideWhenUsed="0"/>
+    <w:lsdException w:name="Medium Grid 2" w:semiHidden="0" w:uiPriority="68" w:unhideWhenUsed="0"/>
+    <w:lsdException w:name="Medium Grid 3" w:semiHidden="0" w:uiPriority="69" w:unhideWhenUsed="0"/>
+    <w:lsdException w:name="Dark List" w:semiHidden="0" w:uiPriority="70" w:unhideWhenUsed="0"/>
+    <w:lsdException w:name="Colorful Shading" w:semiHidden="0" w:uiPriority="71" w:unhideWhenUsed="0"/>
+    <w:lsdException w:name="Colorful List" w:semiHidden="0" w:uiPriority="72" w:unhideWhenUsed="0"/>
+    <w:lsdException w:name="Colorful Grid" w:semiHidden="0" w:uiPriority="73" w:unhideWhenUsed="0"/>
+    <w:lsdException w:name="Light Shading Accent 1" w:semiHidden="0" w:uiPriority="60" w:unhideWhenUsed="0"/>
+    <w:lsdException w:name="Light List Accent 1" w:semiHidden="0" w:uiPriority="61" w:unhideWhenUsed="0"/>
+    <w:lsdException w:name="Light Grid Accent 1" w:semiHidden="0" w:uiPriority="62" w:unhideWhenUsed="0"/>
+    <w:lsdException w:name="Medium Shading 1 Accent 1" w:semiHidden="0" w:uiPriority="63" w:unhideWhenUsed="0"/>
+    <w:lsdException w:name="Medium Shading 2 Accent 1" w:semiHidden="0" w:uiPriority="64" w:unhideWhenUsed="0"/>
+    <w:lsdException w:name="Medium List 1 Accent 1" w:semiHidden="0" w:uiPriority="65" w:unhideWhenUsed="0"/>
+    <w:lsdException w:name="Revision" w:unhideWhenUsed="0"/>
+    <w:lsdException w:name="List Paragraph" w:semiHidden="0" w:uiPriority="34" w:unhideWhenUsed="0" w:qFormat="1"/>
+    <w:lsdException w:name="Quote" w:semiHidden="0" w:uiPriority="29" w:unhideWhenUsed="0" w:qFormat="1"/>
+    <w:lsdException w:name="Intense Quote" w:semiHidden="0" w:uiPriority="30" w:unhideWhenUsed="0" w:qFormat="1"/>
+    <w:lsdException w:name="Medium List 2 Accent 1" w:semiHidden="0" w:uiPriority="66" w:unhideWhenUsed="0"/>
+    <w:lsdException w:name="Medium Grid 1 Accent 1" w:semiHidden="0" w:uiPriority="67" w:unhideWhenUsed="0"/>
+    <w:lsdException w:name="Medium Grid 2 Accent 1" w:semiHidden="0" w:uiPriority="68" w:unhideWhenUsed="0"/>
+    <w:lsdException w:name="Medium Grid 3 Accent 1" w:semiHidden="0" w:uiPriority="69" w:unhideWhenUsed="0"/>
+    <w:lsdException w:name="Dark List Accent 1" w:semiHidden="0" w:uiPriority="70" w:unhideWhenUsed="0"/>
+    <w:lsdException w:name="Colorful Shading Accent 1" w:semiHidden="0" w:uiPriority="71" w:unhideWhenUsed="0"/>
+    <w:lsdException w:name="Colorful List Accent 1" w:semiHidden="0" w:uiPriority="72" w:unhideWhenUsed="0"/>
+    <w:lsdException w:name="Colorful Grid Accent 1" w:semiHidden="0" w:uiPriority="73" w:unhideWhenUsed="0"/>
+    <w:lsdException w:name="Light Shading Accent 2" w:semiHidden="0" w:uiPriority="60" w:unhideWhenUsed="0"/>
+    <w:lsdException w:name="Light List Accent 2" w:semiHidden="0" w:uiPriority="61" w:unhideWhenUsed="0"/>
+    <w:lsdException w:name="Light Grid Accent 2" w:semiHidden="0" w:uiPriority="62" w:unhideWhenUsed="0"/>
+    <w:lsdException w:name="Medium Shading 1 Accent 2" w:semiHidden="0" w:uiPriority="63" w:unhideWhenUsed="0"/>
+    <w:lsdException w:name="Medium Shading 2 Accent 2" w:semiHidden="0" w:uiPriority="64" w:unhideWhenUsed="0"/>
+    <w:lsdException w:name="Medium List 1 Accent 2" w:semiHidden="0" w:uiPriority="65" w:unhideWhenUsed="0"/>
+    <w:lsdException w:name="Medium List 2 Accent 2" w:semiHidden="0" w:uiPriority="66" w:unhideWhenUsed="0"/>
+    <w:lsdException w:name="Medium Grid 1 Accent 2" w:semiHidden="0" w:uiPriority="67" w:unhideWhenUsed="0"/>
+    <w:lsdException w:name="Medium Grid 2 Accent 2" w:semiHidden="0" w:uiPriority="68" w:unhideWhenUsed="0"/>
+    <w:lsdException w:name="Medium Grid 3 Accent 2" w:semiHidden="0" w:uiPriority="69" w:unhideWhenUsed="0"/>
+    <w:lsdException w:name="Dark List Accent 2" w:semiHidden="0" w:uiPriority="70" w:unhideWhenUsed="0"/>
+    <w:lsdException w:name="Colorful Shading Accent 2" w:semiHidden="0" w:uiPriority="71" w:unhideWhenUsed="0"/>
+    <w:lsdException w:name="Colorful List Accent 2" w:semiHidden="0" w:uiPriority="72" w:unhideWhenUsed="0"/>
+    <w:lsdException w:name="Colorful Grid Accent 2" w:semiHidden="0" w:uiPriority="73" w:unhideWhenUsed="0"/>
+    <w:lsdException w:name="Light Shading Accent 3" w:semiHidden="0" w:uiPriority="60" w:unhideWhenUsed="0"/>
+    <w:lsdException w:name="Light List Accent 3" w:semiHidden="0" w:uiPriority="61" w:unhideWhenUsed="0"/>
+    <w:lsdException w:name="Light Grid Accent 3" w:semiHidden="0" w:uiPriority="62" w:unhideWhenUsed="0"/>
+    <w:lsdException w:name="Medium Shading 1 Accent 3" w:semiHidden="0" w:uiPriority="63" w:unhideWhenUsed="0"/>
+    <w:lsdException w:name="Medium Shading 2 Accent 3" w:semiHidden="0" w:uiPriority="64" w:unhideWhenUsed="0"/>
+    <w:lsdException w:name="Medium List 1 Accent 3" w:semiHidden="0" w:uiPriority="65" w:unhideWhenUsed="0"/>
+    <w:lsdException w:name="Medium List 2 Accent 3" w:semiHidden="0" w:uiPriority="66" w:unhideWhenUsed="0"/>
+    <w:lsdException w:name="Medium Grid 1 Accent 3" w:semiHidden="0" w:uiPriority="67" w:unhideWhenUsed="0"/>
+    <w:lsdException w:name="Medium Grid 2 Accent 3" w:semiHidden="0" w:uiPriority="68" w:unhideWhenUsed="0"/>
+    <w:lsdException w:name="Medium Grid 3 Accent 3" w:semiHidden="0" w:uiPriority="69" w:unhideWhenUsed="0"/>
+    <w:lsdException w:name="Dark List Accent 3" w:semiHidden="0" w:uiPriority="70" w:unhideWhenUsed="0"/>
+    <w:lsdException w:name="Colorful Shading Accent 3" w:semiHidden="0" w:uiPriority="71" w:unhideWhenUsed="0"/>
+    <w:lsdException w:name="Colorful List Accent 3" w:semiHidden="0" w:uiPriority="72" w:unhideWhenUsed="0"/>
+    <w:lsdException w:name="Colorful Grid Accent 3" w:semiHidden="0" w:uiPriority="73" w:unhideWhenUsed="0"/>
+    <w:lsdException w:name="Light Shading Accent 4" w:semiHidden="0" w:uiPriority="60" w:unhideWhenUsed="0"/>
+    <w:lsdException w:name="Light List Accent 4" w:semiHidden="0" w:uiPriority="61" w:unhideWhenUsed="0"/>
+    <w:lsdException w:name="Light Grid Accent 4" w:semiHidden="0" w:uiPriority="62" w:unhideWhenUsed="0"/>
+    <w:lsdException w:name="Medium Shading 1 Accent 4" w:semiHidden="0" w:uiPriority="63" w:unhideWhenUsed="0"/>
+    <w:lsdException w:name="Medium Shading 2 Accent 4" w:semiHidden="0" w:uiPriority="64" w:unhideWhenUsed="0"/>
+    <w:lsdException w:name="Medium List 1 Accent 4" w:semiHidden="0" w:uiPriority="65" w:unhideWhenUsed="0"/>
+    <w:lsdException w:name="Medium List 2 Accent 4" w:semiHidden="0" w:uiPriority="66" w:unhideWhenUsed="0"/>
+    <w:lsdException w:name="Medium Grid 1 Accent 4" w:semiHidden="0" w:uiPriority="67" w:unhideWhenUsed="0"/>
+    <w:lsdException w:name="Medium Grid 2 Accent 4" w:semiHidden="0" w:uiPriority="68" w:unhideWhenUsed="0"/>
+    <w:lsdException w:name="Medium Grid 3 Accent 4" w:semiHidden="0" w:uiPriority="69" w:unhideWhenUsed="0"/>
+    <w:lsdException w:name="Dark List Accent 4" w:semiHidden="0" w:uiPriority="70" w:unhideWhenUsed="0"/>
+    <w:lsdException w:name="Colorful Shading Accent 4" w:semiHidden="0" w:uiPriority="71" w:unhideWhenUsed="0"/>
+    <w:lsdException w:name="Colorful List Accent 4" w:semiHidden="0" w:uiPriority="72" w:unhideWhenUsed="0"/>
+    <w:lsdException w:name="Colorful Grid Accent 4" w:semiHidden="0" w:uiPriority="73" w:unhideWhenUsed="0"/>
+    <w:lsdException w:name="Light Shading Accent 5" w:semiHidden="0" w:uiPriority="60" w:unhideWhenUsed="0"/>
+    <w:lsdException w:name="Light List Accent 5" w:semiHidden="0" w:uiPriority="61" w:unhideWhenUsed="0"/>
+    <w:lsdException w:name="Light Grid Accent 5" w:semiHidden="0" w:uiPriority="62" w:unhideWhenUsed="0"/>
+    <w:lsdException w:name="Medium Shading 1 Accent 5" w:semiHidden="0" w:uiPriority="63" w:unhideWhenUsed="0"/>
+    <w:lsdException w:name="Medium Shading 2 Accent 5" w:semiHidden="0" w:uiPriority="64" w:unhideWhenUsed="0"/>
+    <w:lsdException w:name="Medium List 1 Accent 5" w:semiHidden="0" w:uiPriority="65" w:unhideWhenUsed="0"/>
+    <w:lsdException w:name="Medium List 2 Accent 5" w:semiHidden="0" w:uiPriority="66" w:unhideWhenUsed="0"/>
+    <w:lsdException w:name="Medium Grid 1 Accent 5" w:semiHidden="0" w:uiPriority="67" w:unhideWhenUsed="0"/>
+    <w:lsdException w:name="Medium Grid 2 Accent 5" w:semiHidden="0" w:uiPriority="68" w:unhideWhenUsed="0"/>
+    <w:lsdException w:name="Medium Grid 3 Accent 5" w:semiHidden="0" w:uiPriority="69" w:unhideWhenUsed="0"/>
+    <w:lsdException w:name="Dark List Accent 5" w:semiHidden="0" w:uiPriority="70" w:unhideWhenUsed="0"/>
+    <w:lsdException w:name="Colorful Shading Accent 5" w:semiHidden="0" w:uiPriority="71" w:unhideWhenUsed="0"/>
+    <w:lsdException w:name="Colorful List Accent 5" w:semiHidden="0" w:uiPriority="72" w:unhideWhenUsed="0"/>
+    <w:lsdException w:name="Colorful Grid Accent 5" w:semiHidden="0" w:uiPriority="73" w:unhideWhenUsed="0"/>
+    <w:lsdException w:name="Light Shading Accent 6" w:semiHidden="0" w:uiPriority="60" w:unhideWhenUsed="0"/>
+    <w:lsdException w:name="Light List Accent 6" w:semiHidden="0" w:uiPriority="61" w:unhideWhenUsed="0"/>
+    <w:lsdException w:name="Light Grid Accent 6" w:semiHidden="0" w:uiPriority="62" w:unhideWhenUsed="0"/>
+    <w:lsdException w:name="Medium Shading 1 Accent 6" w:semiHidden="0" w:uiPriority="63" w:unhideWhenUsed="0"/>
+    <w:lsdException w:name="Medium Shading 2 Accent 6" w:semiHidden="0" w:uiPriority="64" w:unhideWhenUsed="0"/>
+    <w:lsdException w:name="Medium List 1 Accent 6" w:semiHidden="0" w:uiPriority="65" w:unhideWhenUsed="0"/>
+    <w:lsdException w:name="Medium List 2 Accent 6" w:semiHidden="0" w:uiPriority="66" w:unhideWhenUsed="0"/>
+    <w:lsdException w:name="Medium Grid 1 Accent 6" w:semiHidden="0" w:uiPriority="67" w:unhideWhenUsed="0"/>
+    <w:lsdException w:name="Medium Grid 2 Accent 6" w:semiHidden="0" w:uiPriority="68" w:unhideWhenUsed="0"/>
+    <w:lsdException w:name="Medium Grid 3 Accent 6" w:semiHidden="0" w:uiPriority="69" w:unhideWhenUsed="0"/>
+    <w:lsdException w:name="Dark List Accent 6" w:semiHidden="0" w:uiPriority="70" w:unhideWhenUsed="0"/>
+    <w:lsdException w:name="Colorful Shading Accent 6" w:semiHidden="0" w:uiPriority="71" w:unhideWhenUsed="0"/>
+    <w:lsdException w:name="Colorful List Accent 6" w:semiHidden="0" w:uiPriority="72" w:unhideWhenUsed="0"/>
+    <w:lsdException w:name="Colorful Grid Accent 6" w:semiHidden="0" w:uiPriority="73" w:unhideWhenUsed="0"/>
+    <w:lsdException w:name="Subtle Emphasis" w:semiHidden="0" w:uiPriority="19" w:unhideWhenUsed="0" w:qFormat="1"/>
+    <w:lsdException w:name="Intense Emphasis" w:semiHidden="0" w:uiPriority="21" w:unhideWhenUsed="0" w:qFormat="1"/>
+    <w:lsdException w:name="Subtle Reference" w:semiHidden="0" w:uiPriority="31" w:unhideWhenUsed="0" w:qFormat="1"/>
+    <w:lsdException w:name="Intense Reference" w:semiHidden="0" w:uiPriority="32" w:unhideWhenUsed="0" w:qFormat="1"/>
+    <w:lsdException w:name="Book Title" w:semiHidden="0" w:uiPriority="33" w:unhideWhenUsed="0" w:qFormat="1"/>
+    <w:lsdException w:name="Bibliography" w:uiPriority="37"/>
+    <w:lsdException w:name="TOC Heading" w:uiPriority="39" w:qFormat="1"/>
   </w:latentStyles>
   <w:style w:type="paragraph" w:default="1" w:styleId="Normal">
     <w:name w:val="Normal"/>
@@ -6073,6 +6848,480 @@
   <w:style w:type="character" w:default="1" w:styleId="DefaultParagraphFont">
     <w:name w:val="Default Paragraph Font"/>
     <w:uiPriority w:val="1"/>
+    <w:semiHidden/>
+    <w:unhideWhenUsed/>
+  </w:style>
+  <w:style w:type="table" w:default="1" w:styleId="TableNormal">
+    <w:name w:val="Normal Table"/>
+    <w:uiPriority w:val="99"/>
+    <w:semiHidden/>
+    <w:unhideWhenUsed/>
+    <w:tblPr>
+      <w:tblInd w:w="0" w:type="dxa"/>
+      <w:tblCellMar>
+        <w:top w:w="0" w:type="dxa"/>
+        <w:left w:w="108" w:type="dxa"/>
+        <w:bottom w:w="0" w:type="dxa"/>
+        <w:right w:w="108" w:type="dxa"/>
+      </w:tblCellMar>
+    </w:tblPr>
+  </w:style>
+  <w:style w:type="numbering" w:default="1" w:styleId="NoList">
+    <w:name w:val="No List"/>
+    <w:uiPriority w:val="99"/>
+    <w:semiHidden/>
+    <w:unhideWhenUsed/>
+  </w:style>
+  <w:style w:type="paragraph" w:styleId="Title">
+    <w:name w:val="Title"/>
+    <w:basedOn w:val="Normal"/>
+    <w:next w:val="Normal"/>
+    <w:uiPriority w:val="10"/>
+    <w:qFormat/>
+    <w:pPr>
+      <w:keepNext/>
+      <w:keepLines/>
+      <w:spacing w:before="480" w:after="120"/>
+    </w:pPr>
+    <w:rPr>
+      <w:b/>
+      <w:sz w:val="72"/>
+      <w:szCs w:val="72"/>
+    </w:rPr>
+  </w:style>
+  <w:style w:type="paragraph" w:styleId="TOC1">
+    <w:name w:val="toc 1"/>
+    <w:basedOn w:val="Normal"/>
+    <w:uiPriority w:val="1"/>
+    <w:qFormat/>
+    <w:pPr>
+      <w:spacing w:before="120"/>
+      <w:ind w:right="124"/>
+      <w:jc w:val="right"/>
+    </w:pPr>
+    <w:rPr>
+      <w:b/>
+      <w:bCs/>
+    </w:rPr>
+  </w:style>
+  <w:style w:type="paragraph" w:styleId="TOC2">
+    <w:name w:val="toc 2"/>
+    <w:basedOn w:val="Normal"/>
+    <w:uiPriority w:val="1"/>
+    <w:qFormat/>
+    <w:pPr>
+      <w:spacing w:before="120"/>
+      <w:ind w:right="124"/>
+      <w:jc w:val="right"/>
+    </w:pPr>
+    <w:rPr>
+      <w:i/>
+    </w:rPr>
+  </w:style>
+  <w:style w:type="paragraph" w:styleId="BodyText">
+    <w:name w:val="Body Text"/>
+    <w:basedOn w:val="Normal"/>
+    <w:uiPriority w:val="1"/>
+    <w:qFormat/>
+  </w:style>
+  <w:style w:type="paragraph" w:styleId="ListParagraph">
+    <w:name w:val="List Paragraph"/>
+    <w:basedOn w:val="Normal"/>
+    <w:uiPriority w:val="1"/>
+    <w:qFormat/>
+    <w:pPr>
+      <w:spacing w:before="21"/>
+      <w:ind w:left="820" w:hanging="361"/>
+    </w:pPr>
+  </w:style>
+  <w:style w:type="paragraph" w:customStyle="1" w:styleId="TableParagraph">
+    <w:name w:val="Table Paragraph"/>
+    <w:basedOn w:val="Normal"/>
+    <w:uiPriority w:val="1"/>
+    <w:qFormat/>
+  </w:style>
+  <w:style w:type="paragraph" w:styleId="BalloonText">
+    <w:name w:val="Balloon Text"/>
+    <w:basedOn w:val="Normal"/>
+    <w:link w:val="BalloonTextChar"/>
+    <w:uiPriority w:val="99"/>
+    <w:semiHidden/>
+    <w:unhideWhenUsed/>
+    <w:rsid w:val="00B92342"/>
+    <w:rPr>
+      <w:rFonts w:ascii="Tahoma" w:hAnsi="Tahoma" w:cs="Tahoma"/>
+      <w:sz w:val="16"/>
+      <w:szCs w:val="16"/>
+    </w:rPr>
+  </w:style>
+  <w:style w:type="character" w:customStyle="1" w:styleId="BalloonTextChar">
+    <w:name w:val="Balloon Text Char"/>
+    <w:basedOn w:val="DefaultParagraphFont"/>
+    <w:link w:val="BalloonText"/>
+    <w:uiPriority w:val="99"/>
+    <w:semiHidden/>
+    <w:rsid w:val="00B92342"/>
+    <w:rPr>
+      <w:rFonts w:ascii="Tahoma" w:eastAsia="Cambria" w:hAnsi="Tahoma" w:cs="Tahoma"/>
+      <w:sz w:val="16"/>
+      <w:szCs w:val="16"/>
+    </w:rPr>
+  </w:style>
+  <w:style w:type="paragraph" w:styleId="Header">
+    <w:name w:val="header"/>
+    <w:basedOn w:val="Normal"/>
+    <w:link w:val="HeaderChar"/>
+    <w:uiPriority w:val="99"/>
+    <w:unhideWhenUsed/>
+    <w:rsid w:val="00C368CA"/>
+    <w:pPr>
+      <w:tabs>
+        <w:tab w:val="center" w:pos="4680"/>
+        <w:tab w:val="right" w:pos="9360"/>
+      </w:tabs>
+    </w:pPr>
+  </w:style>
+  <w:style w:type="character" w:customStyle="1" w:styleId="HeaderChar">
+    <w:name w:val="Header Char"/>
+    <w:basedOn w:val="DefaultParagraphFont"/>
+    <w:link w:val="Header"/>
+    <w:uiPriority w:val="99"/>
+    <w:rsid w:val="00C368CA"/>
+    <w:rPr>
+      <w:rFonts w:ascii="Cambria" w:eastAsia="Cambria" w:hAnsi="Cambria" w:cs="Cambria"/>
+    </w:rPr>
+  </w:style>
+  <w:style w:type="paragraph" w:styleId="Footer">
+    <w:name w:val="footer"/>
+    <w:basedOn w:val="Normal"/>
+    <w:link w:val="FooterChar"/>
+    <w:uiPriority w:val="99"/>
+    <w:unhideWhenUsed/>
+    <w:rsid w:val="00C368CA"/>
+    <w:pPr>
+      <w:tabs>
+        <w:tab w:val="center" w:pos="4680"/>
+        <w:tab w:val="right" w:pos="9360"/>
+      </w:tabs>
+    </w:pPr>
+  </w:style>
+  <w:style w:type="character" w:customStyle="1" w:styleId="FooterChar">
+    <w:name w:val="Footer Char"/>
+    <w:basedOn w:val="DefaultParagraphFont"/>
+    <w:link w:val="Footer"/>
+    <w:uiPriority w:val="99"/>
+    <w:rsid w:val="00C368CA"/>
+    <w:rPr>
+      <w:rFonts w:ascii="Cambria" w:eastAsia="Cambria" w:hAnsi="Cambria" w:cs="Cambria"/>
+    </w:rPr>
+  </w:style>
+  <w:style w:type="character" w:customStyle="1" w:styleId="Heading1Char">
+    <w:name w:val="Heading 1 Char"/>
+    <w:basedOn w:val="DefaultParagraphFont"/>
+    <w:link w:val="Heading1"/>
+    <w:uiPriority w:val="1"/>
+    <w:rsid w:val="0079194B"/>
+    <w:rPr>
+      <w:rFonts w:ascii="Cambria" w:eastAsia="Cambria" w:hAnsi="Cambria" w:cs="Cambria"/>
+      <w:b/>
+      <w:bCs/>
+      <w:sz w:val="28"/>
+      <w:szCs w:val="28"/>
+    </w:rPr>
+  </w:style>
+  <w:style w:type="paragraph" w:styleId="Subtitle">
+    <w:name w:val="Subtitle"/>
+    <w:basedOn w:val="Normal"/>
+    <w:next w:val="Normal"/>
+    <w:uiPriority w:val="11"/>
+    <w:qFormat/>
+    <w:pPr>
+      <w:keepNext/>
+      <w:keepLines/>
+      <w:spacing w:before="360" w:after="80"/>
+    </w:pPr>
+    <w:rPr>
+      <w:rFonts w:ascii="Georgia" w:eastAsia="Georgia" w:hAnsi="Georgia" w:cs="Georgia"/>
+      <w:i/>
+      <w:color w:val="666666"/>
+      <w:sz w:val="48"/>
+      <w:szCs w:val="48"/>
+    </w:rPr>
+  </w:style>
+</w:styles>
+</file>
+
+<file path=word/stylesWithEffects.xml><?xml version="1.0" encoding="utf-8"?>
+<w:styles xmlns:wpc="http://schemas.microsoft.com/office/word/2010/wordprocessingCanvas" xmlns:mc="http://schemas.openxmlformats.org/markup-compatibility/2006" xmlns:o="urn:schemas-microsoft-com:office:office" xmlns:r="http://schemas.openxmlformats.org/officeDocument/2006/relationships" xmlns:m="http://schemas.openxmlformats.org/officeDocument/2006/math" xmlns:v="urn:schemas-microsoft-com:vml" xmlns:wp14="http://schemas.microsoft.com/office/word/2010/wordprocessingDrawing" xmlns:wp="http://schemas.openxmlformats.org/drawingml/2006/wordprocessingDrawing" xmlns:w10="urn:schemas-microsoft-com:office:word" xmlns:w="http://schemas.openxmlformats.org/wordprocessingml/2006/main" xmlns:w14="http://schemas.microsoft.com/office/word/2010/wordml" xmlns:wpg="http://schemas.microsoft.com/office/word/2010/wordprocessingGroup" xmlns:wpi="http://schemas.microsoft.com/office/word/2010/wordprocessingInk" xmlns:wne="http://schemas.microsoft.com/office/word/2006/wordml" xmlns:wps="http://schemas.microsoft.com/office/word/2010/wordprocessingShape" mc:Ignorable="w14 wp14">
+  <w:docDefaults>
+    <w:rPrDefault>
+      <w:rPr>
+        <w:rFonts w:ascii="Cambria" w:eastAsia="Cambria" w:hAnsi="Cambria" w:cs="Cambria"/>
+        <w:sz w:val="22"/>
+        <w:szCs w:val="22"/>
+        <w:lang w:val="sr-Latn-RS" w:eastAsia="en-US" w:bidi="ar-SA"/>
+      </w:rPr>
+    </w:rPrDefault>
+    <w:pPrDefault>
+      <w:pPr>
+        <w:widowControl w:val="0"/>
+      </w:pPr>
+    </w:pPrDefault>
+  </w:docDefaults>
+  <w:latentStyles w:defLockedState="0" w:defUIPriority="99" w:defSemiHidden="1" w:defUnhideWhenUsed="1" w:defQFormat="0" w:count="267">
+    <w:lsdException w:name="Normal" w:semiHidden="0" w:uiPriority="0" w:unhideWhenUsed="0" w:qFormat="1"/>
+    <w:lsdException w:name="heading 1" w:semiHidden="0" w:uiPriority="9" w:unhideWhenUsed="0" w:qFormat="1"/>
+    <w:lsdException w:name="heading 2" w:uiPriority="9" w:qFormat="1"/>
+    <w:lsdException w:name="heading 3" w:uiPriority="9" w:qFormat="1"/>
+    <w:lsdException w:name="heading 4" w:uiPriority="9" w:qFormat="1"/>
+    <w:lsdException w:name="heading 5" w:uiPriority="9" w:qFormat="1"/>
+    <w:lsdException w:name="heading 6" w:uiPriority="9" w:qFormat="1"/>
+    <w:lsdException w:name="heading 7" w:uiPriority="9" w:qFormat="1"/>
+    <w:lsdException w:name="heading 8" w:uiPriority="9" w:qFormat="1"/>
+    <w:lsdException w:name="heading 9" w:uiPriority="9" w:qFormat="1"/>
+    <w:lsdException w:name="toc 1" w:uiPriority="39"/>
+    <w:lsdException w:name="toc 2" w:uiPriority="39"/>
+    <w:lsdException w:name="toc 3" w:uiPriority="39"/>
+    <w:lsdException w:name="toc 4" w:uiPriority="39"/>
+    <w:lsdException w:name="toc 5" w:uiPriority="39"/>
+    <w:lsdException w:name="toc 6" w:uiPriority="39"/>
+    <w:lsdException w:name="toc 7" w:uiPriority="39"/>
+    <w:lsdException w:name="toc 8" w:uiPriority="39"/>
+    <w:lsdException w:name="toc 9" w:uiPriority="39"/>
+    <w:lsdException w:name="caption" w:uiPriority="35" w:qFormat="1"/>
+    <w:lsdException w:name="Title" w:semiHidden="0" w:uiPriority="10" w:unhideWhenUsed="0" w:qFormat="1"/>
+    <w:lsdException w:name="Default Paragraph Font" w:uiPriority="1"/>
+    <w:lsdException w:name="Subtitle" w:semiHidden="0" w:uiPriority="11" w:unhideWhenUsed="0" w:qFormat="1"/>
+    <w:lsdException w:name="Strong" w:semiHidden="0" w:uiPriority="22" w:unhideWhenUsed="0" w:qFormat="1"/>
+    <w:lsdException w:name="Emphasis" w:semiHidden="0" w:uiPriority="20" w:unhideWhenUsed="0" w:qFormat="1"/>
+    <w:lsdException w:name="Table Grid" w:semiHidden="0" w:uiPriority="39" w:unhideWhenUsed="0"/>
+    <w:lsdException w:name="Placeholder Text" w:unhideWhenUsed="0"/>
+    <w:lsdException w:name="No Spacing" w:semiHidden="0" w:uiPriority="1" w:unhideWhenUsed="0" w:qFormat="1"/>
+    <w:lsdException w:name="Light Shading" w:semiHidden="0" w:uiPriority="60" w:unhideWhenUsed="0"/>
+    <w:lsdException w:name="Light List" w:semiHidden="0" w:uiPriority="61" w:unhideWhenUsed="0"/>
+    <w:lsdException w:name="Light Grid" w:semiHidden="0" w:uiPriority="62" w:unhideWhenUsed="0"/>
+    <w:lsdException w:name="Medium Shading 1" w:semiHidden="0" w:uiPriority="63" w:unhideWhenUsed="0"/>
+    <w:lsdException w:name="Medium Shading 2" w:semiHidden="0" w:uiPriority="64" w:unhideWhenUsed="0"/>
+    <w:lsdException w:name="Medium List 1" w:semiHidden="0" w:uiPriority="65" w:unhideWhenUsed="0"/>
+    <w:lsdException w:name="Medium List 2" w:semiHidden="0" w:uiPriority="66" w:unhideWhenUsed="0"/>
+    <w:lsdException w:name="Medium Grid 1" w:semiHidden="0" w:uiPriority="67" w:unhideWhenUsed="0"/>
+    <w:lsdException w:name="Medium Grid 2" w:semiHidden="0" w:uiPriority="68" w:unhideWhenUsed="0"/>
+    <w:lsdException w:name="Medium Grid 3" w:semiHidden="0" w:uiPriority="69" w:unhideWhenUsed="0"/>
+    <w:lsdException w:name="Dark List" w:semiHidden="0" w:uiPriority="70" w:unhideWhenUsed="0"/>
+    <w:lsdException w:name="Colorful Shading" w:semiHidden="0" w:uiPriority="71" w:unhideWhenUsed="0"/>
+    <w:lsdException w:name="Colorful List" w:semiHidden="0" w:uiPriority="72" w:unhideWhenUsed="0"/>
+    <w:lsdException w:name="Colorful Grid" w:semiHidden="0" w:uiPriority="73" w:unhideWhenUsed="0"/>
+    <w:lsdException w:name="Light Shading Accent 1" w:semiHidden="0" w:uiPriority="60" w:unhideWhenUsed="0"/>
+    <w:lsdException w:name="Light List Accent 1" w:semiHidden="0" w:uiPriority="61" w:unhideWhenUsed="0"/>
+    <w:lsdException w:name="Light Grid Accent 1" w:semiHidden="0" w:uiPriority="62" w:unhideWhenUsed="0"/>
+    <w:lsdException w:name="Medium Shading 1 Accent 1" w:semiHidden="0" w:uiPriority="63" w:unhideWhenUsed="0"/>
+    <w:lsdException w:name="Medium Shading 2 Accent 1" w:semiHidden="0" w:uiPriority="64" w:unhideWhenUsed="0"/>
+    <w:lsdException w:name="Medium List 1 Accent 1" w:semiHidden="0" w:uiPriority="65" w:unhideWhenUsed="0"/>
+    <w:lsdException w:name="Revision" w:unhideWhenUsed="0"/>
+    <w:lsdException w:name="List Paragraph" w:semiHidden="0" w:uiPriority="34" w:unhideWhenUsed="0" w:qFormat="1"/>
+    <w:lsdException w:name="Quote" w:semiHidden="0" w:uiPriority="29" w:unhideWhenUsed="0" w:qFormat="1"/>
+    <w:lsdException w:name="Intense Quote" w:semiHidden="0" w:uiPriority="30" w:unhideWhenUsed="0" w:qFormat="1"/>
+    <w:lsdException w:name="Medium List 2 Accent 1" w:semiHidden="0" w:uiPriority="66" w:unhideWhenUsed="0"/>
+    <w:lsdException w:name="Medium Grid 1 Accent 1" w:semiHidden="0" w:uiPriority="67" w:unhideWhenUsed="0"/>
+    <w:lsdException w:name="Medium Grid 2 Accent 1" w:semiHidden="0" w:uiPriority="68" w:unhideWhenUsed="0"/>
+    <w:lsdException w:name="Medium Grid 3 Accent 1" w:semiHidden="0" w:uiPriority="69" w:unhideWhenUsed="0"/>
+    <w:lsdException w:name="Dark List Accent 1" w:semiHidden="0" w:uiPriority="70" w:unhideWhenUsed="0"/>
+    <w:lsdException w:name="Colorful Shading Accent 1" w:semiHidden="0" w:uiPriority="71" w:unhideWhenUsed="0"/>
+    <w:lsdException w:name="Colorful List Accent 1" w:semiHidden="0" w:uiPriority="72" w:unhideWhenUsed="0"/>
+    <w:lsdException w:name="Colorful Grid Accent 1" w:semiHidden="0" w:uiPriority="73" w:unhideWhenUsed="0"/>
+    <w:lsdException w:name="Light Shading Accent 2" w:semiHidden="0" w:uiPriority="60" w:unhideWhenUsed="0"/>
+    <w:lsdException w:name="Light List Accent 2" w:semiHidden="0" w:uiPriority="61" w:unhideWhenUsed="0"/>
+    <w:lsdException w:name="Light Grid Accent 2" w:semiHidden="0" w:uiPriority="62" w:unhideWhenUsed="0"/>
+    <w:lsdException w:name="Medium Shading 1 Accent 2" w:semiHidden="0" w:uiPriority="63" w:unhideWhenUsed="0"/>
+    <w:lsdException w:name="Medium Shading 2 Accent 2" w:semiHidden="0" w:uiPriority="64" w:unhideWhenUsed="0"/>
+    <w:lsdException w:name="Medium List 1 Accent 2" w:semiHidden="0" w:uiPriority="65" w:unhideWhenUsed="0"/>
+    <w:lsdException w:name="Medium List 2 Accent 2" w:semiHidden="0" w:uiPriority="66" w:unhideWhenUsed="0"/>
+    <w:lsdException w:name="Medium Grid 1 Accent 2" w:semiHidden="0" w:uiPriority="67" w:unhideWhenUsed="0"/>
+    <w:lsdException w:name="Medium Grid 2 Accent 2" w:semiHidden="0" w:uiPriority="68" w:unhideWhenUsed="0"/>
+    <w:lsdException w:name="Medium Grid 3 Accent 2" w:semiHidden="0" w:uiPriority="69" w:unhideWhenUsed="0"/>
+    <w:lsdException w:name="Dark List Accent 2" w:semiHidden="0" w:uiPriority="70" w:unhideWhenUsed="0"/>
+    <w:lsdException w:name="Colorful Shading Accent 2" w:semiHidden="0" w:uiPriority="71" w:unhideWhenUsed="0"/>
+    <w:lsdException w:name="Colorful List Accent 2" w:semiHidden="0" w:uiPriority="72" w:unhideWhenUsed="0"/>
+    <w:lsdException w:name="Colorful Grid Accent 2" w:semiHidden="0" w:uiPriority="73" w:unhideWhenUsed="0"/>
+    <w:lsdException w:name="Light Shading Accent 3" w:semiHidden="0" w:uiPriority="60" w:unhideWhenUsed="0"/>
+    <w:lsdException w:name="Light List Accent 3" w:semiHidden="0" w:uiPriority="61" w:unhideWhenUsed="0"/>
+    <w:lsdException w:name="Light Grid Accent 3" w:semiHidden="0" w:uiPriority="62" w:unhideWhenUsed="0"/>
+    <w:lsdException w:name="Medium Shading 1 Accent 3" w:semiHidden="0" w:uiPriority="63" w:unhideWhenUsed="0"/>
+    <w:lsdException w:name="Medium Shading 2 Accent 3" w:semiHidden="0" w:uiPriority="64" w:unhideWhenUsed="0"/>
+    <w:lsdException w:name="Medium List 1 Accent 3" w:semiHidden="0" w:uiPriority="65" w:unhideWhenUsed="0"/>
+    <w:lsdException w:name="Medium List 2 Accent 3" w:semiHidden="0" w:uiPriority="66" w:unhideWhenUsed="0"/>
+    <w:lsdException w:name="Medium Grid 1 Accent 3" w:semiHidden="0" w:uiPriority="67" w:unhideWhenUsed="0"/>
+    <w:lsdException w:name="Medium Grid 2 Accent 3" w:semiHidden="0" w:uiPriority="68" w:unhideWhenUsed="0"/>
+    <w:lsdException w:name="Medium Grid 3 Accent 3" w:semiHidden="0" w:uiPriority="69" w:unhideWhenUsed="0"/>
+    <w:lsdException w:name="Dark List Accent 3" w:semiHidden="0" w:uiPriority="70" w:unhideWhenUsed="0"/>
+    <w:lsdException w:name="Colorful Shading Accent 3" w:semiHidden="0" w:uiPriority="71" w:unhideWhenUsed="0"/>
+    <w:lsdException w:name="Colorful List Accent 3" w:semiHidden="0" w:uiPriority="72" w:unhideWhenUsed="0"/>
+    <w:lsdException w:name="Colorful Grid Accent 3" w:semiHidden="0" w:uiPriority="73" w:unhideWhenUsed="0"/>
+    <w:lsdException w:name="Light Shading Accent 4" w:semiHidden="0" w:uiPriority="60" w:unhideWhenUsed="0"/>
+    <w:lsdException w:name="Light List Accent 4" w:semiHidden="0" w:uiPriority="61" w:unhideWhenUsed="0"/>
+    <w:lsdException w:name="Light Grid Accent 4" w:semiHidden="0" w:uiPriority="62" w:unhideWhenUsed="0"/>
+    <w:lsdException w:name="Medium Shading 1 Accent 4" w:semiHidden="0" w:uiPriority="63" w:unhideWhenUsed="0"/>
+    <w:lsdException w:name="Medium Shading 2 Accent 4" w:semiHidden="0" w:uiPriority="64" w:unhideWhenUsed="0"/>
+    <w:lsdException w:name="Medium List 1 Accent 4" w:semiHidden="0" w:uiPriority="65" w:unhideWhenUsed="0"/>
+    <w:lsdException w:name="Medium List 2 Accent 4" w:semiHidden="0" w:uiPriority="66" w:unhideWhenUsed="0"/>
+    <w:lsdException w:name="Medium Grid 1 Accent 4" w:semiHidden="0" w:uiPriority="67" w:unhideWhenUsed="0"/>
+    <w:lsdException w:name="Medium Grid 2 Accent 4" w:semiHidden="0" w:uiPriority="68" w:unhideWhenUsed="0"/>
+    <w:lsdException w:name="Medium Grid 3 Accent 4" w:semiHidden="0" w:uiPriority="69" w:unhideWhenUsed="0"/>
+    <w:lsdException w:name="Dark List Accent 4" w:semiHidden="0" w:uiPriority="70" w:unhideWhenUsed="0"/>
+    <w:lsdException w:name="Colorful Shading Accent 4" w:semiHidden="0" w:uiPriority="71" w:unhideWhenUsed="0"/>
+    <w:lsdException w:name="Colorful List Accent 4" w:semiHidden="0" w:uiPriority="72" w:unhideWhenUsed="0"/>
+    <w:lsdException w:name="Colorful Grid Accent 4" w:semiHidden="0" w:uiPriority="73" w:unhideWhenUsed="0"/>
+    <w:lsdException w:name="Light Shading Accent 5" w:semiHidden="0" w:uiPriority="60" w:unhideWhenUsed="0"/>
+    <w:lsdException w:name="Light List Accent 5" w:semiHidden="0" w:uiPriority="61" w:unhideWhenUsed="0"/>
+    <w:lsdException w:name="Light Grid Accent 5" w:semiHidden="0" w:uiPriority="62" w:unhideWhenUsed="0"/>
+    <w:lsdException w:name="Medium Shading 1 Accent 5" w:semiHidden="0" w:uiPriority="63" w:unhideWhenUsed="0"/>
+    <w:lsdException w:name="Medium Shading 2 Accent 5" w:semiHidden="0" w:uiPriority="64" w:unhideWhenUsed="0"/>
+    <w:lsdException w:name="Medium List 1 Accent 5" w:semiHidden="0" w:uiPriority="65" w:unhideWhenUsed="0"/>
+    <w:lsdException w:name="Medium List 2 Accent 5" w:semiHidden="0" w:uiPriority="66" w:unhideWhenUsed="0"/>
+    <w:lsdException w:name="Medium Grid 1 Accent 5" w:semiHidden="0" w:uiPriority="67" w:unhideWhenUsed="0"/>
+    <w:lsdException w:name="Medium Grid 2 Accent 5" w:semiHidden="0" w:uiPriority="68" w:unhideWhenUsed="0"/>
+    <w:lsdException w:name="Medium Grid 3 Accent 5" w:semiHidden="0" w:uiPriority="69" w:unhideWhenUsed="0"/>
+    <w:lsdException w:name="Dark List Accent 5" w:semiHidden="0" w:uiPriority="70" w:unhideWhenUsed="0"/>
+    <w:lsdException w:name="Colorful Shading Accent 5" w:semiHidden="0" w:uiPriority="71" w:unhideWhenUsed="0"/>
+    <w:lsdException w:name="Colorful List Accent 5" w:semiHidden="0" w:uiPriority="72" w:unhideWhenUsed="0"/>
+    <w:lsdException w:name="Colorful Grid Accent 5" w:semiHidden="0" w:uiPriority="73" w:unhideWhenUsed="0"/>
+    <w:lsdException w:name="Light Shading Accent 6" w:semiHidden="0" w:uiPriority="60" w:unhideWhenUsed="0"/>
+    <w:lsdException w:name="Light List Accent 6" w:semiHidden="0" w:uiPriority="61" w:unhideWhenUsed="0"/>
+    <w:lsdException w:name="Light Grid Accent 6" w:semiHidden="0" w:uiPriority="62" w:unhideWhenUsed="0"/>
+    <w:lsdException w:name="Medium Shading 1 Accent 6" w:semiHidden="0" w:uiPriority="63" w:unhideWhenUsed="0"/>
+    <w:lsdException w:name="Medium Shading 2 Accent 6" w:semiHidden="0" w:uiPriority="64" w:unhideWhenUsed="0"/>
+    <w:lsdException w:name="Medium List 1 Accent 6" w:semiHidden="0" w:uiPriority="65" w:unhideWhenUsed="0"/>
+    <w:lsdException w:name="Medium List 2 Accent 6" w:semiHidden="0" w:uiPriority="66" w:unhideWhenUsed="0"/>
+    <w:lsdException w:name="Medium Grid 1 Accent 6" w:semiHidden="0" w:uiPriority="67" w:unhideWhenUsed="0"/>
+    <w:lsdException w:name="Medium Grid 2 Accent 6" w:semiHidden="0" w:uiPriority="68" w:unhideWhenUsed="0"/>
+    <w:lsdException w:name="Medium Grid 3 Accent 6" w:semiHidden="0" w:uiPriority="69" w:unhideWhenUsed="0"/>
+    <w:lsdException w:name="Dark List Accent 6" w:semiHidden="0" w:uiPriority="70" w:unhideWhenUsed="0"/>
+    <w:lsdException w:name="Colorful Shading Accent 6" w:semiHidden="0" w:uiPriority="71" w:unhideWhenUsed="0"/>
+    <w:lsdException w:name="Colorful List Accent 6" w:semiHidden="0" w:uiPriority="72" w:unhideWhenUsed="0"/>
+    <w:lsdException w:name="Colorful Grid Accent 6" w:semiHidden="0" w:uiPriority="73" w:unhideWhenUsed="0"/>
+    <w:lsdException w:name="Subtle Emphasis" w:semiHidden="0" w:uiPriority="19" w:unhideWhenUsed="0" w:qFormat="1"/>
+    <w:lsdException w:name="Intense Emphasis" w:semiHidden="0" w:uiPriority="21" w:unhideWhenUsed="0" w:qFormat="1"/>
+    <w:lsdException w:name="Subtle Reference" w:semiHidden="0" w:uiPriority="31" w:unhideWhenUsed="0" w:qFormat="1"/>
+    <w:lsdException w:name="Intense Reference" w:semiHidden="0" w:uiPriority="32" w:unhideWhenUsed="0" w:qFormat="1"/>
+    <w:lsdException w:name="Book Title" w:semiHidden="0" w:uiPriority="33" w:unhideWhenUsed="0" w:qFormat="1"/>
+    <w:lsdException w:name="Bibliography" w:uiPriority="37"/>
+    <w:lsdException w:name="TOC Heading" w:uiPriority="39" w:qFormat="1"/>
+  </w:latentStyles>
+  <w:style w:type="paragraph" w:default="1" w:styleId="Normal">
+    <w:name w:val="Normal"/>
+    <w:qFormat/>
+  </w:style>
+  <w:style w:type="paragraph" w:styleId="Heading1">
+    <w:name w:val="heading 1"/>
+    <w:basedOn w:val="Normal"/>
+    <w:link w:val="Heading1Char"/>
+    <w:uiPriority w:val="9"/>
+    <w:qFormat/>
+    <w:pPr>
+      <w:ind w:left="100"/>
+      <w:outlineLvl w:val="0"/>
+    </w:pPr>
+    <w:rPr>
+      <w:b/>
+      <w:bCs/>
+      <w:sz w:val="28"/>
+      <w:szCs w:val="28"/>
+    </w:rPr>
+  </w:style>
+  <w:style w:type="paragraph" w:styleId="Heading2">
+    <w:name w:val="heading 2"/>
+    <w:basedOn w:val="Normal"/>
+    <w:uiPriority w:val="9"/>
+    <w:unhideWhenUsed/>
+    <w:qFormat/>
+    <w:pPr>
+      <w:ind w:left="100"/>
+      <w:outlineLvl w:val="1"/>
+    </w:pPr>
+    <w:rPr>
+      <w:i/>
+      <w:sz w:val="26"/>
+      <w:szCs w:val="26"/>
+    </w:rPr>
+  </w:style>
+  <w:style w:type="paragraph" w:styleId="Heading3">
+    <w:name w:val="heading 3"/>
+    <w:basedOn w:val="Normal"/>
+    <w:uiPriority w:val="9"/>
+    <w:unhideWhenUsed/>
+    <w:qFormat/>
+    <w:pPr>
+      <w:spacing w:before="21"/>
+      <w:ind w:left="100"/>
+      <w:outlineLvl w:val="2"/>
+    </w:pPr>
+    <w:rPr>
+      <w:sz w:val="24"/>
+      <w:szCs w:val="24"/>
+    </w:rPr>
+  </w:style>
+  <w:style w:type="paragraph" w:styleId="Heading4">
+    <w:name w:val="heading 4"/>
+    <w:basedOn w:val="Normal"/>
+    <w:next w:val="Normal"/>
+    <w:uiPriority w:val="9"/>
+    <w:semiHidden/>
+    <w:unhideWhenUsed/>
+    <w:qFormat/>
+    <w:pPr>
+      <w:keepNext/>
+      <w:keepLines/>
+      <w:spacing w:before="240" w:after="40"/>
+      <w:outlineLvl w:val="3"/>
+    </w:pPr>
+    <w:rPr>
+      <w:b/>
+      <w:sz w:val="24"/>
+      <w:szCs w:val="24"/>
+    </w:rPr>
+  </w:style>
+  <w:style w:type="paragraph" w:styleId="Heading5">
+    <w:name w:val="heading 5"/>
+    <w:basedOn w:val="Normal"/>
+    <w:next w:val="Normal"/>
+    <w:uiPriority w:val="9"/>
+    <w:semiHidden/>
+    <w:unhideWhenUsed/>
+    <w:qFormat/>
+    <w:pPr>
+      <w:keepNext/>
+      <w:keepLines/>
+      <w:spacing w:before="220" w:after="40"/>
+      <w:outlineLvl w:val="4"/>
+    </w:pPr>
+    <w:rPr>
+      <w:b/>
+    </w:rPr>
+  </w:style>
+  <w:style w:type="paragraph" w:styleId="Heading6">
+    <w:name w:val="heading 6"/>
+    <w:basedOn w:val="Normal"/>
+    <w:next w:val="Normal"/>
+    <w:uiPriority w:val="9"/>
+    <w:semiHidden/>
+    <w:unhideWhenUsed/>
+    <w:qFormat/>
+    <w:pPr>
+      <w:keepNext/>
+      <w:keepLines/>
+      <w:spacing w:before="200" w:after="40"/>
+      <w:outlineLvl w:val="5"/>
+    </w:pPr>
+    <w:rPr>
+      <w:b/>
+      <w:sz w:val="20"/>
+      <w:szCs w:val="20"/>
+    </w:rPr>
+  </w:style>
+  <w:style w:type="character" w:default="1" w:styleId="DefaultParagraphFont">
+    <w:name w:val="Default Paragraph Font"/>
+    <w:uiPriority w:val="1"/>
+    <w:semiHidden/>
     <w:unhideWhenUsed/>
   </w:style>
   <w:style w:type="table" w:default="1" w:styleId="TableNormal">
@@ -6578,7 +7827,7 @@
 </file>
 
 <file path=customXml/itemProps2.xml><?xml version="1.0" encoding="utf-8"?>
-<ds:datastoreItem xmlns:ds="http://schemas.openxmlformats.org/officeDocument/2006/customXml" ds:itemID="{6FFCC7E7-5CB5-4DC1-8DFD-8FDEE96B2824}">
+<ds:datastoreItem xmlns:ds="http://schemas.openxmlformats.org/officeDocument/2006/customXml" ds:itemID="{C2667057-DAD6-4ECE-AC20-6859017F9D87}">
   <ds:schemaRefs>
     <ds:schemaRef ds:uri="http://schemas.openxmlformats.org/officeDocument/2006/bibliography"/>
   </ds:schemaRefs>

</xml_diff>